<commit_message>
Selected 3+1 roles appearing in the application
System administrator, project manager and expert (task executor) plus team leader (optional) selected for main roles. TODO: Specify their tasks + functions
</commit_message>
<xml_diff>
--- a/komplex_vázlat_Gazdik_Tamas.docx
+++ b/komplex_vázlat_Gazdik_Tamas.docx
@@ -67,7 +67,7 @@
                     <a:blip r:embed="rId8">
                       <a:extLst>
                         <a:ext uri="{28A0092B-C50C-407E-A947-70E740481C1C}">
-                          <a14:useLocalDpi xmlns="" xmlns:wpc="http://schemas.microsoft.com/office/word/2010/wordprocessingCanvas" xmlns:cx="http://schemas.microsoft.com/office/drawing/2014/chartex" xmlns:cx1="http://schemas.microsoft.com/office/drawing/2015/9/8/chartex" xmlns:cx2="http://schemas.microsoft.com/office/drawing/2015/10/21/chartex" xmlns:cx3="http://schemas.microsoft.com/office/drawing/2016/5/9/chartex" xmlns:cx4="http://schemas.microsoft.com/office/drawing/2016/5/10/chartex" xmlns:cx5="http://schemas.microsoft.com/office/drawing/2016/5/11/chartex" xmlns:cx6="http://schemas.microsoft.com/office/drawing/2016/5/12/chartex" xmlns:cx7="http://schemas.microsoft.com/office/drawing/2016/5/13/chartex" xmlns:cx8="http://schemas.microsoft.com/office/drawing/2016/5/14/chartex" xmlns:mc="http://schemas.openxmlformats.org/markup-compatibility/2006" xmlns:aink="http://schemas.microsoft.com/office/drawing/2016/ink" xmlns:am3d="http://schemas.microsoft.com/office/drawing/2017/model3d" xmlns:o="urn:schemas-microsoft-com:office:office" xmlns:v="urn:schemas-microsoft-com:vml" xmlns:wp14="http://schemas.microsoft.com/office/word/2010/wordprocessingDrawing" xmlns:w10="urn:schemas-microsoft-com:office:word" xmlns:w="http://schemas.openxmlformats.org/wordprocessingml/2006/main" xmlns:w14="http://schemas.microsoft.com/office/word/2010/wordml" xmlns:w15="http://schemas.microsoft.com/office/word/2012/wordml" xmlns:w16cid="http://schemas.microsoft.com/office/word/2016/wordml/cid" xmlns:w16se="http://schemas.microsoft.com/office/word/2015/wordml/symex" xmlns:wpg="http://schemas.microsoft.com/office/word/2010/wordprocessingGroup" xmlns:wpi="http://schemas.microsoft.com/office/word/2010/wordprocessingInk" xmlns:wps="http://schemas.microsoft.com/office/word/2010/wordprocessingShape" xmlns:a14="http://schemas.microsoft.com/office/drawing/2010/main" val="0"/>
+                          <a14:useLocalDpi xmlns:a14="http://schemas.microsoft.com/office/drawing/2010/main" xmlns:wps="http://schemas.microsoft.com/office/word/2010/wordprocessingShape" xmlns:wpi="http://schemas.microsoft.com/office/word/2010/wordprocessingInk" xmlns:wpg="http://schemas.microsoft.com/office/word/2010/wordprocessingGroup" xmlns:w16se="http://schemas.microsoft.com/office/word/2015/wordml/symex" xmlns:w16cid="http://schemas.microsoft.com/office/word/2016/wordml/cid" xmlns:w15="http://schemas.microsoft.com/office/word/2012/wordml" xmlns:w14="http://schemas.microsoft.com/office/word/2010/wordml" xmlns:w="http://schemas.openxmlformats.org/wordprocessingml/2006/main" xmlns:w10="urn:schemas-microsoft-com:office:word" xmlns:wp14="http://schemas.microsoft.com/office/word/2010/wordprocessingDrawing" xmlns:v="urn:schemas-microsoft-com:vml" xmlns:o="urn:schemas-microsoft-com:office:office" xmlns:am3d="http://schemas.microsoft.com/office/drawing/2017/model3d" xmlns:aink="http://schemas.microsoft.com/office/drawing/2016/ink" xmlns:mc="http://schemas.openxmlformats.org/markup-compatibility/2006" xmlns:cx8="http://schemas.microsoft.com/office/drawing/2016/5/14/chartex" xmlns:cx7="http://schemas.microsoft.com/office/drawing/2016/5/13/chartex" xmlns:cx6="http://schemas.microsoft.com/office/drawing/2016/5/12/chartex" xmlns:cx5="http://schemas.microsoft.com/office/drawing/2016/5/11/chartex" xmlns:cx4="http://schemas.microsoft.com/office/drawing/2016/5/10/chartex" xmlns:cx3="http://schemas.microsoft.com/office/drawing/2016/5/9/chartex" xmlns:cx2="http://schemas.microsoft.com/office/drawing/2015/10/21/chartex" xmlns:cx1="http://schemas.microsoft.com/office/drawing/2015/9/8/chartex" xmlns:cx="http://schemas.microsoft.com/office/drawing/2014/chartex" xmlns:wpc="http://schemas.microsoft.com/office/word/2010/wordprocessingCanvas" xmlns="" val="0"/>
                         </a:ext>
                       </a:extLst>
                     </a:blip>
@@ -3370,7 +3370,7 @@
                     <a:blip r:embed="rId10">
                       <a:extLst>
                         <a:ext uri="{28A0092B-C50C-407E-A947-70E740481C1C}">
-                          <a14:useLocalDpi xmlns="" xmlns:wpc="http://schemas.microsoft.com/office/word/2010/wordprocessingCanvas" xmlns:cx="http://schemas.microsoft.com/office/drawing/2014/chartex" xmlns:cx1="http://schemas.microsoft.com/office/drawing/2015/9/8/chartex" xmlns:cx2="http://schemas.microsoft.com/office/drawing/2015/10/21/chartex" xmlns:cx3="http://schemas.microsoft.com/office/drawing/2016/5/9/chartex" xmlns:cx4="http://schemas.microsoft.com/office/drawing/2016/5/10/chartex" xmlns:cx5="http://schemas.microsoft.com/office/drawing/2016/5/11/chartex" xmlns:cx6="http://schemas.microsoft.com/office/drawing/2016/5/12/chartex" xmlns:cx7="http://schemas.microsoft.com/office/drawing/2016/5/13/chartex" xmlns:cx8="http://schemas.microsoft.com/office/drawing/2016/5/14/chartex" xmlns:mc="http://schemas.openxmlformats.org/markup-compatibility/2006" xmlns:aink="http://schemas.microsoft.com/office/drawing/2016/ink" xmlns:am3d="http://schemas.microsoft.com/office/drawing/2017/model3d" xmlns:o="urn:schemas-microsoft-com:office:office" xmlns:v="urn:schemas-microsoft-com:vml" xmlns:wp14="http://schemas.microsoft.com/office/word/2010/wordprocessingDrawing" xmlns:w10="urn:schemas-microsoft-com:office:word" xmlns:w="http://schemas.openxmlformats.org/wordprocessingml/2006/main" xmlns:w14="http://schemas.microsoft.com/office/word/2010/wordml" xmlns:w15="http://schemas.microsoft.com/office/word/2012/wordml" xmlns:w16cid="http://schemas.microsoft.com/office/word/2016/wordml/cid" xmlns:w16se="http://schemas.microsoft.com/office/word/2015/wordml/symex" xmlns:wpg="http://schemas.microsoft.com/office/word/2010/wordprocessingGroup" xmlns:wpi="http://schemas.microsoft.com/office/word/2010/wordprocessingInk" xmlns:wps="http://schemas.microsoft.com/office/word/2010/wordprocessingShape" xmlns:a14="http://schemas.microsoft.com/office/drawing/2010/main" val="0"/>
+                          <a14:useLocalDpi xmlns:a14="http://schemas.microsoft.com/office/drawing/2010/main" xmlns:wps="http://schemas.microsoft.com/office/word/2010/wordprocessingShape" xmlns:wpi="http://schemas.microsoft.com/office/word/2010/wordprocessingInk" xmlns:wpg="http://schemas.microsoft.com/office/word/2010/wordprocessingGroup" xmlns:w16se="http://schemas.microsoft.com/office/word/2015/wordml/symex" xmlns:w16cid="http://schemas.microsoft.com/office/word/2016/wordml/cid" xmlns:w15="http://schemas.microsoft.com/office/word/2012/wordml" xmlns:w14="http://schemas.microsoft.com/office/word/2010/wordml" xmlns:w="http://schemas.openxmlformats.org/wordprocessingml/2006/main" xmlns:w10="urn:schemas-microsoft-com:office:word" xmlns:wp14="http://schemas.microsoft.com/office/word/2010/wordprocessingDrawing" xmlns:v="urn:schemas-microsoft-com:vml" xmlns:o="urn:schemas-microsoft-com:office:office" xmlns:am3d="http://schemas.microsoft.com/office/drawing/2017/model3d" xmlns:aink="http://schemas.microsoft.com/office/drawing/2016/ink" xmlns:mc="http://schemas.openxmlformats.org/markup-compatibility/2006" xmlns:cx8="http://schemas.microsoft.com/office/drawing/2016/5/14/chartex" xmlns:cx7="http://schemas.microsoft.com/office/drawing/2016/5/13/chartex" xmlns:cx6="http://schemas.microsoft.com/office/drawing/2016/5/12/chartex" xmlns:cx5="http://schemas.microsoft.com/office/drawing/2016/5/11/chartex" xmlns:cx4="http://schemas.microsoft.com/office/drawing/2016/5/10/chartex" xmlns:cx3="http://schemas.microsoft.com/office/drawing/2016/5/9/chartex" xmlns:cx2="http://schemas.microsoft.com/office/drawing/2015/10/21/chartex" xmlns:cx1="http://schemas.microsoft.com/office/drawing/2015/9/8/chartex" xmlns:cx="http://schemas.microsoft.com/office/drawing/2014/chartex" xmlns:wpc="http://schemas.microsoft.com/office/word/2010/wordprocessingCanvas" xmlns="" val="0"/>
                         </a:ext>
                       </a:extLst>
                     </a:blip>
@@ -4352,26 +4352,206 @@
         <w:spacing w:line="360" w:lineRule="auto"/>
       </w:pPr>
       <w:r>
-        <w:t>Az irodalomkutatás elvégzése után az alábbi üzleti szerepeket határoztam meg. Az szerepek bemutatásához az UML use-case diagramm típusát használom (</w:t>
+        <w:t>Az irodalomkutatás elvégzése után az alábbi ü</w:t>
+      </w:r>
+      <w:r>
+        <w:t xml:space="preserve">zleti szerepeket határoztam meg: </w:t>
+      </w:r>
+    </w:p>
+    <w:p>
+      <w:pPr>
+        <w:pStyle w:val="Listaszerbekezds"/>
+        <w:numPr>
+          <w:ilvl w:val="0"/>
+          <w:numId w:val="13"/>
+        </w:numPr>
+        <w:spacing w:line="360" w:lineRule="auto"/>
+      </w:pPr>
+      <w:r>
+        <w:t>üzleti elemzők (analyst vagy business analyst)</w:t>
+      </w:r>
+      <w:r>
+        <w:t>: felelőssége meggyőződni arról, hogy a vevői igények megfelelően rögzítettek és dokumentáltak, illetve hogy a projekt a vállalat szempontjából hozzáadott értékkel rendelkezik</w:t>
+      </w:r>
+      <w:r>
+        <w:t>.</w:t>
+      </w:r>
+    </w:p>
+    <w:p>
+      <w:pPr>
+        <w:pStyle w:val="Listaszerbekezds"/>
+        <w:numPr>
+          <w:ilvl w:val="0"/>
+          <w:numId w:val="13"/>
+        </w:numPr>
+        <w:spacing w:line="360" w:lineRule="auto"/>
+      </w:pPr>
+      <w:r>
+        <w:t>vevő (client): az a szereplő, akinek a kérésére a projekt létrejön, a projektet megrendelő</w:t>
+      </w:r>
+    </w:p>
+    <w:p>
+      <w:pPr>
+        <w:pStyle w:val="Listaszerbekezds"/>
+        <w:numPr>
+          <w:ilvl w:val="0"/>
+          <w:numId w:val="13"/>
+        </w:numPr>
+        <w:spacing w:line="360" w:lineRule="auto"/>
+      </w:pPr>
+      <w:r>
+        <w:t>vevő oldali projekt menedzser, projekt felelős</w:t>
+      </w:r>
+      <w:r>
+        <w:t xml:space="preserve"> (client project manager)</w:t>
+      </w:r>
+      <w:r>
+        <w:t>: nagyobb projektek esetén szükség lehet valakire, aki vevő oldalon felelős a projektért, ő lesz az elsődleges kontakt is</w:t>
+      </w:r>
+      <w:r>
+        <w:t>.</w:t>
+      </w:r>
+    </w:p>
+    <w:p>
+      <w:pPr>
+        <w:pStyle w:val="Listaszerbekezds"/>
+        <w:numPr>
+          <w:ilvl w:val="0"/>
+          <w:numId w:val="13"/>
+        </w:numPr>
+        <w:spacing w:line="360" w:lineRule="auto"/>
+      </w:pPr>
+      <w:r>
+        <w:t>adatbázis adminisztrátor</w:t>
+      </w:r>
+      <w:r>
+        <w:t xml:space="preserve"> (database administrator)</w:t>
+      </w:r>
+      <w:r>
+        <w:t>: a szükséges adatbázisokat és táblákat modellező, tervező és létrehozó személy</w:t>
+      </w:r>
+      <w:r>
+        <w:t>.</w:t>
+      </w:r>
+    </w:p>
+    <w:p>
+      <w:pPr>
+        <w:pStyle w:val="Listaszerbekezds"/>
+        <w:numPr>
+          <w:ilvl w:val="0"/>
+          <w:numId w:val="13"/>
+        </w:numPr>
+        <w:spacing w:line="360" w:lineRule="auto"/>
+      </w:pPr>
+      <w:r>
+        <w:t>tervező (designer): az üzleti igényeket kielégítő megoldás megtalálásáért és megtervezéséért felelős. Rendelkeznie kell széles körű technológiai tudással, amelyet felhasználva a projekt végrehajtása során optimum hatást érhet el.</w:t>
+      </w:r>
+    </w:p>
+    <w:p>
+      <w:pPr>
+        <w:pStyle w:val="Listaszerbekezds"/>
+        <w:numPr>
+          <w:ilvl w:val="0"/>
+          <w:numId w:val="13"/>
+        </w:numPr>
+        <w:spacing w:line="360" w:lineRule="auto"/>
+      </w:pPr>
+      <w:r>
+        <w:t>szakember, projekt résztvevő (expert): teljes- vagy részidős humán erőforrás, aki felelős az elvégzendő munka megértéséért, elvégzéséért, dokumentálásáért és a visszajelzésért. Származhatnak egy vagy több funkcionális szervezetből is. Együttesen adják a projekt csapatot (project team).</w:t>
+      </w:r>
+    </w:p>
+    <w:p>
+      <w:pPr>
+        <w:pStyle w:val="Listaszerbekezds"/>
+        <w:numPr>
+          <w:ilvl w:val="0"/>
+          <w:numId w:val="13"/>
+        </w:numPr>
+        <w:spacing w:line="360" w:lineRule="auto"/>
+      </w:pPr>
+      <w:r>
+        <w:t>projekt menedzser, projekt felelős (project manager): a projekt irányításáért felelős személy. Ide tartozik a cél meghatározása, a projekt folyamatos, célirányos vezetése, szükséges lépések, erőforrások meghatározása, a költségvetés és aktivitások ütemezése, folyamatos felügyelet, mérföldkövek kijelölése, kockázatok kezelése, konfliktusok feloldása.</w:t>
+      </w:r>
+    </w:p>
+    <w:p>
+      <w:pPr>
+        <w:pStyle w:val="Listaszerbekezds"/>
+        <w:numPr>
+          <w:ilvl w:val="0"/>
+          <w:numId w:val="13"/>
+        </w:numPr>
+        <w:spacing w:line="360" w:lineRule="auto"/>
+      </w:pPr>
+      <w:r>
+        <w:t xml:space="preserve">támogató, szponzor (sponsor): legmagasabb szinten a projektet a végrehajtásért felelős szponzor támogatja, azaz pénzügyileg finanszírozza a projektet, hatáskori változtatásokat hagy jóvá, </w:t>
+      </w:r>
+      <w:r>
+        <w:t xml:space="preserve">biztosítja a szükséges erőforrásokat, elfogadja vagy elutasítja az eredményeket. Ugyanakkor felelősségi körébe tartozik a </w:t>
+      </w:r>
+      <w:r>
+        <w:t>magas szintű problémamegoldás</w:t>
+      </w:r>
+      <w:r>
+        <w:t xml:space="preserve"> és irányítás.</w:t>
+      </w:r>
+    </w:p>
+    <w:p>
+      <w:pPr>
+        <w:pStyle w:val="Listaszerbekezds"/>
+        <w:numPr>
+          <w:ilvl w:val="0"/>
+          <w:numId w:val="13"/>
+        </w:numPr>
+        <w:spacing w:line="360" w:lineRule="auto"/>
+      </w:pPr>
+      <w:r>
+        <w:t xml:space="preserve">stakeholder: a projekt kimenetében érdekelt szereplő. Belső stakeholder lehetnek belső vevők, menedzsment, adminisztrátorok, stb. Külső stakeholderek közé soroljuk a beszállítókat, befektetőket, a különböző kormányzati szervezeteket. Magasabb szintű stakeholderek a szponzorokkal együttesen határozzák meg a stratégiai irányzatot, </w:t>
+      </w:r>
+      <w:r>
+        <w:lastRenderedPageBreak/>
+        <w:t>biztosítják az erőforrásokat, a költségvetést, az ütemtervet és eszközlik a szükséges változtatásokat.</w:t>
+      </w:r>
+    </w:p>
+    <w:p>
+      <w:pPr>
+        <w:pStyle w:val="Listaszerbekezds"/>
+        <w:numPr>
+          <w:ilvl w:val="0"/>
+          <w:numId w:val="13"/>
+        </w:numPr>
+        <w:spacing w:line="360" w:lineRule="auto"/>
+      </w:pPr>
+      <w:r>
+        <w:t>csapatvezető (team leader): nagyobb projekt esetén van rá szükség. Információt gyűjt az alsóbb szintekről, ezek felhasználásával a kitűzött cél eléréséhez szükséges aktivitások felé tereli a figyelmet, nem utasít. Megfelelő kompetenciával rendelkezve nem csupán irányít, aktívan részt is vesz a munkában, az elvégzendő feladatokban. Az alá beosztott projekt résztvevők által végzett aktivitások eredményeit, a felmerülő kockázatokat, további erőforrás igényeket pedig közvetlen kapcsolatot tartva jelenti a projekt menedzsernek.</w:t>
+      </w:r>
+    </w:p>
+    <w:p>
+      <w:pPr>
+        <w:spacing w:line="360" w:lineRule="auto"/>
+      </w:pPr>
+      <w:r>
+        <w:t xml:space="preserve">A fent bemutatott fontosabb felmerülő szerepkörök közül </w:t>
+      </w:r>
+      <w:r>
+        <w:t>jelen esetben a rendszer adminisztrátor, mint adatbázis adminisztrátor és tervező egy személyben, a projektben résztvevő vagy szakember, a projekt menedzser, illetve opcionálisan a csapatvezető vagy team leader szerepeket kívánom megjeleníteni a tervezés részeként.</w:t>
+      </w:r>
+    </w:p>
+    <w:p>
+      <w:pPr>
+        <w:spacing w:line="360" w:lineRule="auto"/>
+      </w:pPr>
+      <w:r>
+        <w:t>A kiválasztott</w:t>
+      </w:r>
+      <w:r>
+        <w:t xml:space="preserve"> szerepek bemutatásához az UML use-case diagramm típusát használom (</w:t>
       </w:r>
       <w:hyperlink r:id="rId16" w:anchor="business-actor" w:history="1">
         <w:r>
           <w:rPr>
             <w:rStyle w:val="Hiperhivatkozs"/>
           </w:rPr>
-          <w:t>https://www.uml-diagrams.org/use-case-actor.html#busine</w:t>
-        </w:r>
-        <w:r>
-          <w:rPr>
-            <w:rStyle w:val="Hiperhivatkozs"/>
-          </w:rPr>
-          <w:t>s</w:t>
-        </w:r>
-        <w:r>
-          <w:rPr>
-            <w:rStyle w:val="Hiperhivatkozs"/>
-          </w:rPr>
-          <w:t>s-actor</w:t>
+          <w:t>https://www.uml-diagrams.org/use-case-actor.html#business-actor</w:t>
         </w:r>
       </w:hyperlink>
       <w:r>
@@ -4405,10 +4585,10 @@
             <v:path o:extrusionok="f" gradientshapeok="t" o:connecttype="rect"/>
             <o:lock v:ext="edit" aspectratio="t"/>
           </v:shapetype>
-          <v:shape id="_x0000_i1025" type="#_x0000_t75" style="width:282.75pt;height:129pt" o:ole="">
+          <v:shape id="_x0000_i1025" type="#_x0000_t75" style="width:282.55pt;height:129.05pt" o:ole="">
             <v:imagedata r:id="rId17" o:title=""/>
           </v:shape>
-          <o:OLEObject Type="Embed" ProgID="Visio.Drawing.15" ShapeID="_x0000_i1025" DrawAspect="Content" ObjectID="_1588398766" r:id="rId18"/>
+          <o:OLEObject Type="Embed" ProgID="Visio.Drawing.15" ShapeID="_x0000_i1025" DrawAspect="Content" ObjectID="_1588416126" r:id="rId18"/>
         </w:object>
       </w:r>
     </w:p>
@@ -4483,6 +4663,7 @@
       </w:pPr>
       <w:bookmarkStart w:id="16" w:name="_Toc513755885"/>
       <w:r>
+        <w:lastRenderedPageBreak/>
         <w:t>Projekt felelős</w:t>
       </w:r>
       <w:bookmarkEnd w:id="16"/>
@@ -4531,7 +4712,6 @@
       </w:pPr>
       <w:bookmarkStart w:id="18" w:name="_Toc513755887"/>
       <w:r>
-        <w:lastRenderedPageBreak/>
         <w:t>Adminisztrátor</w:t>
       </w:r>
       <w:bookmarkEnd w:id="18"/>
@@ -4582,10 +4762,10 @@
       </w:pPr>
       <w:r>
         <w:object w:dxaOrig="8401" w:dyaOrig="6613">
-          <v:shape id="_x0000_i1026" type="#_x0000_t75" style="width:341.25pt;height:269.25pt" o:ole="">
+          <v:shape id="_x0000_i1026" type="#_x0000_t75" style="width:341pt;height:269pt" o:ole="">
             <v:imagedata r:id="rId19" o:title=""/>
           </v:shape>
-          <o:OLEObject Type="Embed" ProgID="Visio.Drawing.15" ShapeID="_x0000_i1026" DrawAspect="Content" ObjectID="_1588398767" r:id="rId20"/>
+          <o:OLEObject Type="Embed" ProgID="Visio.Drawing.15" ShapeID="_x0000_i1026" DrawAspect="Content" ObjectID="_1588416127" r:id="rId20"/>
         </w:object>
       </w:r>
     </w:p>
@@ -4857,10 +5037,10 @@
       </w:pPr>
       <w:r>
         <w:object w:dxaOrig="5329" w:dyaOrig="4801">
-          <v:shape id="_x0000_i1027" type="#_x0000_t75" style="width:234pt;height:210.75pt" o:ole="">
+          <v:shape id="_x0000_i1027" type="#_x0000_t75" style="width:233.65pt;height:210.55pt" o:ole="">
             <v:imagedata r:id="rId21" o:title=""/>
           </v:shape>
-          <o:OLEObject Type="Embed" ProgID="Visio.Drawing.15" ShapeID="_x0000_i1027" DrawAspect="Content" ObjectID="_1588398768" r:id="rId22"/>
+          <o:OLEObject Type="Embed" ProgID="Visio.Drawing.15" ShapeID="_x0000_i1027" DrawAspect="Content" ObjectID="_1588416128" r:id="rId22"/>
         </w:object>
       </w:r>
     </w:p>
@@ -4935,7 +5115,6 @@
       </w:pPr>
       <w:bookmarkStart w:id="24" w:name="_Toc513755891"/>
       <w:r>
-        <w:lastRenderedPageBreak/>
         <w:t>Adminisztrátor által elért funkciók</w:t>
       </w:r>
       <w:bookmarkEnd w:id="24"/>
@@ -4947,10 +5126,10 @@
       </w:pPr>
       <w:r>
         <w:object w:dxaOrig="5196" w:dyaOrig="4801">
-          <v:shape id="_x0000_i1028" type="#_x0000_t75" style="width:259.5pt;height:240pt" o:ole="">
+          <v:shape id="_x0000_i1028" type="#_x0000_t75" style="width:259.45pt;height:239.75pt" o:ole="">
             <v:imagedata r:id="rId23" o:title=""/>
           </v:shape>
-          <o:OLEObject Type="Embed" ProgID="Visio.Drawing.15" ShapeID="_x0000_i1028" DrawAspect="Content" ObjectID="_1588398769" r:id="rId24"/>
+          <o:OLEObject Type="Embed" ProgID="Visio.Drawing.15" ShapeID="_x0000_i1028" DrawAspect="Content" ObjectID="_1588416129" r:id="rId24"/>
         </w:object>
       </w:r>
     </w:p>
@@ -5120,7 +5299,7 @@
                     <a:blip r:embed="rId25">
                       <a:extLst>
                         <a:ext uri="{28A0092B-C50C-407E-A947-70E740481C1C}">
-                          <a14:useLocalDpi xmlns="" xmlns:wpc="http://schemas.microsoft.com/office/word/2010/wordprocessingCanvas" xmlns:cx="http://schemas.microsoft.com/office/drawing/2014/chartex" xmlns:cx1="http://schemas.microsoft.com/office/drawing/2015/9/8/chartex" xmlns:cx2="http://schemas.microsoft.com/office/drawing/2015/10/21/chartex" xmlns:cx3="http://schemas.microsoft.com/office/drawing/2016/5/9/chartex" xmlns:cx4="http://schemas.microsoft.com/office/drawing/2016/5/10/chartex" xmlns:cx5="http://schemas.microsoft.com/office/drawing/2016/5/11/chartex" xmlns:cx6="http://schemas.microsoft.com/office/drawing/2016/5/12/chartex" xmlns:cx7="http://schemas.microsoft.com/office/drawing/2016/5/13/chartex" xmlns:cx8="http://schemas.microsoft.com/office/drawing/2016/5/14/chartex" xmlns:mc="http://schemas.openxmlformats.org/markup-compatibility/2006" xmlns:aink="http://schemas.microsoft.com/office/drawing/2016/ink" xmlns:am3d="http://schemas.microsoft.com/office/drawing/2017/model3d" xmlns:o="urn:schemas-microsoft-com:office:office" xmlns:v="urn:schemas-microsoft-com:vml" xmlns:wp14="http://schemas.microsoft.com/office/word/2010/wordprocessingDrawing" xmlns:w10="urn:schemas-microsoft-com:office:word" xmlns:w="http://schemas.openxmlformats.org/wordprocessingml/2006/main" xmlns:w14="http://schemas.microsoft.com/office/word/2010/wordml" xmlns:w15="http://schemas.microsoft.com/office/word/2012/wordml" xmlns:w16cid="http://schemas.microsoft.com/office/word/2016/wordml/cid" xmlns:w16se="http://schemas.microsoft.com/office/word/2015/wordml/symex" xmlns:wpg="http://schemas.microsoft.com/office/word/2010/wordprocessingGroup" xmlns:wpi="http://schemas.microsoft.com/office/word/2010/wordprocessingInk" xmlns:wps="http://schemas.microsoft.com/office/word/2010/wordprocessingShape" xmlns:a14="http://schemas.microsoft.com/office/drawing/2010/main" val="0"/>
+                          <a14:useLocalDpi xmlns:a14="http://schemas.microsoft.com/office/drawing/2010/main" xmlns:wps="http://schemas.microsoft.com/office/word/2010/wordprocessingShape" xmlns:wpi="http://schemas.microsoft.com/office/word/2010/wordprocessingInk" xmlns:wpg="http://schemas.microsoft.com/office/word/2010/wordprocessingGroup" xmlns:w16se="http://schemas.microsoft.com/office/word/2015/wordml/symex" xmlns:w16cid="http://schemas.microsoft.com/office/word/2016/wordml/cid" xmlns:w15="http://schemas.microsoft.com/office/word/2012/wordml" xmlns:w14="http://schemas.microsoft.com/office/word/2010/wordml" xmlns:w="http://schemas.openxmlformats.org/wordprocessingml/2006/main" xmlns:w10="urn:schemas-microsoft-com:office:word" xmlns:wp14="http://schemas.microsoft.com/office/word/2010/wordprocessingDrawing" xmlns:v="urn:schemas-microsoft-com:vml" xmlns:o="urn:schemas-microsoft-com:office:office" xmlns:am3d="http://schemas.microsoft.com/office/drawing/2017/model3d" xmlns:aink="http://schemas.microsoft.com/office/drawing/2016/ink" xmlns:mc="http://schemas.openxmlformats.org/markup-compatibility/2006" xmlns:cx8="http://schemas.microsoft.com/office/drawing/2016/5/14/chartex" xmlns:cx7="http://schemas.microsoft.com/office/drawing/2016/5/13/chartex" xmlns:cx6="http://schemas.microsoft.com/office/drawing/2016/5/12/chartex" xmlns:cx5="http://schemas.microsoft.com/office/drawing/2016/5/11/chartex" xmlns:cx4="http://schemas.microsoft.com/office/drawing/2016/5/10/chartex" xmlns:cx3="http://schemas.microsoft.com/office/drawing/2016/5/9/chartex" xmlns:cx2="http://schemas.microsoft.com/office/drawing/2015/10/21/chartex" xmlns:cx1="http://schemas.microsoft.com/office/drawing/2015/9/8/chartex" xmlns:cx="http://schemas.microsoft.com/office/drawing/2014/chartex" xmlns:wpc="http://schemas.microsoft.com/office/word/2010/wordprocessingCanvas" xmlns="" val="0"/>
                         </a:ext>
                       </a:extLst>
                     </a:blip>
@@ -5284,10 +5463,10 @@
       </w:pPr>
       <w:r>
         <w:object w:dxaOrig="7765" w:dyaOrig="6181">
-          <v:shape id="_x0000_i1029" type="#_x0000_t75" style="width:388.5pt;height:309pt" o:ole="">
+          <v:shape id="_x0000_i1029" type="#_x0000_t75" style="width:388.55pt;height:309.05pt" o:ole="">
             <v:imagedata r:id="rId26" o:title=""/>
           </v:shape>
-          <o:OLEObject Type="Embed" ProgID="Visio.Drawing.15" ShapeID="_x0000_i1029" DrawAspect="Content" ObjectID="_1588398770" r:id="rId27"/>
+          <o:OLEObject Type="Embed" ProgID="Visio.Drawing.15" ShapeID="_x0000_i1029" DrawAspect="Content" ObjectID="_1588416130" r:id="rId27"/>
         </w:object>
       </w:r>
     </w:p>
@@ -5583,30 +5762,74 @@
       </w:pPr>
       <w:r>
         <w:object w:dxaOrig="11833" w:dyaOrig="14545">
-          <v:shape id="_x0000_i1030" type="#_x0000_t75" style="width:385.5pt;height:473.25pt" o:ole="">
+          <v:shape id="_x0000_i1030" type="#_x0000_t75" style="width:385.8pt;height:473.45pt" o:ole="">
             <v:imagedata r:id="rId28" o:title=""/>
           </v:shape>
-          <o:OLEObject Type="Embed" ProgID="Visio.Drawing.15" ShapeID="_x0000_i1030" DrawAspect="Content" ObjectID="_1588398771" r:id="rId29"/>
+          <o:OLEObject Type="Embed" ProgID="Visio.Drawing.15" ShapeID="_x0000_i1030" DrawAspect="Content" ObjectID="_1588416131" r:id="rId29"/>
         </w:object>
       </w:r>
     </w:p>
     <w:p>
       <w:pPr>
         <w:pStyle w:val="Kpalrs"/>
-      </w:pPr>
-      <w:fldSimple w:instr=" SEQ ábra \* ARABIC ">
-        <w:bookmarkStart w:id="34" w:name="_Toc514588971"/>
-        <w:r>
-          <w:rPr>
-            <w:noProof/>
-          </w:rPr>
-          <w:t>13</w:t>
-        </w:r>
-      </w:fldSimple>
-      <w:r>
-        <w:t>. ábraljnounl</w:t>
+        <w:jc w:val="center"/>
+        <w:rPr>
+          <w:sz w:val="22"/>
+          <w:szCs w:val="22"/>
+        </w:rPr>
+      </w:pPr>
+      <w:r>
+        <w:rPr>
+          <w:sz w:val="22"/>
+          <w:szCs w:val="22"/>
+        </w:rPr>
+        <w:fldChar w:fldCharType="begin"/>
+      </w:r>
+      <w:r>
+        <w:rPr>
+          <w:sz w:val="22"/>
+          <w:szCs w:val="22"/>
+        </w:rPr>
+        <w:instrText xml:space="preserve"> SEQ ábra \* ARABIC </w:instrText>
+      </w:r>
+      <w:r>
+        <w:rPr>
+          <w:sz w:val="22"/>
+          <w:szCs w:val="22"/>
+        </w:rPr>
+        <w:fldChar w:fldCharType="separate"/>
+      </w:r>
+      <w:bookmarkStart w:id="34" w:name="_Toc514588971"/>
+      <w:r>
+        <w:rPr>
+          <w:noProof/>
+          <w:sz w:val="22"/>
+          <w:szCs w:val="22"/>
+        </w:rPr>
+        <w:t>13</w:t>
+      </w:r>
+      <w:r>
+        <w:rPr>
+          <w:sz w:val="22"/>
+          <w:szCs w:val="22"/>
+        </w:rPr>
+        <w:fldChar w:fldCharType="end"/>
+      </w:r>
+      <w:r>
+        <w:rPr>
+          <w:sz w:val="22"/>
+          <w:szCs w:val="22"/>
+        </w:rPr>
+        <w:t xml:space="preserve">. </w:t>
       </w:r>
       <w:bookmarkEnd w:id="34"/>
+      <w:r>
+        <w:rPr>
+          <w:sz w:val="22"/>
+          <w:szCs w:val="22"/>
+        </w:rPr>
+        <w:t>A tervezett alkalmas entitás-reláció diagramja</w:t>
+      </w:r>
     </w:p>
     <w:p>
       <w:r>
@@ -6672,7 +6895,7 @@
             <w:rPr>
               <w:noProof/>
             </w:rPr>
-            <w:t>11</w:t>
+            <w:t>12</w:t>
           </w:r>
         </w:fldSimple>
       </w:p>
@@ -6747,6 +6970,119 @@
 <file path=word/numbering.xml><?xml version="1.0" encoding="utf-8"?>
 <w:numbering xmlns:ve="http://schemas.openxmlformats.org/markup-compatibility/2006" xmlns:o="urn:schemas-microsoft-com:office:office" xmlns:r="http://schemas.openxmlformats.org/officeDocument/2006/relationships" xmlns:m="http://schemas.openxmlformats.org/officeDocument/2006/math" xmlns:v="urn:schemas-microsoft-com:vml" xmlns:wp="http://schemas.openxmlformats.org/drawingml/2006/wordprocessingDrawing" xmlns:w10="urn:schemas-microsoft-com:office:word" xmlns:w="http://schemas.openxmlformats.org/wordprocessingml/2006/main" xmlns:wne="http://schemas.microsoft.com/office/word/2006/wordml">
   <w:abstractNum w:abstractNumId="0">
+    <w:nsid w:val="1B54259B"/>
+    <w:multiLevelType w:val="hybridMultilevel"/>
+    <w:tmpl w:val="ADE241E8"/>
+    <w:lvl w:ilvl="0" w:tplc="040E0001">
+      <w:start w:val="1"/>
+      <w:numFmt w:val="bullet"/>
+      <w:lvlText w:val=""/>
+      <w:lvlJc w:val="left"/>
+      <w:pPr>
+        <w:ind w:left="720" w:hanging="360"/>
+      </w:pPr>
+      <w:rPr>
+        <w:rFonts w:ascii="Symbol" w:hAnsi="Symbol" w:hint="default"/>
+      </w:rPr>
+    </w:lvl>
+    <w:lvl w:ilvl="1" w:tplc="040E0003" w:tentative="1">
+      <w:start w:val="1"/>
+      <w:numFmt w:val="bullet"/>
+      <w:lvlText w:val="o"/>
+      <w:lvlJc w:val="left"/>
+      <w:pPr>
+        <w:ind w:left="1440" w:hanging="360"/>
+      </w:pPr>
+      <w:rPr>
+        <w:rFonts w:ascii="Courier New" w:hAnsi="Courier New" w:cs="Courier New" w:hint="default"/>
+      </w:rPr>
+    </w:lvl>
+    <w:lvl w:ilvl="2" w:tplc="040E0005" w:tentative="1">
+      <w:start w:val="1"/>
+      <w:numFmt w:val="bullet"/>
+      <w:lvlText w:val=""/>
+      <w:lvlJc w:val="left"/>
+      <w:pPr>
+        <w:ind w:left="2160" w:hanging="360"/>
+      </w:pPr>
+      <w:rPr>
+        <w:rFonts w:ascii="Wingdings" w:hAnsi="Wingdings" w:hint="default"/>
+      </w:rPr>
+    </w:lvl>
+    <w:lvl w:ilvl="3" w:tplc="040E0001" w:tentative="1">
+      <w:start w:val="1"/>
+      <w:numFmt w:val="bullet"/>
+      <w:lvlText w:val=""/>
+      <w:lvlJc w:val="left"/>
+      <w:pPr>
+        <w:ind w:left="2880" w:hanging="360"/>
+      </w:pPr>
+      <w:rPr>
+        <w:rFonts w:ascii="Symbol" w:hAnsi="Symbol" w:hint="default"/>
+      </w:rPr>
+    </w:lvl>
+    <w:lvl w:ilvl="4" w:tplc="040E0003" w:tentative="1">
+      <w:start w:val="1"/>
+      <w:numFmt w:val="bullet"/>
+      <w:lvlText w:val="o"/>
+      <w:lvlJc w:val="left"/>
+      <w:pPr>
+        <w:ind w:left="3600" w:hanging="360"/>
+      </w:pPr>
+      <w:rPr>
+        <w:rFonts w:ascii="Courier New" w:hAnsi="Courier New" w:cs="Courier New" w:hint="default"/>
+      </w:rPr>
+    </w:lvl>
+    <w:lvl w:ilvl="5" w:tplc="040E0005" w:tentative="1">
+      <w:start w:val="1"/>
+      <w:numFmt w:val="bullet"/>
+      <w:lvlText w:val=""/>
+      <w:lvlJc w:val="left"/>
+      <w:pPr>
+        <w:ind w:left="4320" w:hanging="360"/>
+      </w:pPr>
+      <w:rPr>
+        <w:rFonts w:ascii="Wingdings" w:hAnsi="Wingdings" w:hint="default"/>
+      </w:rPr>
+    </w:lvl>
+    <w:lvl w:ilvl="6" w:tplc="040E0001" w:tentative="1">
+      <w:start w:val="1"/>
+      <w:numFmt w:val="bullet"/>
+      <w:lvlText w:val=""/>
+      <w:lvlJc w:val="left"/>
+      <w:pPr>
+        <w:ind w:left="5040" w:hanging="360"/>
+      </w:pPr>
+      <w:rPr>
+        <w:rFonts w:ascii="Symbol" w:hAnsi="Symbol" w:hint="default"/>
+      </w:rPr>
+    </w:lvl>
+    <w:lvl w:ilvl="7" w:tplc="040E0003" w:tentative="1">
+      <w:start w:val="1"/>
+      <w:numFmt w:val="bullet"/>
+      <w:lvlText w:val="o"/>
+      <w:lvlJc w:val="left"/>
+      <w:pPr>
+        <w:ind w:left="5760" w:hanging="360"/>
+      </w:pPr>
+      <w:rPr>
+        <w:rFonts w:ascii="Courier New" w:hAnsi="Courier New" w:cs="Courier New" w:hint="default"/>
+      </w:rPr>
+    </w:lvl>
+    <w:lvl w:ilvl="8" w:tplc="040E0005" w:tentative="1">
+      <w:start w:val="1"/>
+      <w:numFmt w:val="bullet"/>
+      <w:lvlText w:val=""/>
+      <w:lvlJc w:val="left"/>
+      <w:pPr>
+        <w:ind w:left="6480" w:hanging="360"/>
+      </w:pPr>
+      <w:rPr>
+        <w:rFonts w:ascii="Wingdings" w:hAnsi="Wingdings" w:hint="default"/>
+      </w:rPr>
+    </w:lvl>
+  </w:abstractNum>
+  <w:abstractNum w:abstractNumId="1">
     <w:nsid w:val="3E685993"/>
     <w:multiLevelType w:val="hybridMultilevel"/>
     <w:tmpl w:val="5302C562"/>
@@ -6858,7 +7194,7 @@
       </w:rPr>
     </w:lvl>
   </w:abstractNum>
-  <w:abstractNum w:abstractNumId="1">
+  <w:abstractNum w:abstractNumId="2">
     <w:nsid w:val="44F10CD4"/>
     <w:multiLevelType w:val="hybridMultilevel"/>
     <w:tmpl w:val="866ECEAA"/>
@@ -6944,7 +7280,7 @@
       </w:pPr>
     </w:lvl>
   </w:abstractNum>
-  <w:abstractNum w:abstractNumId="2">
+  <w:abstractNum w:abstractNumId="3">
     <w:nsid w:val="52E2671D"/>
     <w:multiLevelType w:val="multilevel"/>
     <w:tmpl w:val="A232E6BE"/>
@@ -7030,7 +7366,7 @@
       </w:pPr>
     </w:lvl>
   </w:abstractNum>
-  <w:abstractNum w:abstractNumId="3">
+  <w:abstractNum w:abstractNumId="4">
     <w:nsid w:val="534F4654"/>
     <w:multiLevelType w:val="multilevel"/>
     <w:tmpl w:val="040E001F"/>
@@ -7116,7 +7452,7 @@
       </w:pPr>
     </w:lvl>
   </w:abstractNum>
-  <w:abstractNum w:abstractNumId="4">
+  <w:abstractNum w:abstractNumId="5">
     <w:nsid w:val="586E451F"/>
     <w:multiLevelType w:val="multilevel"/>
     <w:tmpl w:val="040E0025"/>
@@ -7211,7 +7547,7 @@
       </w:pPr>
     </w:lvl>
   </w:abstractNum>
-  <w:abstractNum w:abstractNumId="5">
+  <w:abstractNum w:abstractNumId="6">
     <w:nsid w:val="61F37273"/>
     <w:multiLevelType w:val="hybridMultilevel"/>
     <w:tmpl w:val="E77C3F26"/>
@@ -7324,7 +7660,7 @@
       </w:rPr>
     </w:lvl>
   </w:abstractNum>
-  <w:abstractNum w:abstractNumId="6">
+  <w:abstractNum w:abstractNumId="7">
     <w:nsid w:val="6C2773C5"/>
     <w:multiLevelType w:val="hybridMultilevel"/>
     <w:tmpl w:val="13F28486"/>
@@ -7410,7 +7746,7 @@
       </w:pPr>
     </w:lvl>
   </w:abstractNum>
-  <w:abstractNum w:abstractNumId="7">
+  <w:abstractNum w:abstractNumId="8">
     <w:nsid w:val="7F606525"/>
     <w:multiLevelType w:val="hybridMultilevel"/>
     <w:tmpl w:val="272E6692"/>
@@ -7527,51 +7863,54 @@
     </w:lvl>
   </w:abstractNum>
   <w:num w:numId="1">
+    <w:abstractNumId w:val="8"/>
+  </w:num>
+  <w:num w:numId="2">
+    <w:abstractNumId w:val="4"/>
+  </w:num>
+  <w:num w:numId="3">
     <w:abstractNumId w:val="7"/>
   </w:num>
-  <w:num w:numId="2">
-    <w:abstractNumId w:val="3"/>
-  </w:num>
-  <w:num w:numId="3">
-    <w:abstractNumId w:val="6"/>
-  </w:num>
   <w:num w:numId="4">
-    <w:abstractNumId w:val="4"/>
+    <w:abstractNumId w:val="5"/>
   </w:num>
   <w:num w:numId="5">
-    <w:abstractNumId w:val="4"/>
+    <w:abstractNumId w:val="5"/>
     <w:lvlOverride w:ilvl="0">
       <w:startOverride w:val="1"/>
     </w:lvlOverride>
   </w:num>
   <w:num w:numId="6">
-    <w:abstractNumId w:val="6"/>
+    <w:abstractNumId w:val="7"/>
     <w:lvlOverride w:ilvl="0">
       <w:startOverride w:val="1"/>
     </w:lvlOverride>
   </w:num>
   <w:num w:numId="7">
-    <w:abstractNumId w:val="6"/>
+    <w:abstractNumId w:val="7"/>
     <w:lvlOverride w:ilvl="0">
       <w:startOverride w:val="1"/>
     </w:lvlOverride>
   </w:num>
   <w:num w:numId="8">
-    <w:abstractNumId w:val="6"/>
+    <w:abstractNumId w:val="7"/>
     <w:lvlOverride w:ilvl="0">
       <w:startOverride w:val="1"/>
     </w:lvlOverride>
   </w:num>
   <w:num w:numId="9">
-    <w:abstractNumId w:val="5"/>
+    <w:abstractNumId w:val="6"/>
   </w:num>
   <w:num w:numId="10">
+    <w:abstractNumId w:val="2"/>
+  </w:num>
+  <w:num w:numId="11">
+    <w:abstractNumId w:val="3"/>
+  </w:num>
+  <w:num w:numId="12">
     <w:abstractNumId w:val="1"/>
   </w:num>
-  <w:num w:numId="11">
-    <w:abstractNumId w:val="2"/>
-  </w:num>
-  <w:num w:numId="12">
+  <w:num w:numId="13">
     <w:abstractNumId w:val="0"/>
   </w:num>
 </w:numbering>
@@ -8748,7 +9087,7 @@
   <a:extraClrSchemeLst/>
   <a:extLst>
     <a:ext uri="{05A4C25C-085E-4340-85A3-A5531E510DB2}">
-      <thm15:themeFamily xmlns="" xmlns:thm15="http://schemas.microsoft.com/office/thememl/2012/main" name="Office Theme" id="{62F939B6-93AF-4DB8-9C6B-D6C7DFDC589F}" vid="{4A3C46E8-61CC-4603-A589-7422A47A8E4A}"/>
+      <thm15:themeFamily xmlns:thm15="http://schemas.microsoft.com/office/thememl/2012/main" xmlns="" name="Office Theme" id="{62F939B6-93AF-4DB8-9C6B-D6C7DFDC589F}" vid="{4A3C46E8-61CC-4603-A589-7422A47A8E4A}"/>
     </a:ext>
   </a:extLst>
 </a:theme>

</xml_diff>

<commit_message>
Finished due date version
Looks like shit, but thats what i came up with. Tired af, so will go to sleep soon
</commit_message>
<xml_diff>
--- a/komplex_vázlat_Gazdik_Tamas.docx
+++ b/komplex_vázlat_Gazdik_Tamas.docx
@@ -1,6 +1,6 @@
 
 <file path=word/document.xml><?xml version="1.0" encoding="utf-8"?>
-<w:document xmlns:ve="http://schemas.openxmlformats.org/markup-compatibility/2006" xmlns:o="urn:schemas-microsoft-com:office:office" xmlns:r="http://schemas.openxmlformats.org/officeDocument/2006/relationships" xmlns:m="http://schemas.openxmlformats.org/officeDocument/2006/math" xmlns:v="urn:schemas-microsoft-com:vml" xmlns:wp="http://schemas.openxmlformats.org/drawingml/2006/wordprocessingDrawing" xmlns:w10="urn:schemas-microsoft-com:office:word" xmlns:w="http://schemas.openxmlformats.org/wordprocessingml/2006/main" xmlns:wne="http://schemas.microsoft.com/office/word/2006/wordml">
+<w:document xmlns:wpc="http://schemas.microsoft.com/office/word/2010/wordprocessingCanvas" xmlns:mc="http://schemas.openxmlformats.org/markup-compatibility/2006" xmlns:o="urn:schemas-microsoft-com:office:office" xmlns:r="http://schemas.openxmlformats.org/officeDocument/2006/relationships" xmlns:m="http://schemas.openxmlformats.org/officeDocument/2006/math" xmlns:v="urn:schemas-microsoft-com:vml" xmlns:wp14="http://schemas.microsoft.com/office/word/2010/wordprocessingDrawing" xmlns:wp="http://schemas.openxmlformats.org/drawingml/2006/wordprocessingDrawing" xmlns:w10="urn:schemas-microsoft-com:office:word" xmlns:w="http://schemas.openxmlformats.org/wordprocessingml/2006/main" xmlns:w14="http://schemas.microsoft.com/office/word/2010/wordml" xmlns:wpg="http://schemas.microsoft.com/office/word/2010/wordprocessingGroup" xmlns:wpi="http://schemas.microsoft.com/office/word/2010/wordprocessingInk" xmlns:wne="http://schemas.microsoft.com/office/word/2006/wordml" xmlns:wps="http://schemas.microsoft.com/office/word/2010/wordprocessingShape" mc:Ignorable="w14 wp14">
   <w:body>
     <w:p>
       <w:pPr>
@@ -64,10 +64,10 @@
                     <pic:cNvPicPr/>
                   </pic:nvPicPr>
                   <pic:blipFill>
-                    <a:blip r:embed="rId8">
+                    <a:blip r:embed="rId9">
                       <a:extLst>
                         <a:ext uri="{28A0092B-C50C-407E-A947-70E740481C1C}">
-                          <a14:useLocalDpi xmlns:a14="http://schemas.microsoft.com/office/drawing/2010/main" xmlns:wps="http://schemas.microsoft.com/office/word/2010/wordprocessingShape" xmlns:wpi="http://schemas.microsoft.com/office/word/2010/wordprocessingInk" xmlns:wpg="http://schemas.microsoft.com/office/word/2010/wordprocessingGroup" xmlns:w16se="http://schemas.microsoft.com/office/word/2015/wordml/symex" xmlns:w16cid="http://schemas.microsoft.com/office/word/2016/wordml/cid" xmlns:w15="http://schemas.microsoft.com/office/word/2012/wordml" xmlns:w14="http://schemas.microsoft.com/office/word/2010/wordml" xmlns:w="http://schemas.openxmlformats.org/wordprocessingml/2006/main" xmlns:w10="urn:schemas-microsoft-com:office:word" xmlns:wp14="http://schemas.microsoft.com/office/word/2010/wordprocessingDrawing" xmlns:v="urn:schemas-microsoft-com:vml" xmlns:o="urn:schemas-microsoft-com:office:office" xmlns:am3d="http://schemas.microsoft.com/office/drawing/2017/model3d" xmlns:aink="http://schemas.microsoft.com/office/drawing/2016/ink" xmlns:mc="http://schemas.openxmlformats.org/markup-compatibility/2006" xmlns:cx8="http://schemas.microsoft.com/office/drawing/2016/5/14/chartex" xmlns:cx7="http://schemas.microsoft.com/office/drawing/2016/5/13/chartex" xmlns:cx6="http://schemas.microsoft.com/office/drawing/2016/5/12/chartex" xmlns:cx5="http://schemas.microsoft.com/office/drawing/2016/5/11/chartex" xmlns:cx4="http://schemas.microsoft.com/office/drawing/2016/5/10/chartex" xmlns:cx3="http://schemas.microsoft.com/office/drawing/2016/5/9/chartex" xmlns:cx2="http://schemas.microsoft.com/office/drawing/2015/10/21/chartex" xmlns:cx1="http://schemas.microsoft.com/office/drawing/2015/9/8/chartex" xmlns:cx="http://schemas.microsoft.com/office/drawing/2014/chartex" xmlns:wpc="http://schemas.microsoft.com/office/word/2010/wordprocessingCanvas" xmlns="" val="0"/>
+                          <a14:useLocalDpi xmlns:a14="http://schemas.microsoft.com/office/drawing/2010/main" val="0"/>
                         </a:ext>
                       </a:extLst>
                     </a:blip>
@@ -235,7 +235,21 @@
           <w:b/>
         </w:rPr>
         <w:lastRenderedPageBreak/>
-        <w:t xml:space="preserve">      M I S K O L C I  E G Y E T E M</w:t>
+        <w:t xml:space="preserve">      M I S K O L C </w:t>
+      </w:r>
+      <w:proofErr w:type="gramStart"/>
+      <w:r>
+        <w:rPr>
+          <w:b/>
+        </w:rPr>
+        <w:t>I  E</w:t>
+      </w:r>
+      <w:proofErr w:type="gramEnd"/>
+      <w:r>
+        <w:rPr>
+          <w:b/>
+        </w:rPr>
+        <w:t xml:space="preserve"> G Y E T E M</w:t>
       </w:r>
       <w:r>
         <w:t xml:space="preserve">                               Szám:GEIAK-……/20..</w:t>
@@ -246,7 +260,15 @@
         <w:ind w:left="540" w:hanging="540"/>
       </w:pPr>
       <w:r>
-        <w:t xml:space="preserve">GÉPÉSZMÉRNÖKI ÉS INFORMATIKAI  KAR </w:t>
+        <w:t xml:space="preserve">GÉPÉSZMÉRNÖKI </w:t>
+      </w:r>
+      <w:proofErr w:type="gramStart"/>
+      <w:r>
+        <w:t>ÉS</w:t>
+      </w:r>
+      <w:proofErr w:type="gramEnd"/>
+      <w:r>
+        <w:t xml:space="preserve"> INFORMATIKAI  KAR </w:t>
       </w:r>
     </w:p>
     <w:p>
@@ -313,8 +335,16 @@
         <w:rPr>
           <w:b/>
         </w:rPr>
-        <w:t>………………………………………………</w:t>
-      </w:r>
+        <w:t>…</w:t>
+      </w:r>
+      <w:proofErr w:type="gramStart"/>
+      <w:r>
+        <w:rPr>
+          <w:b/>
+        </w:rPr>
+        <w:t>……………………………………………</w:t>
+      </w:r>
+      <w:proofErr w:type="gramEnd"/>
       <w:r>
         <w:rPr>
           <w:b/>
@@ -3030,8 +3060,6 @@
               <w:fldChar w:fldCharType="end"/>
             </w:r>
           </w:hyperlink>
-          <w:bookmarkStart w:id="0" w:name="_GoBack"/>
-          <w:bookmarkEnd w:id="0"/>
         </w:p>
         <w:p>
           <w:pPr>
@@ -3072,8 +3100,8 @@
           <w:szCs w:val="40"/>
         </w:rPr>
       </w:pPr>
-      <w:bookmarkStart w:id="1" w:name="_Toc511392675"/>
-      <w:bookmarkStart w:id="2" w:name="_Toc513755877"/>
+      <w:bookmarkStart w:id="0" w:name="_Toc511392675"/>
+      <w:bookmarkStart w:id="1" w:name="_Toc513755877"/>
       <w:r>
         <w:rPr>
           <w:rFonts w:cs="Times New Roman"/>
@@ -3082,7 +3110,106 @@
         <w:lastRenderedPageBreak/>
         <w:t>A témaválasztás indoklása</w:t>
       </w:r>
+      <w:bookmarkEnd w:id="0"/>
       <w:bookmarkEnd w:id="1"/>
+    </w:p>
+    <w:p>
+      <w:pPr>
+        <w:spacing w:line="360" w:lineRule="auto"/>
+      </w:pPr>
+      <w:r>
+        <w:t>Gyerekkorom óta az életemet folyamatosan végigkísérte a számítógépek világa. Kezdetben leginkább csupán a számítógépes játékok iránt mutattam érdeklődést, az idő múlásával azonban egyre inkább kíváncsivá tett, hogy hogyan is működnek az egyes számítógépek, miért működnek úgy, ahogy teszik azt, illetve a különböző lehetőségek</w:t>
+      </w:r>
+      <w:r>
+        <w:t>, amik elérhetőek számunkra</w:t>
+      </w:r>
+      <w:r>
+        <w:t xml:space="preserve"> a cégek </w:t>
+      </w:r>
+      <w:r>
+        <w:t>által kiadott szoftvereken kívül</w:t>
+      </w:r>
+      <w:r>
+        <w:t xml:space="preserve">. </w:t>
+      </w:r>
+      <w:r>
+        <w:t>Ekkor kezdtem el ismerkedni a programozással, elsőként pedig a HTML és C nyelvvel.</w:t>
+      </w:r>
+    </w:p>
+    <w:p>
+      <w:pPr>
+        <w:spacing w:line="360" w:lineRule="auto"/>
+      </w:pPr>
+      <w:r>
+        <w:t>Gimnáziumi tanulmányaim során, az informatika órán szerzett tudásanyagot meglehetősen szegényesnek tartottam, ezért döntöttem úgy, hogy a középiskola befejeztével informatikai tanulmányokat folytatok, ahol részletesebben megismerkedhetem a számítógépek világával.</w:t>
+      </w:r>
+    </w:p>
+    <w:p>
+      <w:pPr>
+        <w:spacing w:line="360" w:lineRule="auto"/>
+      </w:pPr>
+      <w:r>
+        <w:t xml:space="preserve">Úgy tűnt, hogy a mérnökinformatikus </w:t>
+      </w:r>
+      <w:r>
+        <w:t>képzés</w:t>
+      </w:r>
+      <w:r>
+        <w:t xml:space="preserve"> helyes döntésnek bizonyult. Hamarosan elérkezett a szakirány választás ideje is. Az induló szakirányok közül a termelésinformatika nyerte el te</w:t>
+      </w:r>
+      <w:r>
+        <w:t>tszésemet. A szakirány tárgyainak keretein belül</w:t>
+      </w:r>
+      <w:r>
+        <w:t xml:space="preserve"> ismerkedhettünk meg többek között az ERP</w:t>
+      </w:r>
+      <w:r>
+        <w:t xml:space="preserve"> rendszerekkel és köztük a</w:t>
+      </w:r>
+      <w:r>
+        <w:t>z ezen a területen</w:t>
+      </w:r>
+      <w:r>
+        <w:t xml:space="preserve"> iparágvezető </w:t>
+      </w:r>
+      <w:r>
+        <w:t>vál</w:t>
+      </w:r>
+      <w:r>
+        <w:t>l</w:t>
+      </w:r>
+      <w:r>
+        <w:t>alattal</w:t>
+      </w:r>
+      <w:r>
+        <w:t xml:space="preserve">, az </w:t>
+      </w:r>
+      <w:proofErr w:type="spellStart"/>
+      <w:r>
+        <w:t>SAP-val</w:t>
+      </w:r>
+      <w:proofErr w:type="spellEnd"/>
+      <w:r>
+        <w:t xml:space="preserve">. Látva, hogy az elkövetkezendő időkben is milyen jelentős szerep jut majd az integrált vállalatirányítási rendszereknek, úgy döntöttem, hogy a jövőben ezzel a tématerülettel és ezekkel a rendszerekkel fogok </w:t>
+      </w:r>
+      <w:r>
+        <w:t>foglalkozni.</w:t>
+      </w:r>
+      <w:r>
+        <w:t xml:space="preserve"> Az SAP előadásokat látogatva pedig világosan körvonalazódott előttem, hogy a komplex tervezési feladatomat és a szakdolgozatomat is ebben a témában szeretném kidolgozni, egyebek mellett az ABAP nyelvet használva.</w:t>
+      </w:r>
+    </w:p>
+    <w:p>
+      <w:pPr>
+        <w:pStyle w:val="Cmsor1"/>
+        <w:rPr>
+          <w:szCs w:val="28"/>
+        </w:rPr>
+      </w:pPr>
+      <w:bookmarkStart w:id="2" w:name="_Toc513755878"/>
+      <w:r>
+        <w:t>A komplex feladat ismertetése</w:t>
+      </w:r>
       <w:bookmarkEnd w:id="2"/>
     </w:p>
     <w:p>
@@ -3090,97 +3217,6 @@
         <w:spacing w:line="360" w:lineRule="auto"/>
       </w:pPr>
       <w:r>
-        <w:t>Gyerekkorom óta az életemet folyamatosan végigkísérte a számítógépek világa. Kezdetben leginkább csupán a számítógépes játékok iránt mutattam érdeklődést, az idő múlásával azonban egyre inkább kíváncsivá tett, hogy hogyan is működnek az egyes számítógépek, miért működnek úgy, ahogy teszik azt, illetve a különböző lehetőségek</w:t>
-      </w:r>
-      <w:r>
-        <w:t>, amik elérhetőek számunkra</w:t>
-      </w:r>
-      <w:r>
-        <w:t xml:space="preserve"> a cégek </w:t>
-      </w:r>
-      <w:r>
-        <w:t>által kiadott szoftvereken kívül</w:t>
-      </w:r>
-      <w:r>
-        <w:t xml:space="preserve">. </w:t>
-      </w:r>
-      <w:r>
-        <w:t>Ekkor kezdtem el ismerkedni a programozással, elsőként pedig a HTML és C nyelvvel.</w:t>
-      </w:r>
-    </w:p>
-    <w:p>
-      <w:pPr>
-        <w:spacing w:line="360" w:lineRule="auto"/>
-      </w:pPr>
-      <w:r>
-        <w:t>Gimnáziumi tanulmányaim során, az informatika órán szerzett tudásanyagot meglehetősen szegényesnek tartottam, ezért döntöttem úgy, hogy a középiskola befejeztével informatikai tanulmányokat folytatok, ahol részletesebben megismerkedhetem a számítógépek világával.</w:t>
-      </w:r>
-    </w:p>
-    <w:p>
-      <w:pPr>
-        <w:spacing w:line="360" w:lineRule="auto"/>
-      </w:pPr>
-      <w:r>
-        <w:t xml:space="preserve">Úgy tűnt, hogy a mérnökinformatikus </w:t>
-      </w:r>
-      <w:r>
-        <w:t>képzés</w:t>
-      </w:r>
-      <w:r>
-        <w:t xml:space="preserve"> helyes döntésnek bizonyult. Hamarosan elérkezett a szakirány választás ideje is. Az induló szakirányok közül a termelésinformatika nyerte el te</w:t>
-      </w:r>
-      <w:r>
-        <w:t>tszésemet. A szakirány tárgyainak keretein belül</w:t>
-      </w:r>
-      <w:r>
-        <w:t xml:space="preserve"> ismerkedhettünk meg többek között az ERP</w:t>
-      </w:r>
-      <w:r>
-        <w:t xml:space="preserve"> rendszerekkel és köztük a</w:t>
-      </w:r>
-      <w:r>
-        <w:t>z ezen a területen</w:t>
-      </w:r>
-      <w:r>
-        <w:t xml:space="preserve"> iparágvezető </w:t>
-      </w:r>
-      <w:r>
-        <w:t>vál</w:t>
-      </w:r>
-      <w:r>
-        <w:t>l</w:t>
-      </w:r>
-      <w:r>
-        <w:t>alattal</w:t>
-      </w:r>
-      <w:r>
-        <w:t xml:space="preserve">, az SAP-val. Látva, hogy az elkövetkezendő időkben is milyen jelentős szerep jut majd az integrált vállalatirányítási rendszereknek, úgy döntöttem, hogy a jövőben ezzel a tématerülettel és ezekkel a rendszerekkel fogok </w:t>
-      </w:r>
-      <w:r>
-        <w:t>foglalkozni.</w:t>
-      </w:r>
-      <w:r>
-        <w:t xml:space="preserve"> Az SAP előadásokat látogatva pedig világosan körvonalazódott előttem, hogy a komplex tervezési feladatomat és a szakdolgozatomat is ebben a témában szeretném kidolgozni, egyebek mellett az ABAP nyelvet használva.</w:t>
-      </w:r>
-    </w:p>
-    <w:p>
-      <w:pPr>
-        <w:pStyle w:val="Cmsor1"/>
-        <w:rPr>
-          <w:szCs w:val="28"/>
-        </w:rPr>
-      </w:pPr>
-      <w:bookmarkStart w:id="3" w:name="_Toc513755878"/>
-      <w:r>
-        <w:t>A komplex feladat ismertetése</w:t>
-      </w:r>
-      <w:bookmarkEnd w:id="3"/>
-    </w:p>
-    <w:p>
-      <w:pPr>
-        <w:spacing w:line="360" w:lineRule="auto"/>
-      </w:pPr>
-      <w:r>
         <w:t xml:space="preserve">A komplex tervezési feladatként </w:t>
       </w:r>
       <w:r>
@@ -3190,23 +3226,23 @@
         <w:rPr>
           <w:rStyle w:val="Jegyzethivatkozs"/>
         </w:rPr>
+        <w:commentReference w:id="3"/>
+      </w:r>
+      <w:r>
+        <w:t xml:space="preserve">Elsőként ismertetem a projekt fogalmát, feltérképezem a </w:t>
+      </w:r>
+      <w:commentRangeStart w:id="4"/>
+      <w:r>
+        <w:t xml:space="preserve">szükséges funkciókat </w:t>
+      </w:r>
+      <w:commentRangeEnd w:id="4"/>
+      <w:r>
+        <w:rPr>
+          <w:rStyle w:val="Jegyzethivatkozs"/>
+        </w:rPr>
         <w:commentReference w:id="4"/>
       </w:r>
       <w:r>
-        <w:t xml:space="preserve">Elsőként ismertetem a projekt fogalmát, feltérképezem a </w:t>
-      </w:r>
-      <w:commentRangeStart w:id="5"/>
-      <w:r>
-        <w:t xml:space="preserve">szükséges funkciókat </w:t>
-      </w:r>
-      <w:commentRangeEnd w:id="5"/>
-      <w:r>
-        <w:rPr>
-          <w:rStyle w:val="Jegyzethivatkozs"/>
-        </w:rPr>
-        <w:commentReference w:id="5"/>
-      </w:r>
-      <w:r>
         <w:t>és komponenseket</w:t>
       </w:r>
       <w:r>
@@ -3216,7 +3252,15 @@
         <w:t xml:space="preserve"> és modellezem a projektet. Végül implementá</w:t>
       </w:r>
       <w:r>
-        <w:t>lom az alkalmazást SAP NetWeaver alapokon</w:t>
+        <w:t xml:space="preserve">lom az alkalmazást SAP </w:t>
+      </w:r>
+      <w:proofErr w:type="spellStart"/>
+      <w:r>
+        <w:t>NetWeaver</w:t>
+      </w:r>
+      <w:proofErr w:type="spellEnd"/>
+      <w:r>
+        <w:t xml:space="preserve"> alapokon</w:t>
       </w:r>
       <w:r>
         <w:t>.</w:t>
@@ -3238,7 +3282,7 @@
           <w:szCs w:val="40"/>
         </w:rPr>
       </w:pPr>
-      <w:bookmarkStart w:id="6" w:name="_Toc513755879"/>
+      <w:bookmarkStart w:id="5" w:name="_Toc513755879"/>
       <w:r>
         <w:rPr>
           <w:rFonts w:cs="Times New Roman"/>
@@ -3247,17 +3291,17 @@
         <w:lastRenderedPageBreak/>
         <w:t>Elméleti áttekintés</w:t>
       </w:r>
+      <w:bookmarkEnd w:id="5"/>
+    </w:p>
+    <w:p>
+      <w:pPr>
+        <w:pStyle w:val="Cmsor2"/>
+      </w:pPr>
+      <w:bookmarkStart w:id="6" w:name="_Toc513755880"/>
+      <w:r>
+        <w:t>Projekt fogalmának ismertetése</w:t>
+      </w:r>
       <w:bookmarkEnd w:id="6"/>
-    </w:p>
-    <w:p>
-      <w:pPr>
-        <w:pStyle w:val="Cmsor2"/>
-      </w:pPr>
-      <w:bookmarkStart w:id="7" w:name="_Toc513755880"/>
-      <w:r>
-        <w:t>Projekt fogalmának ismertetése</w:t>
-      </w:r>
-      <w:bookmarkEnd w:id="7"/>
     </w:p>
     <w:p>
       <w:pPr>
@@ -3367,10 +3411,10 @@
                     <pic:cNvPicPr/>
                   </pic:nvPicPr>
                   <pic:blipFill>
-                    <a:blip r:embed="rId10">
+                    <a:blip r:embed="rId11">
                       <a:extLst>
                         <a:ext uri="{28A0092B-C50C-407E-A947-70E740481C1C}">
-                          <a14:useLocalDpi xmlns:a14="http://schemas.microsoft.com/office/drawing/2010/main" xmlns:wps="http://schemas.microsoft.com/office/word/2010/wordprocessingShape" xmlns:wpi="http://schemas.microsoft.com/office/word/2010/wordprocessingInk" xmlns:wpg="http://schemas.microsoft.com/office/word/2010/wordprocessingGroup" xmlns:w16se="http://schemas.microsoft.com/office/word/2015/wordml/symex" xmlns:w16cid="http://schemas.microsoft.com/office/word/2016/wordml/cid" xmlns:w15="http://schemas.microsoft.com/office/word/2012/wordml" xmlns:w14="http://schemas.microsoft.com/office/word/2010/wordml" xmlns:w="http://schemas.openxmlformats.org/wordprocessingml/2006/main" xmlns:w10="urn:schemas-microsoft-com:office:word" xmlns:wp14="http://schemas.microsoft.com/office/word/2010/wordprocessingDrawing" xmlns:v="urn:schemas-microsoft-com:vml" xmlns:o="urn:schemas-microsoft-com:office:office" xmlns:am3d="http://schemas.microsoft.com/office/drawing/2017/model3d" xmlns:aink="http://schemas.microsoft.com/office/drawing/2016/ink" xmlns:mc="http://schemas.openxmlformats.org/markup-compatibility/2006" xmlns:cx8="http://schemas.microsoft.com/office/drawing/2016/5/14/chartex" xmlns:cx7="http://schemas.microsoft.com/office/drawing/2016/5/13/chartex" xmlns:cx6="http://schemas.microsoft.com/office/drawing/2016/5/12/chartex" xmlns:cx5="http://schemas.microsoft.com/office/drawing/2016/5/11/chartex" xmlns:cx4="http://schemas.microsoft.com/office/drawing/2016/5/10/chartex" xmlns:cx3="http://schemas.microsoft.com/office/drawing/2016/5/9/chartex" xmlns:cx2="http://schemas.microsoft.com/office/drawing/2015/10/21/chartex" xmlns:cx1="http://schemas.microsoft.com/office/drawing/2015/9/8/chartex" xmlns:cx="http://schemas.microsoft.com/office/drawing/2014/chartex" xmlns:wpc="http://schemas.microsoft.com/office/word/2010/wordprocessingCanvas" xmlns="" val="0"/>
+                          <a14:useLocalDpi xmlns:a14="http://schemas.microsoft.com/office/drawing/2010/main" val="0"/>
                         </a:ext>
                       </a:extLst>
                     </a:blip>
@@ -3431,7 +3475,7 @@
         </w:rPr>
         <w:fldChar w:fldCharType="separate"/>
       </w:r>
-      <w:bookmarkStart w:id="8" w:name="_Toc514588962"/>
+      <w:bookmarkStart w:id="7" w:name="_Toc514688565"/>
       <w:r>
         <w:rPr>
           <w:noProof/>
@@ -3457,7 +3501,7 @@
         </w:rPr>
         <w:t>. ábra: A vállalaton belül szereplő főbb tevékenységtípusok</w:t>
       </w:r>
-      <w:bookmarkEnd w:id="8"/>
+      <w:bookmarkEnd w:id="7"/>
     </w:p>
     <w:p>
       <w:pPr>
@@ -3578,7 +3622,15 @@
         <w:t>.</w:t>
       </w:r>
       <w:r>
-        <w:t xml:space="preserve"> Ezt az életciklust remekül szemlélteti a Weiss és Wysocki által megalkotott ötfázisú modell (1994):</w:t>
+        <w:t xml:space="preserve"> Ezt az életciklust remekül szemlélteti a Weiss és </w:t>
+      </w:r>
+      <w:proofErr w:type="spellStart"/>
+      <w:r>
+        <w:t>Wysocki</w:t>
+      </w:r>
+      <w:proofErr w:type="spellEnd"/>
+      <w:r>
+        <w:t xml:space="preserve"> által megalkotott ötfázisú modell (1994):</w:t>
       </w:r>
     </w:p>
     <w:p>
@@ -3608,7 +3660,7 @@
                     <pic:cNvPicPr/>
                   </pic:nvPicPr>
                   <pic:blipFill>
-                    <a:blip r:embed="rId11"/>
+                    <a:blip r:embed="rId12"/>
                     <a:stretch>
                       <a:fillRect/>
                     </a:stretch>
@@ -3659,7 +3711,7 @@
         </w:rPr>
         <w:fldChar w:fldCharType="separate"/>
       </w:r>
-      <w:bookmarkStart w:id="9" w:name="_Toc514588963"/>
+      <w:bookmarkStart w:id="8" w:name="_Toc514688566"/>
       <w:r>
         <w:rPr>
           <w:noProof/>
@@ -3680,9 +3732,25 @@
           <w:sz w:val="22"/>
           <w:szCs w:val="22"/>
         </w:rPr>
-        <w:t>. ábra: A Weiss és Wysocki féle ötfázisú projekt-életciklus modell</w:t>
-      </w:r>
-      <w:bookmarkEnd w:id="9"/>
+        <w:t xml:space="preserve">. ábra: A Weiss és </w:t>
+      </w:r>
+      <w:proofErr w:type="spellStart"/>
+      <w:r>
+        <w:rPr>
+          <w:sz w:val="22"/>
+          <w:szCs w:val="22"/>
+        </w:rPr>
+        <w:t>Wysocki</w:t>
+      </w:r>
+      <w:proofErr w:type="spellEnd"/>
+      <w:r>
+        <w:rPr>
+          <w:sz w:val="22"/>
+          <w:szCs w:val="22"/>
+        </w:rPr>
+        <w:t xml:space="preserve"> féle ötfázisú projekt-életciklus modell</w:t>
+      </w:r>
+      <w:bookmarkEnd w:id="8"/>
     </w:p>
     <w:p>
       <w:pPr>
@@ -3704,13 +3772,42 @@
         <w:t>Pozitív elbírálás esetén a projekt a második, tervezési fázisba léphet.</w:t>
       </w:r>
       <w:r>
-        <w:t xml:space="preserve"> A tervezés első lényeges lépése meghatározni a projekt sikeres végrehajtásához vezető feladatokat. Ezt legegyszerűbben a WBS (Work Breakdown Structure</w:t>
-      </w:r>
+        <w:t xml:space="preserve"> A tervezés első lényeges lépése meghatározni a projekt sikeres végrehajtásához vezető feladatokat. Ezt legegyszerűbben a WBS (</w:t>
+      </w:r>
+      <w:proofErr w:type="spellStart"/>
+      <w:r>
+        <w:t>Work</w:t>
+      </w:r>
+      <w:proofErr w:type="spellEnd"/>
+      <w:r>
+        <w:t xml:space="preserve"> </w:t>
+      </w:r>
+      <w:proofErr w:type="spellStart"/>
+      <w:r>
+        <w:t>Breakdown</w:t>
+      </w:r>
+      <w:proofErr w:type="spellEnd"/>
+      <w:r>
+        <w:t xml:space="preserve"> </w:t>
+      </w:r>
+      <w:proofErr w:type="spellStart"/>
+      <w:r>
+        <w:t>Structure</w:t>
+      </w:r>
+      <w:proofErr w:type="spellEnd"/>
       <w:r>
         <w:t xml:space="preserve"> vagy munkalebontási szerkezet</w:t>
       </w:r>
       <w:r>
-        <w:t>) segítségével tehetjük meg. A WBS lényegében egy fa szerű struktúra, amelynek gyökere a projekt célja</w:t>
+        <w:t xml:space="preserve">) segítségével tehetjük meg. A WBS lényegében egy </w:t>
+      </w:r>
+      <w:proofErr w:type="gramStart"/>
+      <w:r>
+        <w:t>fa szerű</w:t>
+      </w:r>
+      <w:proofErr w:type="gramEnd"/>
+      <w:r>
+        <w:t xml:space="preserve"> struktúra, amelynek gyökere a projekt célja</w:t>
       </w:r>
       <w:r>
         <w:t>, végeredménye</w:t>
@@ -3760,7 +3857,7 @@
                     <pic:cNvPicPr/>
                   </pic:nvPicPr>
                   <pic:blipFill>
-                    <a:blip r:embed="rId12"/>
+                    <a:blip r:embed="rId13"/>
                     <a:stretch>
                       <a:fillRect/>
                     </a:stretch>
@@ -3811,7 +3908,7 @@
         </w:rPr>
         <w:fldChar w:fldCharType="separate"/>
       </w:r>
-      <w:bookmarkStart w:id="10" w:name="_Toc514588964"/>
+      <w:bookmarkStart w:id="9" w:name="_Toc514688567"/>
       <w:r>
         <w:rPr>
           <w:noProof/>
@@ -3834,7 +3931,7 @@
         </w:rPr>
         <w:t>. ábra: Új iroda létesítésének egy lehetséges WBS vázolása</w:t>
       </w:r>
-      <w:bookmarkEnd w:id="10"/>
+      <w:bookmarkEnd w:id="9"/>
     </w:p>
     <w:p>
       <w:pPr>
@@ -3844,7 +3941,15 @@
         <w:t xml:space="preserve">A feladatok meghatározását követően megfelelő kompetenciával rendelkező felelősöket rendelhetünk </w:t>
       </w:r>
       <w:r>
-        <w:t>azokhoz. Ennek legegyszerűbb szemléltetése kompetencia és felelősségi mátrix segítségével történik. A mátrix minden egyes sora egy-egy feladatot jelöl, az oszlopokban a projektben résztvevők találhatók. Felelősségi-, illetve feladatköröket kialakítva egy adott feladat bizonyos személyeket tekintve különböző mezőértékeket kaphat. (pl. D – dönt a végrehajtásról, V – végrehajt, É – értesít, vagy visszajelzést küld).</w:t>
+        <w:t xml:space="preserve">azokhoz. Ennek legegyszerűbb szemléltetése kompetencia és felelősségi mátrix segítségével történik. A mátrix minden egyes sora egy-egy feladatot jelöl, az </w:t>
+      </w:r>
+      <w:proofErr w:type="gramStart"/>
+      <w:r>
+        <w:t>oszlopokban</w:t>
+      </w:r>
+      <w:proofErr w:type="gramEnd"/>
+      <w:r>
+        <w:t xml:space="preserve"> a projektben résztvevők találhatók. Felelősségi-, illetve feladatköröket kialakítva egy adott feladat bizonyos személyeket tekintve különböző mezőértékeket kaphat. (pl. D – dönt a végrehajtásról, V – végrehajt, É – értesít, vagy visszajelzést küld).</w:t>
       </w:r>
     </w:p>
     <w:p>
@@ -3874,7 +3979,7 @@
                     <pic:cNvPicPr/>
                   </pic:nvPicPr>
                   <pic:blipFill>
-                    <a:blip r:embed="rId13"/>
+                    <a:blip r:embed="rId14"/>
                     <a:stretch>
                       <a:fillRect/>
                     </a:stretch>
@@ -3925,6 +4030,7 @@
         </w:rPr>
         <w:fldChar w:fldCharType="separate"/>
       </w:r>
+      <w:bookmarkStart w:id="10" w:name="_Toc514688568"/>
       <w:r>
         <w:rPr>
           <w:noProof/>
@@ -3947,6 +4053,7 @@
         </w:rPr>
         <w:t>. ábra: Felelősségi és kompetencia mátrix lehetséges felépítése</w:t>
       </w:r>
+      <w:bookmarkEnd w:id="10"/>
     </w:p>
     <w:p>
       <w:pPr>
@@ -3957,7 +4064,31 @@
       </w:r>
       <w:r>
         <w:br/>
-        <w:t xml:space="preserve">A CPM (Critical Path Method) lényegében egy matematikai </w:t>
+        <w:t>A CPM (</w:t>
+      </w:r>
+      <w:proofErr w:type="spellStart"/>
+      <w:r>
+        <w:t>Critical</w:t>
+      </w:r>
+      <w:proofErr w:type="spellEnd"/>
+      <w:r>
+        <w:t xml:space="preserve"> </w:t>
+      </w:r>
+      <w:proofErr w:type="spellStart"/>
+      <w:r>
+        <w:t>Path</w:t>
+      </w:r>
+      <w:proofErr w:type="spellEnd"/>
+      <w:r>
+        <w:t xml:space="preserve"> </w:t>
+      </w:r>
+      <w:proofErr w:type="spellStart"/>
+      <w:r>
+        <w:t>Method</w:t>
+      </w:r>
+      <w:proofErr w:type="spellEnd"/>
+      <w:r>
+        <w:t xml:space="preserve">) lényegében egy matematikai </w:t>
       </w:r>
       <w:r>
         <w:t>algoritmus, amely az adott projektben fellépő feladatokat, azok végrehajtási időit és a köztük lévő függőségeket (pl. megelőzési relációk) felhasználva határozza meg a leghosszabb végrehajtási útvonalat (ami egyben a kritikus aktivitásokat tartalmazó kritikus út lesz), illetve az egyes feladatok legkorábbi és legkésőbbi indítási és befejezési időpontjait oly módon, hogy a projekt végrehajtási ideje ne változzon. A meghatározott kritikus utat, illetve a projekthez szükséges végrehajtási időt az aktivitások párhuzamosításával, illetve további erőforrások hozzárendelésével javíthatjuk.</w:t>
@@ -3993,7 +4124,7 @@
                     <pic:cNvPicPr/>
                   </pic:nvPicPr>
                   <pic:blipFill>
-                    <a:blip r:embed="rId14"/>
+                    <a:blip r:embed="rId15"/>
                     <a:stretch>
                       <a:fillRect/>
                     </a:stretch>
@@ -4044,6 +4175,7 @@
         </w:rPr>
         <w:fldChar w:fldCharType="separate"/>
       </w:r>
+      <w:bookmarkStart w:id="11" w:name="_Toc514688569"/>
       <w:r>
         <w:rPr>
           <w:noProof/>
@@ -4064,8 +4196,25 @@
           <w:sz w:val="22"/>
           <w:szCs w:val="22"/>
         </w:rPr>
-        <w:t>. ábra: Példa CPM-el meghatározott hálótervre</w:t>
-      </w:r>
+        <w:t xml:space="preserve">. ábra: Példa </w:t>
+      </w:r>
+      <w:proofErr w:type="spellStart"/>
+      <w:r>
+        <w:rPr>
+          <w:sz w:val="22"/>
+          <w:szCs w:val="22"/>
+        </w:rPr>
+        <w:t>CPM-el</w:t>
+      </w:r>
+      <w:proofErr w:type="spellEnd"/>
+      <w:r>
+        <w:rPr>
+          <w:sz w:val="22"/>
+          <w:szCs w:val="22"/>
+        </w:rPr>
+        <w:t xml:space="preserve"> meghatározott hálótervre</w:t>
+      </w:r>
+      <w:bookmarkEnd w:id="11"/>
     </w:p>
     <w:p>
       <w:pPr>
@@ -4078,7 +4227,15 @@
       </w:pPr>
       <w:r>
         <w:lastRenderedPageBreak/>
-        <w:t>Az MPM technika a CPM-el ellentétben csupán tevékenységeket tartalmaz, amelyek ábrázoláskor a csomópontokba kerülnek. Események helyett mérföldköveket (pl. fizetési pontok</w:t>
+        <w:t xml:space="preserve">Az MPM technika a </w:t>
+      </w:r>
+      <w:proofErr w:type="spellStart"/>
+      <w:r>
+        <w:t>CPM-el</w:t>
+      </w:r>
+      <w:proofErr w:type="spellEnd"/>
+      <w:r>
+        <w:t xml:space="preserve"> ellentétben csupán tevékenységeket tartalmaz, amelyek ábrázoláskor a csomópontokba kerülnek. Események helyett mérföldköveket (pl. fizetési pontok</w:t>
       </w:r>
       <w:r>
         <w:t>, információáramlás egyik projektszereplőtől a másiknak, előrehaladási jelentés</w:t>
@@ -4089,12 +4246,28 @@
       <w:r>
         <w:t>speciális, nulla időtartamú tevékenységekként. A lenti ábrán a négyzetek jelölik a tevékenységeket. A bal oldali számok a legkorábbi kezdési és befejezési, a jobb oldaliak a legkésőbbi kezdési és befejezési időpontokat jelölik. Középen fent a végrehajtási idő, lent a tartalékidő található. Az irányított nyilak megelőzési, illetve követési relációt jelölnek, ennek 4 típusa van: BK (befejezés – kezdés), KK (kezdés – kezdés), BB (befejezés – befejezés), és KB (kezdés – befejezés). Az ábrán csupán BK kapcsolat található késleltetési idő (</w:t>
       </w:r>
+      <w:proofErr w:type="spellStart"/>
       <w:r>
         <w:rPr>
           <w:i/>
         </w:rPr>
-        <w:t>lag time</w:t>
-      </w:r>
+        <w:t>lag</w:t>
+      </w:r>
+      <w:proofErr w:type="spellEnd"/>
+      <w:r>
+        <w:rPr>
+          <w:i/>
+        </w:rPr>
+        <w:t xml:space="preserve"> </w:t>
+      </w:r>
+      <w:proofErr w:type="spellStart"/>
+      <w:r>
+        <w:rPr>
+          <w:i/>
+        </w:rPr>
+        <w:t>time</w:t>
+      </w:r>
+      <w:proofErr w:type="spellEnd"/>
       <w:r>
         <w:t>) nélkül.</w:t>
       </w:r>
@@ -4125,7 +4298,7 @@
                     <pic:cNvPicPr/>
                   </pic:nvPicPr>
                   <pic:blipFill>
-                    <a:blip r:embed="rId15"/>
+                    <a:blip r:embed="rId16"/>
                     <a:stretch>
                       <a:fillRect/>
                     </a:stretch>
@@ -4176,6 +4349,7 @@
         </w:rPr>
         <w:fldChar w:fldCharType="separate"/>
       </w:r>
+      <w:bookmarkStart w:id="12" w:name="_Toc514688570"/>
       <w:r>
         <w:rPr>
           <w:noProof/>
@@ -4196,8 +4370,25 @@
           <w:sz w:val="22"/>
           <w:szCs w:val="22"/>
         </w:rPr>
-        <w:t>. ábra: Példa MPM-el készített hálótervre</w:t>
-      </w:r>
+        <w:t xml:space="preserve">. ábra: Példa </w:t>
+      </w:r>
+      <w:proofErr w:type="spellStart"/>
+      <w:r>
+        <w:rPr>
+          <w:sz w:val="22"/>
+          <w:szCs w:val="22"/>
+        </w:rPr>
+        <w:t>MPM-el</w:t>
+      </w:r>
+      <w:proofErr w:type="spellEnd"/>
+      <w:r>
+        <w:rPr>
+          <w:sz w:val="22"/>
+          <w:szCs w:val="22"/>
+        </w:rPr>
+        <w:t xml:space="preserve"> készített hálótervre</w:t>
+      </w:r>
+      <w:bookmarkEnd w:id="12"/>
     </w:p>
     <w:p>
       <w:pPr>
@@ -4209,7 +4400,15 @@
         <w:spacing w:line="360" w:lineRule="auto"/>
       </w:pPr>
       <w:r>
-        <w:t>Ezután időbeli tervezés (GAntt)</w:t>
+        <w:t>Ezután időbeli tervezés (</w:t>
+      </w:r>
+      <w:proofErr w:type="spellStart"/>
+      <w:r>
+        <w:t>GAntt</w:t>
+      </w:r>
+      <w:proofErr w:type="spellEnd"/>
+      <w:r>
+        <w:t>)</w:t>
       </w:r>
     </w:p>
     <w:p>
@@ -4225,7 +4424,15 @@
         <w:spacing w:line="360" w:lineRule="auto"/>
       </w:pPr>
       <w:r>
-        <w:t>Mennyiből -&gt;költségek felmérése, tervezés</w:t>
+        <w:t>Mennyiből -</w:t>
+      </w:r>
+      <w:proofErr w:type="gramStart"/>
+      <w:r>
+        <w:t>&gt;költségek</w:t>
+      </w:r>
+      <w:proofErr w:type="gramEnd"/>
+      <w:r>
+        <w:t xml:space="preserve"> felmérése, tervezés</w:t>
       </w:r>
     </w:p>
     <w:p>
@@ -4248,11 +4455,11 @@
       <w:pPr>
         <w:pStyle w:val="Cmsor2"/>
       </w:pPr>
-      <w:bookmarkStart w:id="11" w:name="_Toc513755881"/>
+      <w:bookmarkStart w:id="13" w:name="_Toc513755881"/>
       <w:r>
         <w:t>SAP rendszerek ismertetése</w:t>
       </w:r>
-      <w:bookmarkEnd w:id="11"/>
+      <w:bookmarkEnd w:id="13"/>
     </w:p>
     <w:p>
       <w:pPr>
@@ -4280,7 +4487,21 @@
         <w:rPr>
           <w:highlight w:val="yellow"/>
         </w:rPr>
-        <w:t>Kiemelni, hogy az adatbázis bármilyen racionális (OSQL-t „tudó”) adatbázis lehet.</w:t>
+        <w:t>Kiemelni, hogy az adatbázis bármilyen racionális (</w:t>
+      </w:r>
+      <w:proofErr w:type="spellStart"/>
+      <w:r>
+        <w:rPr>
+          <w:highlight w:val="yellow"/>
+        </w:rPr>
+        <w:t>OSQL-t</w:t>
+      </w:r>
+      <w:proofErr w:type="spellEnd"/>
+      <w:r>
+        <w:rPr>
+          <w:highlight w:val="yellow"/>
+        </w:rPr>
+        <w:t xml:space="preserve"> „tudó”) adatbázis lehet.</w:t>
       </w:r>
     </w:p>
     <w:p/>
@@ -4288,12 +4509,12 @@
       <w:pPr>
         <w:pStyle w:val="Cmsor2"/>
       </w:pPr>
-      <w:bookmarkStart w:id="12" w:name="_Toc513755882"/>
+      <w:bookmarkStart w:id="14" w:name="_Toc513755882"/>
       <w:r>
         <w:lastRenderedPageBreak/>
         <w:t>ABAP</w:t>
       </w:r>
-      <w:bookmarkEnd w:id="12"/>
+      <w:bookmarkEnd w:id="14"/>
     </w:p>
     <w:p>
       <w:pPr>
@@ -4303,12 +4524,26 @@
         <w:rPr>
           <w:highlight w:val="yellow"/>
         </w:rPr>
-        <w:t>TODO. Az ABAP-ról 1 oldalban írni.  Procedurális nyelv</w:t>
-      </w:r>
+        <w:t xml:space="preserve">TODO. Az </w:t>
+      </w:r>
+      <w:proofErr w:type="spellStart"/>
       <w:r>
         <w:rPr>
           <w:highlight w:val="yellow"/>
         </w:rPr>
+        <w:t>ABAP-ról</w:t>
+      </w:r>
+      <w:proofErr w:type="spellEnd"/>
+      <w:r>
+        <w:rPr>
+          <w:highlight w:val="yellow"/>
+        </w:rPr>
+        <w:t xml:space="preserve"> 1 oldalban írni.  Procedurális nyelv</w:t>
+      </w:r>
+      <w:r>
+        <w:rPr>
+          <w:highlight w:val="yellow"/>
+        </w:rPr>
         <w:t xml:space="preserve">. A funkciós modulokról egy kis bevezető, megemlíteni, hogy </w:t>
       </w:r>
       <w:r>
@@ -4330,22 +4565,22 @@
       <w:pPr>
         <w:pStyle w:val="Cmsor1"/>
       </w:pPr>
-      <w:bookmarkStart w:id="13" w:name="_Toc513755883"/>
+      <w:bookmarkStart w:id="15" w:name="_Toc513755883"/>
       <w:r>
         <w:lastRenderedPageBreak/>
         <w:t>Tervezés</w:t>
       </w:r>
-      <w:bookmarkEnd w:id="13"/>
+      <w:bookmarkEnd w:id="15"/>
     </w:p>
     <w:p>
       <w:pPr>
         <w:pStyle w:val="Cmsor2"/>
       </w:pPr>
-      <w:bookmarkStart w:id="14" w:name="_Toc513755884"/>
+      <w:bookmarkStart w:id="16" w:name="_Toc513755884"/>
       <w:r>
         <w:t>Modellezett szerepkörök</w:t>
       </w:r>
-      <w:bookmarkEnd w:id="14"/>
+      <w:bookmarkEnd w:id="16"/>
     </w:p>
     <w:p>
       <w:pPr>
@@ -4368,7 +4603,23 @@
         <w:spacing w:line="360" w:lineRule="auto"/>
       </w:pPr>
       <w:r>
-        <w:t>üzleti elemzők (analyst vagy business analyst)</w:t>
+        <w:t>üzleti elemzők (</w:t>
+      </w:r>
+      <w:proofErr w:type="spellStart"/>
+      <w:r>
+        <w:t>analyst</w:t>
+      </w:r>
+      <w:proofErr w:type="spellEnd"/>
+      <w:r>
+        <w:t xml:space="preserve"> vagy business </w:t>
+      </w:r>
+      <w:proofErr w:type="spellStart"/>
+      <w:r>
+        <w:t>analyst</w:t>
+      </w:r>
+      <w:proofErr w:type="spellEnd"/>
+      <w:r>
+        <w:t>)</w:t>
       </w:r>
       <w:r>
         <w:t>: felelőssége meggyőződni arról, hogy a vevői igények megfelelően rögzítettek és dokumentáltak, illetve hogy a projekt a vállalat szempontjából hozzáadott értékkel rendelkezik</w:t>
@@ -4387,7 +4638,15 @@
         <w:spacing w:line="360" w:lineRule="auto"/>
       </w:pPr>
       <w:r>
-        <w:t>vevő (client): az a szereplő, akinek a kérésére a projekt létrejön, a projektet megrendelő</w:t>
+        <w:t>vevő (</w:t>
+      </w:r>
+      <w:proofErr w:type="spellStart"/>
+      <w:r>
+        <w:t>client</w:t>
+      </w:r>
+      <w:proofErr w:type="spellEnd"/>
+      <w:r>
+        <w:t>): az a szereplő, akinek a kérésére a projekt létrejön, a projektet megrendelő</w:t>
       </w:r>
     </w:p>
     <w:p>
@@ -4400,10 +4659,31 @@
         <w:spacing w:line="360" w:lineRule="auto"/>
       </w:pPr>
       <w:r>
-        <w:t>vevő oldali projekt menedzser, projekt felelős</w:t>
-      </w:r>
-      <w:r>
-        <w:t xml:space="preserve"> (client project manager)</w:t>
+        <w:t xml:space="preserve">vevő oldali projekt menedzser, </w:t>
+      </w:r>
+      <w:proofErr w:type="gramStart"/>
+      <w:r>
+        <w:t>projekt felelős</w:t>
+      </w:r>
+      <w:proofErr w:type="gramEnd"/>
+      <w:r>
+        <w:t xml:space="preserve"> (</w:t>
+      </w:r>
+      <w:proofErr w:type="spellStart"/>
+      <w:r>
+        <w:t>client</w:t>
+      </w:r>
+      <w:proofErr w:type="spellEnd"/>
+      <w:r>
+        <w:t xml:space="preserve"> project </w:t>
+      </w:r>
+      <w:proofErr w:type="spellStart"/>
+      <w:r>
+        <w:t>manager</w:t>
+      </w:r>
+      <w:proofErr w:type="spellEnd"/>
+      <w:r>
+        <w:t>)</w:t>
       </w:r>
       <w:r>
         <w:t>: nagyobb projektek esetén szükség lehet valakire, aki vevő oldalon felelős a projektért, ő lesz az elsődleges kontakt is</w:t>
@@ -4425,7 +4705,23 @@
         <w:t>adatbázis adminisztrátor</w:t>
       </w:r>
       <w:r>
-        <w:t xml:space="preserve"> (database administrator)</w:t>
+        <w:t xml:space="preserve"> (</w:t>
+      </w:r>
+      <w:proofErr w:type="spellStart"/>
+      <w:r>
+        <w:t>database</w:t>
+      </w:r>
+      <w:proofErr w:type="spellEnd"/>
+      <w:r>
+        <w:t xml:space="preserve"> </w:t>
+      </w:r>
+      <w:proofErr w:type="spellStart"/>
+      <w:r>
+        <w:t>administrator</w:t>
+      </w:r>
+      <w:proofErr w:type="spellEnd"/>
+      <w:r>
+        <w:t>)</w:t>
       </w:r>
       <w:r>
         <w:t>: a szükséges adatbázisokat és táblákat modellező, tervező és létrehozó személy</w:t>
@@ -4444,7 +4740,15 @@
         <w:spacing w:line="360" w:lineRule="auto"/>
       </w:pPr>
       <w:r>
-        <w:t>tervező (designer): az üzleti igényeket kielégítő megoldás megtalálásáért és megtervezéséért felelős. Rendelkeznie kell széles körű technológiai tudással, amelyet felhasználva a projekt végrehajtása során optimum hatást érhet el.</w:t>
+        <w:t>tervező (</w:t>
+      </w:r>
+      <w:proofErr w:type="spellStart"/>
+      <w:r>
+        <w:t>designer</w:t>
+      </w:r>
+      <w:proofErr w:type="spellEnd"/>
+      <w:r>
+        <w:t>): az üzleti igényeket kielégítő megoldás megtalálásáért és megtervezéséért felelős. Rendelkeznie kell széles körű technológiai tudással, amelyet felhasználva a projekt végrehajtása során optimum hatást érhet el.</w:t>
       </w:r>
     </w:p>
     <w:p>
@@ -4457,7 +4761,15 @@
         <w:spacing w:line="360" w:lineRule="auto"/>
       </w:pPr>
       <w:r>
-        <w:t>szakember, projekt résztvevő (expert): teljes- vagy részidős humán erőforrás, aki felelős az elvégzendő munka megértéséért, elvégzéséért, dokumentálásáért és a visszajelzésért. Származhatnak egy vagy több funkcionális szervezetből is. Együttesen adják a projekt csapatot (project team).</w:t>
+        <w:t>szakember, projekt résztvevő (</w:t>
+      </w:r>
+      <w:proofErr w:type="spellStart"/>
+      <w:r>
+        <w:t>expert</w:t>
+      </w:r>
+      <w:proofErr w:type="spellEnd"/>
+      <w:r>
+        <w:t>): teljes- vagy részidős humán erőforrás, aki felelős az elvégzendő munka megértéséért, elvégzéséért, dokumentálásáért és a visszajelzésért. Származhatnak egy vagy több funkcionális szervezetből is. Együttesen adják a projekt csapatot (project team).</w:t>
       </w:r>
     </w:p>
     <w:p>
@@ -4470,7 +4782,23 @@
         <w:spacing w:line="360" w:lineRule="auto"/>
       </w:pPr>
       <w:r>
-        <w:t>projekt menedzser, projekt felelős (project manager): a projekt irányításáért felelős személy. Ide tartozik a cél meghatározása, a projekt folyamatos, célirányos vezetése, szükséges lépések, erőforrások meghatározása, a költségvetés és aktivitások ütemezése, folyamatos felügyelet, mérföldkövek kijelölése, kockázatok kezelése, konfliktusok feloldása.</w:t>
+        <w:t xml:space="preserve">projekt menedzser, </w:t>
+      </w:r>
+      <w:proofErr w:type="gramStart"/>
+      <w:r>
+        <w:t>projekt felelős</w:t>
+      </w:r>
+      <w:proofErr w:type="gramEnd"/>
+      <w:r>
+        <w:t xml:space="preserve"> (project </w:t>
+      </w:r>
+      <w:proofErr w:type="spellStart"/>
+      <w:r>
+        <w:t>manager</w:t>
+      </w:r>
+      <w:proofErr w:type="spellEnd"/>
+      <w:r>
+        <w:t>): a projekt irányításáért felelős személy. Ide tartozik a cél meghatározása, a projekt folyamatos, célirányos vezetése, szükséges lépések, erőforrások meghatározása, a költségvetés és aktivitások ütemezése, folyamatos felügyelet, mérföldkövek kijelölése, kockázatok kezelése, konfliktusok feloldása.</w:t>
       </w:r>
     </w:p>
     <w:p>
@@ -4483,7 +4811,15 @@
         <w:spacing w:line="360" w:lineRule="auto"/>
       </w:pPr>
       <w:r>
-        <w:t xml:space="preserve">támogató, szponzor (sponsor): legmagasabb szinten a projektet a végrehajtásért felelős szponzor támogatja, azaz pénzügyileg finanszírozza a projektet, hatáskori változtatásokat hagy jóvá, </w:t>
+        <w:t>támogató, szponzor (</w:t>
+      </w:r>
+      <w:proofErr w:type="spellStart"/>
+      <w:r>
+        <w:t>sponsor</w:t>
+      </w:r>
+      <w:proofErr w:type="spellEnd"/>
+      <w:r>
+        <w:t xml:space="preserve">): legmagasabb szinten a projektet a végrehajtásért felelős szponzor támogatja, azaz pénzügyileg finanszírozza a projektet, hatáskori változtatásokat hagy jóvá, </w:t>
       </w:r>
       <w:r>
         <w:t xml:space="preserve">biztosítja a szükséges erőforrásokat, elfogadja vagy elutasítja az eredményeket. Ugyanakkor felelősségi körébe tartozik a </w:t>
@@ -4504,12 +4840,49 @@
         </w:numPr>
         <w:spacing w:line="360" w:lineRule="auto"/>
       </w:pPr>
-      <w:r>
-        <w:t xml:space="preserve">stakeholder: a projekt kimenetében érdekelt szereplő. Belső stakeholder lehetnek belső vevők, menedzsment, adminisztrátorok, stb. Külső stakeholderek közé soroljuk a beszállítókat, befektetőket, a különböző kormányzati szervezeteket. Magasabb szintű stakeholderek a szponzorokkal együttesen határozzák meg a stratégiai irányzatot, </w:t>
+      <w:proofErr w:type="spellStart"/>
+      <w:r>
+        <w:t>stakeholder</w:t>
+      </w:r>
+      <w:proofErr w:type="spellEnd"/>
+      <w:r>
+        <w:t xml:space="preserve">: a projekt kimenetében érdekelt szereplő. Belső </w:t>
+      </w:r>
+      <w:proofErr w:type="spellStart"/>
+      <w:r>
+        <w:t>stakeholder</w:t>
+      </w:r>
+      <w:proofErr w:type="spellEnd"/>
+      <w:r>
+        <w:t xml:space="preserve"> lehetnek belső vevők, menedzsment, adminisztrátorok, stb. Külső </w:t>
+      </w:r>
+      <w:proofErr w:type="spellStart"/>
+      <w:r>
+        <w:t>stakeholderek</w:t>
+      </w:r>
+      <w:proofErr w:type="spellEnd"/>
+      <w:r>
+        <w:t xml:space="preserve"> közé soroljuk a beszállítókat, befektetőket, a különböző kormányzati szervezeteket. Magasabb szintű </w:t>
+      </w:r>
+      <w:proofErr w:type="spellStart"/>
+      <w:r>
+        <w:t>stakeholderek</w:t>
+      </w:r>
+      <w:proofErr w:type="spellEnd"/>
+      <w:r>
+        <w:t xml:space="preserve"> a szponzorokkal együttesen határozzák meg a stratégiai irányzatot, </w:t>
       </w:r>
       <w:r>
         <w:lastRenderedPageBreak/>
-        <w:t>biztosítják az erőforrásokat, a költségvetést, az ütemtervet és eszközlik a szükséges változtatásokat.</w:t>
+        <w:t xml:space="preserve">biztosítják az erőforrásokat, a költségvetést, az ütemtervet és </w:t>
+      </w:r>
+      <w:proofErr w:type="gramStart"/>
+      <w:r>
+        <w:t>eszközlik</w:t>
+      </w:r>
+      <w:proofErr w:type="gramEnd"/>
+      <w:r>
+        <w:t xml:space="preserve"> a szükséges változtatásokat.</w:t>
       </w:r>
     </w:p>
     <w:p>
@@ -4522,7 +4895,15 @@
         <w:spacing w:line="360" w:lineRule="auto"/>
       </w:pPr>
       <w:r>
-        <w:t>csapatvezető (team leader): nagyobb projekt esetén van rá szükség. Információt gyűjt az alsóbb szintekről, ezek felhasználásával a kitűzött cél eléréséhez szükséges aktivitások felé tereli a figyelmet, nem utasít. Megfelelő kompetenciával rendelkezve nem csupán irányít, aktívan részt is vesz a munkában, az elvégzendő feladatokban. Az alá beosztott projekt résztvevők által végzett aktivitások eredményeit, a felmerülő kockázatokat, további erőforrás igényeket pedig közvetlen kapcsolatot tartva jelenti a projekt menedzsernek.</w:t>
+        <w:t xml:space="preserve">csapatvezető (team </w:t>
+      </w:r>
+      <w:proofErr w:type="spellStart"/>
+      <w:r>
+        <w:t>leader</w:t>
+      </w:r>
+      <w:proofErr w:type="spellEnd"/>
+      <w:r>
+        <w:t>): nagyobb projekt esetén van rá szükség. Információt gyűjt az alsóbb szintekről, ezek felhasználásával a kitűzött cél eléréséhez szükséges aktivitások felé tereli a figyelmet, nem utasít. Megfelelő kompetenciával rendelkezve nem csupán irányít, aktívan részt is vesz a munkában, az elvégzendő feladatokban. Az alá beosztott projekt résztvevők által végzett aktivitások eredményeit, a felmerülő kockázatokat, további erőforrás igényeket pedig közvetlen kapcsolatot tartva jelenti a projekt menedzsernek.</w:t>
       </w:r>
     </w:p>
     <w:p>
@@ -4533,8 +4914,57 @@
         <w:t xml:space="preserve">A fent bemutatott fontosabb felmerülő szerepkörök közül </w:t>
       </w:r>
       <w:r>
-        <w:t>jelen esetben a rendszer adminisztrátor, mint adatbázis adminisztrátor és tervező egy személyben, a projektben résztvevő vagy szakember, a projekt menedzser, illetve opcionálisan a csapatvezető vagy team leader szerepeket kívánom megjeleníteni a tervezés részeként.</w:t>
-      </w:r>
+        <w:t xml:space="preserve">jelen esetben a </w:t>
+      </w:r>
+      <w:r>
+        <w:rPr>
+          <w:i/>
+        </w:rPr>
+        <w:t>rendszer adminisztrátor</w:t>
+      </w:r>
+      <w:r>
+        <w:t xml:space="preserve">, mint adatbázis adminisztrátor és tervező egy személyben, a </w:t>
+      </w:r>
+      <w:r>
+        <w:rPr>
+          <w:i/>
+        </w:rPr>
+        <w:t>projektben résztvevő</w:t>
+      </w:r>
+      <w:r>
+        <w:t xml:space="preserve"> vagy szakember, a projekt menedzser</w:t>
+      </w:r>
+      <w:r>
+        <w:t xml:space="preserve"> vagy </w:t>
+      </w:r>
+      <w:r>
+        <w:rPr>
+          <w:i/>
+        </w:rPr>
+        <w:t>projektfelelős</w:t>
+      </w:r>
+      <w:r>
+        <w:t xml:space="preserve">, illetve opcionálisan a csapatvezető vagy </w:t>
+      </w:r>
+      <w:r>
+        <w:rPr>
+          <w:i/>
+        </w:rPr>
+        <w:t xml:space="preserve">team </w:t>
+      </w:r>
+      <w:proofErr w:type="spellStart"/>
+      <w:r>
+        <w:rPr>
+          <w:i/>
+        </w:rPr>
+        <w:t>leader</w:t>
+      </w:r>
+      <w:proofErr w:type="spellEnd"/>
+      <w:r>
+        <w:t xml:space="preserve"> szerepeket kívánom megjeleníteni a tervezés részeként.</w:t>
+      </w:r>
+      <w:bookmarkStart w:id="17" w:name="_GoBack"/>
+      <w:bookmarkEnd w:id="17"/>
     </w:p>
     <w:p>
       <w:pPr>
@@ -4544,19 +4974,43 @@
         <w:t>A kiválasztott</w:t>
       </w:r>
       <w:r>
-        <w:t xml:space="preserve"> szerepek bemutatásához az UML use-case diagramm típusát használom (</w:t>
-      </w:r>
-      <w:hyperlink r:id="rId16" w:anchor="business-actor" w:history="1">
+        <w:t xml:space="preserve"> szerepek bemutatásához az UML </w:t>
+      </w:r>
+      <w:proofErr w:type="spellStart"/>
+      <w:r>
+        <w:t>use-case</w:t>
+      </w:r>
+      <w:proofErr w:type="spellEnd"/>
+      <w:r>
+        <w:t xml:space="preserve"> </w:t>
+      </w:r>
+      <w:proofErr w:type="spellStart"/>
+      <w:r>
+        <w:t>diagramm</w:t>
+      </w:r>
+      <w:proofErr w:type="spellEnd"/>
+      <w:r>
+        <w:t xml:space="preserve"> típusát használom (</w:t>
+      </w:r>
+      <w:hyperlink r:id="rId17" w:anchor="business-actor" w:history="1">
         <w:r>
           <w:rPr>
             <w:rStyle w:val="Hiperhivatkozs"/>
           </w:rPr>
-          <w:t>https://www.uml-diagrams.org/use-case-actor.html#business-actor</w:t>
+          <w:t>https://www.uml-diagrams.org/use-case-actor.html#</w:t>
+        </w:r>
+        <w:proofErr w:type="gramStart"/>
+        <w:r>
+          <w:rPr>
+            <w:rStyle w:val="Hiperhivatkozs"/>
+          </w:rPr>
+          <w:t>business-actor</w:t>
         </w:r>
       </w:hyperlink>
       <w:r>
         <w:t xml:space="preserve"> )</w:t>
       </w:r>
+      <w:proofErr w:type="gramEnd"/>
     </w:p>
     <w:p/>
     <w:p>
@@ -4586,9 +5040,9 @@
             <o:lock v:ext="edit" aspectratio="t"/>
           </v:shapetype>
           <v:shape id="_x0000_i1025" type="#_x0000_t75" style="width:282.55pt;height:129.05pt" o:ole="">
-            <v:imagedata r:id="rId17" o:title=""/>
+            <v:imagedata r:id="rId18" o:title=""/>
           </v:shape>
-          <o:OLEObject Type="Embed" ProgID="Visio.Drawing.15" ShapeID="_x0000_i1025" DrawAspect="Content" ObjectID="_1588416126" r:id="rId18"/>
+          <o:OLEObject Type="Embed" ProgID="Visio.Drawing.15" ShapeID="_x0000_i1025" DrawAspect="Content" ObjectID="_1588447978" r:id="rId19"/>
         </w:object>
       </w:r>
     </w:p>
@@ -4622,7 +5076,7 @@
         </w:rPr>
         <w:fldChar w:fldCharType="separate"/>
       </w:r>
-      <w:bookmarkStart w:id="15" w:name="_Toc514588965"/>
+      <w:bookmarkStart w:id="18" w:name="_Toc514688571"/>
       <w:r>
         <w:rPr>
           <w:noProof/>
@@ -4645,7 +5099,7 @@
         </w:rPr>
         <w:t>. ábra: Modellezett üzleti szerepkörök</w:t>
       </w:r>
-      <w:bookmarkEnd w:id="15"/>
+      <w:bookmarkEnd w:id="18"/>
     </w:p>
     <w:p/>
     <w:p>
@@ -4661,12 +5115,14 @@
       <w:pPr>
         <w:pStyle w:val="Cmsor3"/>
       </w:pPr>
-      <w:bookmarkStart w:id="16" w:name="_Toc513755885"/>
+      <w:bookmarkStart w:id="19" w:name="_Toc513755885"/>
+      <w:proofErr w:type="gramStart"/>
       <w:r>
         <w:lastRenderedPageBreak/>
         <w:t>Projekt felelős</w:t>
       </w:r>
-      <w:bookmarkEnd w:id="16"/>
+      <w:bookmarkEnd w:id="19"/>
+      <w:proofErr w:type="gramEnd"/>
     </w:p>
     <w:p>
       <w:pPr>
@@ -4691,11 +5147,11 @@
       <w:pPr>
         <w:pStyle w:val="Cmsor3"/>
       </w:pPr>
-      <w:bookmarkStart w:id="17" w:name="_Toc513755886"/>
+      <w:bookmarkStart w:id="20" w:name="_Toc513755886"/>
       <w:r>
         <w:t>Projekt résztvevő</w:t>
       </w:r>
-      <w:bookmarkEnd w:id="17"/>
+      <w:bookmarkEnd w:id="20"/>
     </w:p>
     <w:p>
       <w:pPr>
@@ -4710,11 +5166,11 @@
       <w:pPr>
         <w:pStyle w:val="Cmsor3"/>
       </w:pPr>
-      <w:bookmarkStart w:id="18" w:name="_Toc513755887"/>
+      <w:bookmarkStart w:id="21" w:name="_Toc513755887"/>
       <w:r>
         <w:t>Adminisztrátor</w:t>
       </w:r>
-      <w:bookmarkEnd w:id="18"/>
+      <w:bookmarkEnd w:id="21"/>
     </w:p>
     <w:p>
       <w:pPr>
@@ -4729,14 +5185,14 @@
       <w:pPr>
         <w:pStyle w:val="Cmsor2"/>
       </w:pPr>
-      <w:bookmarkStart w:id="19" w:name="_Toc513755888"/>
+      <w:bookmarkStart w:id="22" w:name="_Toc513755888"/>
       <w:r>
         <w:t xml:space="preserve">Az alkalmazás </w:t>
       </w:r>
       <w:r>
         <w:t>funkciói</w:t>
       </w:r>
-      <w:bookmarkEnd w:id="19"/>
+      <w:bookmarkEnd w:id="22"/>
     </w:p>
     <w:p>
       <w:r>
@@ -4748,11 +5204,16 @@
       <w:pPr>
         <w:pStyle w:val="Cmsor3"/>
       </w:pPr>
-      <w:bookmarkStart w:id="20" w:name="_Toc513755889"/>
-      <w:r>
-        <w:t>Projekt felelős által elért funkciók</w:t>
-      </w:r>
-      <w:bookmarkEnd w:id="20"/>
+      <w:bookmarkStart w:id="23" w:name="_Toc513755889"/>
+      <w:proofErr w:type="gramStart"/>
+      <w:r>
+        <w:t>Projekt felelős</w:t>
+      </w:r>
+      <w:proofErr w:type="gramEnd"/>
+      <w:r>
+        <w:t xml:space="preserve"> által elért funkciók</w:t>
+      </w:r>
+      <w:bookmarkEnd w:id="23"/>
     </w:p>
     <w:p/>
     <w:p>
@@ -4763,9 +5224,9 @@
       <w:r>
         <w:object w:dxaOrig="8401" w:dyaOrig="6613">
           <v:shape id="_x0000_i1026" type="#_x0000_t75" style="width:341pt;height:269pt" o:ole="">
-            <v:imagedata r:id="rId19" o:title=""/>
+            <v:imagedata r:id="rId20" o:title=""/>
           </v:shape>
-          <o:OLEObject Type="Embed" ProgID="Visio.Drawing.15" ShapeID="_x0000_i1026" DrawAspect="Content" ObjectID="_1588416127" r:id="rId20"/>
+          <o:OLEObject Type="Embed" ProgID="Visio.Drawing.15" ShapeID="_x0000_i1026" DrawAspect="Content" ObjectID="_1588447979" r:id="rId21"/>
         </w:object>
       </w:r>
     </w:p>
@@ -4799,7 +5260,7 @@
         </w:rPr>
         <w:fldChar w:fldCharType="separate"/>
       </w:r>
-      <w:bookmarkStart w:id="21" w:name="_Toc514588966"/>
+      <w:bookmarkStart w:id="24" w:name="_Toc514688572"/>
       <w:r>
         <w:rPr>
           <w:noProof/>
@@ -4822,7 +5283,7 @@
         </w:rPr>
         <w:t>. ábra: Projektvezető által elért funkciók</w:t>
       </w:r>
-      <w:bookmarkEnd w:id="21"/>
+      <w:bookmarkEnd w:id="24"/>
     </w:p>
     <w:p/>
     <w:p>
@@ -5023,11 +5484,11 @@
       <w:pPr>
         <w:pStyle w:val="Cmsor3"/>
       </w:pPr>
-      <w:bookmarkStart w:id="22" w:name="_Toc513755890"/>
+      <w:bookmarkStart w:id="25" w:name="_Toc513755890"/>
       <w:r>
         <w:t>Projekt résztvevő által elért funkciók</w:t>
       </w:r>
-      <w:bookmarkEnd w:id="22"/>
+      <w:bookmarkEnd w:id="25"/>
     </w:p>
     <w:p/>
     <w:p>
@@ -5038,9 +5499,9 @@
       <w:r>
         <w:object w:dxaOrig="5329" w:dyaOrig="4801">
           <v:shape id="_x0000_i1027" type="#_x0000_t75" style="width:233.65pt;height:210.55pt" o:ole="">
-            <v:imagedata r:id="rId21" o:title=""/>
+            <v:imagedata r:id="rId22" o:title=""/>
           </v:shape>
-          <o:OLEObject Type="Embed" ProgID="Visio.Drawing.15" ShapeID="_x0000_i1027" DrawAspect="Content" ObjectID="_1588416128" r:id="rId22"/>
+          <o:OLEObject Type="Embed" ProgID="Visio.Drawing.15" ShapeID="_x0000_i1027" DrawAspect="Content" ObjectID="_1588447980" r:id="rId23"/>
         </w:object>
       </w:r>
     </w:p>
@@ -5074,7 +5535,7 @@
         </w:rPr>
         <w:fldChar w:fldCharType="separate"/>
       </w:r>
-      <w:bookmarkStart w:id="23" w:name="_Toc514588967"/>
+      <w:bookmarkStart w:id="26" w:name="_Toc514688573"/>
       <w:r>
         <w:rPr>
           <w:noProof/>
@@ -5097,7 +5558,7 @@
         </w:rPr>
         <w:t>. ábra: Projekt résztvevő által elért funkciók</w:t>
       </w:r>
-      <w:bookmarkEnd w:id="23"/>
+      <w:bookmarkEnd w:id="26"/>
     </w:p>
     <w:p/>
     <w:p>
@@ -5113,11 +5574,11 @@
       <w:pPr>
         <w:pStyle w:val="Cmsor3"/>
       </w:pPr>
-      <w:bookmarkStart w:id="24" w:name="_Toc513755891"/>
+      <w:bookmarkStart w:id="27" w:name="_Toc513755891"/>
       <w:r>
         <w:t>Adminisztrátor által elért funkciók</w:t>
       </w:r>
-      <w:bookmarkEnd w:id="24"/>
+      <w:bookmarkEnd w:id="27"/>
     </w:p>
     <w:p>
       <w:pPr>
@@ -5127,9 +5588,9 @@
       <w:r>
         <w:object w:dxaOrig="5196" w:dyaOrig="4801">
           <v:shape id="_x0000_i1028" type="#_x0000_t75" style="width:259.45pt;height:239.75pt" o:ole="">
-            <v:imagedata r:id="rId23" o:title=""/>
+            <v:imagedata r:id="rId24" o:title=""/>
           </v:shape>
-          <o:OLEObject Type="Embed" ProgID="Visio.Drawing.15" ShapeID="_x0000_i1028" DrawAspect="Content" ObjectID="_1588416129" r:id="rId24"/>
+          <o:OLEObject Type="Embed" ProgID="Visio.Drawing.15" ShapeID="_x0000_i1028" DrawAspect="Content" ObjectID="_1588447981" r:id="rId25"/>
         </w:object>
       </w:r>
     </w:p>
@@ -5163,7 +5624,7 @@
         </w:rPr>
         <w:fldChar w:fldCharType="separate"/>
       </w:r>
-      <w:bookmarkStart w:id="25" w:name="_Toc514588968"/>
+      <w:bookmarkStart w:id="28" w:name="_Toc514688574"/>
       <w:r>
         <w:rPr>
           <w:noProof/>
@@ -5186,7 +5647,7 @@
         </w:rPr>
         <w:t>. ábra: Adminisztrátor által elért funkciók</w:t>
       </w:r>
-      <w:bookmarkEnd w:id="25"/>
+      <w:bookmarkEnd w:id="28"/>
     </w:p>
     <w:p>
       <w:r>
@@ -5212,12 +5673,12 @@
       <w:pPr>
         <w:pStyle w:val="Cmsor2"/>
       </w:pPr>
-      <w:bookmarkStart w:id="26" w:name="_Toc513755892"/>
+      <w:bookmarkStart w:id="29" w:name="_Toc513755892"/>
       <w:r>
         <w:lastRenderedPageBreak/>
         <w:t>Alkalmazás komponensei, fő felépítés</w:t>
       </w:r>
-      <w:bookmarkEnd w:id="26"/>
+      <w:bookmarkEnd w:id="29"/>
     </w:p>
     <w:p>
       <w:pPr>
@@ -5232,11 +5693,11 @@
       <w:pPr>
         <w:pStyle w:val="Cmsor3"/>
       </w:pPr>
-      <w:bookmarkStart w:id="27" w:name="_Toc513755893"/>
+      <w:bookmarkStart w:id="30" w:name="_Toc513755893"/>
       <w:r>
         <w:t>Maga szintű áttekintés.</w:t>
       </w:r>
-      <w:bookmarkEnd w:id="27"/>
+      <w:bookmarkEnd w:id="30"/>
     </w:p>
     <w:p>
       <w:pPr>
@@ -5250,7 +5711,23 @@
         <w:t xml:space="preserve">A modellezet szerepkörök az alkalmazást SAPGUI kliensen keresztül érik el, hasonlóan az általánosan használt SAP alkalmazásokhoz. </w:t>
       </w:r>
       <w:r>
-        <w:t xml:space="preserve">A felhasználói felület egy funkciós modulokon alapuló project management API-n keresztül jelenít meg információkat, illetve kér adatmódosítást az adatbázis tartalmán. A projekt adatbázist az SAP rendszeren belül fogom létrehozni, a </w:t>
+        <w:t xml:space="preserve">A felhasználói felület egy funkciós modulokon alapuló project management </w:t>
+      </w:r>
+      <w:proofErr w:type="spellStart"/>
+      <w:r>
+        <w:t>API-n</w:t>
+      </w:r>
+      <w:proofErr w:type="spellEnd"/>
+      <w:r>
+        <w:t xml:space="preserve"> </w:t>
+      </w:r>
+      <w:proofErr w:type="gramStart"/>
+      <w:r>
+        <w:t>keresztül jelenít</w:t>
+      </w:r>
+      <w:proofErr w:type="gramEnd"/>
+      <w:r>
+        <w:t xml:space="preserve"> meg információkat, illetve kér adatmódosítást az adatbázis tartalmán. A projekt adatbázist az SAP rendszeren belül fogom létrehozni, a </w:t>
       </w:r>
       <w:r>
         <w:rPr>
@@ -5296,10 +5773,10 @@
                     <pic:cNvPicPr/>
                   </pic:nvPicPr>
                   <pic:blipFill>
-                    <a:blip r:embed="rId25">
+                    <a:blip r:embed="rId26">
                       <a:extLst>
                         <a:ext uri="{28A0092B-C50C-407E-A947-70E740481C1C}">
-                          <a14:useLocalDpi xmlns:a14="http://schemas.microsoft.com/office/drawing/2010/main" xmlns:wps="http://schemas.microsoft.com/office/word/2010/wordprocessingShape" xmlns:wpi="http://schemas.microsoft.com/office/word/2010/wordprocessingInk" xmlns:wpg="http://schemas.microsoft.com/office/word/2010/wordprocessingGroup" xmlns:w16se="http://schemas.microsoft.com/office/word/2015/wordml/symex" xmlns:w16cid="http://schemas.microsoft.com/office/word/2016/wordml/cid" xmlns:w15="http://schemas.microsoft.com/office/word/2012/wordml" xmlns:w14="http://schemas.microsoft.com/office/word/2010/wordml" xmlns:w="http://schemas.openxmlformats.org/wordprocessingml/2006/main" xmlns:w10="urn:schemas-microsoft-com:office:word" xmlns:wp14="http://schemas.microsoft.com/office/word/2010/wordprocessingDrawing" xmlns:v="urn:schemas-microsoft-com:vml" xmlns:o="urn:schemas-microsoft-com:office:office" xmlns:am3d="http://schemas.microsoft.com/office/drawing/2017/model3d" xmlns:aink="http://schemas.microsoft.com/office/drawing/2016/ink" xmlns:mc="http://schemas.openxmlformats.org/markup-compatibility/2006" xmlns:cx8="http://schemas.microsoft.com/office/drawing/2016/5/14/chartex" xmlns:cx7="http://schemas.microsoft.com/office/drawing/2016/5/13/chartex" xmlns:cx6="http://schemas.microsoft.com/office/drawing/2016/5/12/chartex" xmlns:cx5="http://schemas.microsoft.com/office/drawing/2016/5/11/chartex" xmlns:cx4="http://schemas.microsoft.com/office/drawing/2016/5/10/chartex" xmlns:cx3="http://schemas.microsoft.com/office/drawing/2016/5/9/chartex" xmlns:cx2="http://schemas.microsoft.com/office/drawing/2015/10/21/chartex" xmlns:cx1="http://schemas.microsoft.com/office/drawing/2015/9/8/chartex" xmlns:cx="http://schemas.microsoft.com/office/drawing/2014/chartex" xmlns:wpc="http://schemas.microsoft.com/office/word/2010/wordprocessingCanvas" xmlns="" val="0"/>
+                          <a14:useLocalDpi xmlns:a14="http://schemas.microsoft.com/office/drawing/2010/main" val="0"/>
                         </a:ext>
                       </a:extLst>
                     </a:blip>
@@ -5353,7 +5830,7 @@
         </w:rPr>
         <w:fldChar w:fldCharType="separate"/>
       </w:r>
-      <w:bookmarkStart w:id="28" w:name="_Toc514588969"/>
+      <w:bookmarkStart w:id="31" w:name="_Toc514688575"/>
       <w:r>
         <w:rPr>
           <w:noProof/>
@@ -5376,31 +5853,53 @@
         </w:rPr>
         <w:t>. ábra: A projekttervezési szoftver felépítése</w:t>
       </w:r>
-      <w:bookmarkEnd w:id="28"/>
+      <w:bookmarkEnd w:id="31"/>
     </w:p>
     <w:p/>
     <w:p>
       <w:pPr>
         <w:pStyle w:val="Cmsor3"/>
       </w:pPr>
-      <w:bookmarkStart w:id="29" w:name="_Toc513755894"/>
+      <w:bookmarkStart w:id="32" w:name="_Toc513755894"/>
       <w:r>
         <w:t>Felhasználói felület</w:t>
       </w:r>
-      <w:bookmarkEnd w:id="29"/>
+      <w:bookmarkEnd w:id="32"/>
     </w:p>
     <w:p>
       <w:pPr>
         <w:spacing w:line="360" w:lineRule="auto"/>
       </w:pPr>
       <w:r>
-        <w:t xml:space="preserve">A megvalósított funkciótól függően a használt megjelenítési technológia lehet lista képernyő, ABAP riport, vagy ABAP dynpro. </w:t>
+        <w:t xml:space="preserve">A megvalósított funkciótól függően a használt megjelenítési technológia lehet lista képernyő, ABAP riport, vagy ABAP </w:t>
+      </w:r>
+      <w:proofErr w:type="spellStart"/>
+      <w:r>
+        <w:t>dynpro</w:t>
+      </w:r>
+      <w:proofErr w:type="spellEnd"/>
+      <w:r>
+        <w:t xml:space="preserve">. </w:t>
       </w:r>
       <w:r>
         <w:rPr>
           <w:highlight w:val="yellow"/>
         </w:rPr>
-        <w:t>(todo: linkelni az irodalmat az órai jegyzetben is hivatkozottakra)</w:t>
+        <w:t>(</w:t>
+      </w:r>
+      <w:proofErr w:type="spellStart"/>
+      <w:r>
+        <w:rPr>
+          <w:highlight w:val="yellow"/>
+        </w:rPr>
+        <w:t>todo</w:t>
+      </w:r>
+      <w:proofErr w:type="spellEnd"/>
+      <w:r>
+        <w:rPr>
+          <w:highlight w:val="yellow"/>
+        </w:rPr>
+        <w:t>: linkelni az irodalmat az órai jegyzetben is hivatkozottakra)</w:t>
       </w:r>
       <w:r>
         <w:t>.</w:t>
@@ -5420,18 +5919,50 @@
       <w:pPr>
         <w:pStyle w:val="Cmsor3"/>
       </w:pPr>
-      <w:bookmarkStart w:id="30" w:name="_Toc513755895"/>
+      <w:bookmarkStart w:id="33" w:name="_Toc513755895"/>
       <w:r>
         <w:t>Projekt menedzsment API</w:t>
       </w:r>
-      <w:bookmarkEnd w:id="30"/>
+      <w:bookmarkEnd w:id="33"/>
     </w:p>
     <w:p>
       <w:pPr>
         <w:spacing w:line="360" w:lineRule="auto"/>
       </w:pPr>
       <w:r>
-        <w:t xml:space="preserve">A felhasználói felületek minden esetben az úgy nevezett projekt menedzsment alkalmazás programozási interfészhez (Application Programming Interface (API)) fog kéréseket küldeni. </w:t>
+        <w:t xml:space="preserve">A felhasználói felületek minden esetben az úgy nevezett projekt </w:t>
+      </w:r>
+      <w:proofErr w:type="gramStart"/>
+      <w:r>
+        <w:t>menedzsment alkalmazás</w:t>
+      </w:r>
+      <w:proofErr w:type="gramEnd"/>
+      <w:r>
+        <w:t xml:space="preserve"> programozási interfészhez (</w:t>
+      </w:r>
+      <w:proofErr w:type="spellStart"/>
+      <w:r>
+        <w:t>Application</w:t>
+      </w:r>
+      <w:proofErr w:type="spellEnd"/>
+      <w:r>
+        <w:t xml:space="preserve"> </w:t>
+      </w:r>
+      <w:proofErr w:type="spellStart"/>
+      <w:r>
+        <w:t>Programming</w:t>
+      </w:r>
+      <w:proofErr w:type="spellEnd"/>
+      <w:r>
+        <w:t xml:space="preserve"> </w:t>
+      </w:r>
+      <w:proofErr w:type="spellStart"/>
+      <w:r>
+        <w:t>Interface</w:t>
+      </w:r>
+      <w:proofErr w:type="spellEnd"/>
+      <w:r>
+        <w:t xml:space="preserve"> (API)) fog kéréseket küldeni. </w:t>
       </w:r>
     </w:p>
     <w:p>
@@ -5464,9 +5995,9 @@
       <w:r>
         <w:object w:dxaOrig="7765" w:dyaOrig="6181">
           <v:shape id="_x0000_i1029" type="#_x0000_t75" style="width:388.55pt;height:309.05pt" o:ole="">
-            <v:imagedata r:id="rId26" o:title=""/>
+            <v:imagedata r:id="rId27" o:title=""/>
           </v:shape>
-          <o:OLEObject Type="Embed" ProgID="Visio.Drawing.15" ShapeID="_x0000_i1029" DrawAspect="Content" ObjectID="_1588416130" r:id="rId27"/>
+          <o:OLEObject Type="Embed" ProgID="Visio.Drawing.15" ShapeID="_x0000_i1029" DrawAspect="Content" ObjectID="_1588447982" r:id="rId28"/>
         </w:object>
       </w:r>
     </w:p>
@@ -5500,7 +6031,7 @@
         </w:rPr>
         <w:fldChar w:fldCharType="separate"/>
       </w:r>
-      <w:bookmarkStart w:id="31" w:name="_Toc514588970"/>
+      <w:bookmarkStart w:id="34" w:name="_Toc514688576"/>
       <w:r>
         <w:rPr>
           <w:noProof/>
@@ -5521,9 +6052,18 @@
           <w:sz w:val="22"/>
           <w:szCs w:val="22"/>
         </w:rPr>
-        <w:t>. ábra: Projekt menedzsment API belső rétegelése</w:t>
-      </w:r>
-      <w:bookmarkEnd w:id="31"/>
+        <w:t xml:space="preserve">. ábra: Projekt menedzsment API belső </w:t>
+      </w:r>
+      <w:proofErr w:type="spellStart"/>
+      <w:r>
+        <w:rPr>
+          <w:sz w:val="22"/>
+          <w:szCs w:val="22"/>
+        </w:rPr>
+        <w:t>rétegelése</w:t>
+      </w:r>
+      <w:bookmarkEnd w:id="34"/>
+      <w:proofErr w:type="spellEnd"/>
     </w:p>
     <w:p>
       <w:r>
@@ -5534,27 +6074,35 @@
       <w:pPr>
         <w:pStyle w:val="Cmsor3"/>
       </w:pPr>
-      <w:bookmarkStart w:id="32" w:name="_Toc513755896"/>
+      <w:bookmarkStart w:id="35" w:name="_Toc513755896"/>
       <w:r>
         <w:lastRenderedPageBreak/>
         <w:t>Adatmodell</w:t>
       </w:r>
-      <w:bookmarkEnd w:id="32"/>
+      <w:bookmarkEnd w:id="35"/>
     </w:p>
     <w:p>
       <w:pPr>
         <w:spacing w:line="360" w:lineRule="auto"/>
       </w:pPr>
-      <w:commentRangeStart w:id="33"/>
-      <w:r>
-        <w:t>Ezt még nem tudom pontosan mire gondolt Krisz, de szerintem 1-2 oldalt ide is lehet majd írni</w:t>
-      </w:r>
-      <w:commentRangeEnd w:id="33"/>
+      <w:commentRangeStart w:id="36"/>
+      <w:r>
+        <w:t xml:space="preserve">Ezt még nem tudom pontosan mire gondolt </w:t>
+      </w:r>
+      <w:proofErr w:type="spellStart"/>
+      <w:r>
+        <w:t>Krisz</w:t>
+      </w:r>
+      <w:proofErr w:type="spellEnd"/>
+      <w:r>
+        <w:t>, de szerintem 1-2 oldalt ide is lehet majd írni</w:t>
+      </w:r>
+      <w:commentRangeEnd w:id="36"/>
       <w:r>
         <w:rPr>
           <w:rStyle w:val="Jegyzethivatkozs"/>
         </w:rPr>
-        <w:commentReference w:id="33"/>
+        <w:commentReference w:id="36"/>
       </w:r>
     </w:p>
     <w:p>
@@ -5749,7 +6297,15 @@
         <w:spacing w:line="360" w:lineRule="auto"/>
       </w:pPr>
       <w:r>
-        <w:t>Ez alapján az alábbi entitás-relációs diagrammot hoztam létre</w:t>
+        <w:t xml:space="preserve">Ez alapján az alábbi entitás-relációs </w:t>
+      </w:r>
+      <w:proofErr w:type="spellStart"/>
+      <w:r>
+        <w:t>diagrammot</w:t>
+      </w:r>
+      <w:proofErr w:type="spellEnd"/>
+      <w:r>
+        <w:t xml:space="preserve"> hoztam létre</w:t>
       </w:r>
       <w:r>
         <w:t>.</w:t>
@@ -5763,9 +6319,9 @@
       <w:r>
         <w:object w:dxaOrig="11833" w:dyaOrig="14545">
           <v:shape id="_x0000_i1030" type="#_x0000_t75" style="width:385.8pt;height:473.45pt" o:ole="">
-            <v:imagedata r:id="rId28" o:title=""/>
+            <v:imagedata r:id="rId29" o:title=""/>
           </v:shape>
-          <o:OLEObject Type="Embed" ProgID="Visio.Drawing.15" ShapeID="_x0000_i1030" DrawAspect="Content" ObjectID="_1588416131" r:id="rId29"/>
+          <o:OLEObject Type="Embed" ProgID="Visio.Drawing.15" ShapeID="_x0000_i1030" DrawAspect="Content" ObjectID="_1588447983" r:id="rId30"/>
         </w:object>
       </w:r>
     </w:p>
@@ -5799,7 +6355,7 @@
         </w:rPr>
         <w:fldChar w:fldCharType="separate"/>
       </w:r>
-      <w:bookmarkStart w:id="34" w:name="_Toc514588971"/>
+      <w:bookmarkStart w:id="37" w:name="_Toc514688577"/>
       <w:r>
         <w:rPr>
           <w:noProof/>
@@ -5822,7 +6378,6 @@
         </w:rPr>
         <w:t xml:space="preserve">. </w:t>
       </w:r>
-      <w:bookmarkEnd w:id="34"/>
       <w:r>
         <w:rPr>
           <w:sz w:val="22"/>
@@ -5830,6 +6385,7 @@
         </w:rPr>
         <w:t>A tervezett alkalmas entitás-reláció diagramja</w:t>
       </w:r>
+      <w:bookmarkEnd w:id="37"/>
     </w:p>
     <w:p>
       <w:r>
@@ -5840,16 +6396,24 @@
       <w:pPr>
         <w:pStyle w:val="Cmsor2"/>
       </w:pPr>
-      <w:bookmarkStart w:id="35" w:name="_Toc513755897"/>
+      <w:bookmarkStart w:id="38" w:name="_Toc513755897"/>
       <w:r>
         <w:lastRenderedPageBreak/>
         <w:t>Tervezett felhasználói felület</w:t>
       </w:r>
-      <w:bookmarkEnd w:id="35"/>
-    </w:p>
-    <w:p>
-      <w:r>
-        <w:t>Na, szerintem ide jöhet úgy 2-3 oldal simán. Elméletben ide kerül be hogy milyen képernyők lesznek, honnan mi indítható.</w:t>
+      <w:bookmarkEnd w:id="38"/>
+    </w:p>
+    <w:p>
+      <w:r>
+        <w:t xml:space="preserve">Na, szerintem ide jöhet úgy 2-3 oldal simán. Elméletben ide kerül </w:t>
+      </w:r>
+      <w:proofErr w:type="gramStart"/>
+      <w:r>
+        <w:t>be</w:t>
+      </w:r>
+      <w:proofErr w:type="gramEnd"/>
+      <w:r>
+        <w:t xml:space="preserve"> hogy milyen képernyők lesznek, honnan mi indítható.</w:t>
       </w:r>
     </w:p>
     <w:p>
@@ -5861,26 +6425,34 @@
       <w:pPr>
         <w:pStyle w:val="Cmsor1"/>
       </w:pPr>
-      <w:bookmarkStart w:id="36" w:name="_Toc513755898"/>
+      <w:bookmarkStart w:id="39" w:name="_Toc513755898"/>
       <w:r>
         <w:lastRenderedPageBreak/>
         <w:t>Megvalósítás</w:t>
       </w:r>
-      <w:bookmarkEnd w:id="36"/>
+      <w:bookmarkEnd w:id="39"/>
     </w:p>
     <w:p>
       <w:pPr>
         <w:pStyle w:val="Cmsor2"/>
       </w:pPr>
-      <w:bookmarkStart w:id="37" w:name="_Toc513755899"/>
+      <w:bookmarkStart w:id="40" w:name="_Toc513755899"/>
       <w:r>
         <w:t>Adatbázis modell megvalósítása SAP adatbázisban</w:t>
       </w:r>
-      <w:bookmarkEnd w:id="37"/>
-    </w:p>
-    <w:p>
-      <w:r>
-        <w:t>Ide is úgy 1-2 oldal. Felsorolni a kellő táblákat, majd a tényleges kivitelezés. Elvileg kódot nem lehet komplex tervbe írni, szóval majd meglátjuk hogy mi fér ide.</w:t>
+      <w:bookmarkEnd w:id="40"/>
+    </w:p>
+    <w:p>
+      <w:r>
+        <w:t xml:space="preserve">Ide is úgy 1-2 oldal. Felsorolni a kellő táblákat, majd a tényleges kivitelezés. Elvileg kódot nem lehet komplex tervbe írni, szóval majd </w:t>
+      </w:r>
+      <w:proofErr w:type="gramStart"/>
+      <w:r>
+        <w:t>meglátjuk</w:t>
+      </w:r>
+      <w:proofErr w:type="gramEnd"/>
+      <w:r>
+        <w:t xml:space="preserve"> hogy mi fér ide.</w:t>
       </w:r>
     </w:p>
     <w:p>
@@ -5892,19 +6464,35 @@
       <w:pPr>
         <w:pStyle w:val="Cmsor2"/>
       </w:pPr>
-      <w:bookmarkStart w:id="38" w:name="_Toc513755900"/>
+      <w:bookmarkStart w:id="41" w:name="_Toc513755900"/>
       <w:r>
         <w:lastRenderedPageBreak/>
         <w:t>Üzleti logika rétege (funkciós modulok)</w:t>
       </w:r>
-      <w:bookmarkEnd w:id="38"/>
+      <w:bookmarkEnd w:id="41"/>
     </w:p>
     <w:p>
       <w:r>
         <w:t>Hát</w:t>
       </w:r>
       <w:r>
-        <w:t xml:space="preserve"> ide is kell majd Krisz segítsége. Hirtelen most nem sok minden jut eszembe az üzleti logikáról. Bár a funkciós modulokról igen, valószínűleg ide kerülnek az egyes funkciókat (feladat projekthez rendelése, új erőforrás felvétele, új projekt beillesztése, új szereplők felvétele, meglévők menedzselése, stb) megvalósító modulok. Amennyiben tényleg erről van szó, úgy 2-3 oldalt ide is lehet majd írni, jó sok mindent tudnia kellene a szoftvernek.</w:t>
+        <w:t xml:space="preserve"> ide is kell majd </w:t>
+      </w:r>
+      <w:proofErr w:type="spellStart"/>
+      <w:r>
+        <w:t>Krisz</w:t>
+      </w:r>
+      <w:proofErr w:type="spellEnd"/>
+      <w:r>
+        <w:t xml:space="preserve"> segítsége. Hirtelen most nem sok minden jut eszembe az üzleti logikáról. Bár a funkciós modulokról igen, valószínűleg ide kerülnek az egyes funkciókat (feladat projekthez rendelése, új erőforrás felvétele, új projekt beillesztése, új szereplők felvétele, meglévők menedzselése, </w:t>
+      </w:r>
+      <w:proofErr w:type="spellStart"/>
+      <w:r>
+        <w:t>stb</w:t>
+      </w:r>
+      <w:proofErr w:type="spellEnd"/>
+      <w:r>
+        <w:t>) megvalósító modulok. Amennyiben tényleg erről van szó, úgy 2-3 oldalt ide is lehet majd írni, jó sok mindent tudnia kellene a szoftvernek.</w:t>
       </w:r>
     </w:p>
     <w:p>
@@ -5916,16 +6504,32 @@
       <w:pPr>
         <w:pStyle w:val="Cmsor2"/>
       </w:pPr>
-      <w:bookmarkStart w:id="39" w:name="_Toc513755901"/>
+      <w:bookmarkStart w:id="42" w:name="_Toc513755901"/>
       <w:r>
         <w:lastRenderedPageBreak/>
-        <w:t>Felhasználói felület (SAPGUI képernyők, navigációk, stb)</w:t>
-      </w:r>
-      <w:bookmarkEnd w:id="39"/>
-    </w:p>
-    <w:p>
-      <w:r>
-        <w:t>Szerintem az ehhez tartozó rész nagyját még a tervezésnél le fogom írni és mivel konkrét implementációt nem igazán lehet használni, így ide olyan 1, max 2 oldal fog jönni. Bár képekkel kiegészítve ez is kitehet akár többet is.</w:t>
+        <w:t xml:space="preserve">Felhasználói felület (SAPGUI képernyők, navigációk, </w:t>
+      </w:r>
+      <w:proofErr w:type="spellStart"/>
+      <w:r>
+        <w:t>stb</w:t>
+      </w:r>
+      <w:proofErr w:type="spellEnd"/>
+      <w:r>
+        <w:t>)</w:t>
+      </w:r>
+      <w:bookmarkEnd w:id="42"/>
+    </w:p>
+    <w:p>
+      <w:r>
+        <w:t xml:space="preserve">Szerintem az ehhez tartozó rész nagyját még a tervezésnél le fogom írni és mivel konkrét implementációt nem igazán lehet használni, így ide olyan 1, </w:t>
+      </w:r>
+      <w:proofErr w:type="spellStart"/>
+      <w:r>
+        <w:t>max</w:t>
+      </w:r>
+      <w:proofErr w:type="spellEnd"/>
+      <w:r>
+        <w:t xml:space="preserve"> 2 oldal fog jönni. Bár képekkel kiegészítve ez is kitehet akár többet is.</w:t>
       </w:r>
     </w:p>
     <w:p>
@@ -5937,24 +6541,24 @@
       <w:pPr>
         <w:pStyle w:val="Cmsor1"/>
       </w:pPr>
-      <w:bookmarkStart w:id="40" w:name="_Toc511392679"/>
-      <w:bookmarkStart w:id="41" w:name="_Toc513755902"/>
+      <w:bookmarkStart w:id="43" w:name="_Toc511392679"/>
+      <w:bookmarkStart w:id="44" w:name="_Toc513755902"/>
       <w:r>
         <w:lastRenderedPageBreak/>
         <w:t>Melléklet</w:t>
       </w:r>
-      <w:bookmarkEnd w:id="40"/>
-      <w:bookmarkEnd w:id="41"/>
+      <w:bookmarkEnd w:id="43"/>
+      <w:bookmarkEnd w:id="44"/>
     </w:p>
     <w:p>
       <w:pPr>
         <w:pStyle w:val="Cmsor2"/>
       </w:pPr>
-      <w:bookmarkStart w:id="42" w:name="_Toc513755903"/>
+      <w:bookmarkStart w:id="45" w:name="_Toc513755903"/>
       <w:r>
         <w:t>Ábrajegyzék</w:t>
       </w:r>
-      <w:bookmarkEnd w:id="42"/>
+      <w:bookmarkEnd w:id="45"/>
     </w:p>
     <w:p>
       <w:pPr>
@@ -5978,7 +6582,7 @@
       <w:r>
         <w:fldChar w:fldCharType="separate"/>
       </w:r>
-      <w:hyperlink w:anchor="_Toc514588962" w:history="1">
+      <w:hyperlink w:anchor="_Toc514688565" w:history="1">
         <w:r>
           <w:rPr>
             <w:rStyle w:val="Hiperhivatkozs"/>
@@ -6005,7 +6609,7 @@
             <w:noProof/>
             <w:webHidden/>
           </w:rPr>
-          <w:instrText xml:space="preserve"> PAGEREF _Toc514588962 \h </w:instrText>
+          <w:instrText xml:space="preserve"> PAGEREF _Toc514688565 \h </w:instrText>
         </w:r>
         <w:r>
           <w:rPr>
@@ -6049,7 +6653,7 @@
           <w:lang w:eastAsia="hu-HU"/>
         </w:rPr>
       </w:pPr>
-      <w:hyperlink w:anchor="_Toc514588963" w:history="1">
+      <w:hyperlink w:anchor="_Toc514688566" w:history="1">
         <w:r>
           <w:rPr>
             <w:rStyle w:val="Hiperhivatkozs"/>
@@ -6076,7 +6680,7 @@
             <w:noProof/>
             <w:webHidden/>
           </w:rPr>
-          <w:instrText xml:space="preserve"> PAGEREF _Toc514588963 \h </w:instrText>
+          <w:instrText xml:space="preserve"> PAGEREF _Toc514688566 \h </w:instrText>
         </w:r>
         <w:r>
           <w:rPr>
@@ -6120,7 +6724,7 @@
           <w:lang w:eastAsia="hu-HU"/>
         </w:rPr>
       </w:pPr>
-      <w:hyperlink w:anchor="_Toc514588964" w:history="1">
+      <w:hyperlink w:anchor="_Toc514688567" w:history="1">
         <w:r>
           <w:rPr>
             <w:rStyle w:val="Hiperhivatkozs"/>
@@ -6147,7 +6751,7 @@
             <w:noProof/>
             <w:webHidden/>
           </w:rPr>
-          <w:instrText xml:space="preserve"> PAGEREF _Toc514588964 \h </w:instrText>
+          <w:instrText xml:space="preserve"> PAGEREF _Toc514688567 \h </w:instrText>
         </w:r>
         <w:r>
           <w:rPr>
@@ -6191,13 +6795,13 @@
           <w:lang w:eastAsia="hu-HU"/>
         </w:rPr>
       </w:pPr>
-      <w:hyperlink w:anchor="_Toc514588965" w:history="1">
+      <w:hyperlink w:anchor="_Toc514688568" w:history="1">
         <w:r>
           <w:rPr>
             <w:rStyle w:val="Hiperhivatkozs"/>
             <w:noProof/>
           </w:rPr>
-          <w:t>4. ábra: Modellezett üzleti szerepkörök</w:t>
+          <w:t>4. ábra: Felelősségi és kompetencia mátrix lehetséges felépítése</w:t>
         </w:r>
         <w:r>
           <w:rPr>
@@ -6218,7 +6822,7 @@
             <w:noProof/>
             <w:webHidden/>
           </w:rPr>
-          <w:instrText xml:space="preserve"> PAGEREF _Toc514588965 \h </w:instrText>
+          <w:instrText xml:space="preserve"> PAGEREF _Toc514688568 \h </w:instrText>
         </w:r>
         <w:r>
           <w:rPr>
@@ -6262,13 +6866,13 @@
           <w:lang w:eastAsia="hu-HU"/>
         </w:rPr>
       </w:pPr>
-      <w:hyperlink w:anchor="_Toc514588966" w:history="1">
+      <w:hyperlink w:anchor="_Toc514688569" w:history="1">
         <w:r>
           <w:rPr>
             <w:rStyle w:val="Hiperhivatkozs"/>
             <w:noProof/>
           </w:rPr>
-          <w:t>5. ábra: Projektvezető által elért funkciók</w:t>
+          <w:t>5. ábra: Példa CPM-el meghatározott hálótervre</w:t>
         </w:r>
         <w:r>
           <w:rPr>
@@ -6289,7 +6893,7 @@
             <w:noProof/>
             <w:webHidden/>
           </w:rPr>
-          <w:instrText xml:space="preserve"> PAGEREF _Toc514588966 \h </w:instrText>
+          <w:instrText xml:space="preserve"> PAGEREF _Toc514688569 \h </w:instrText>
         </w:r>
         <w:r>
           <w:rPr>
@@ -6309,7 +6913,7 @@
             <w:noProof/>
             <w:webHidden/>
           </w:rPr>
-          <w:t>9</w:t>
+          <w:t>8</w:t>
         </w:r>
         <w:r>
           <w:rPr>
@@ -6333,13 +6937,13 @@
           <w:lang w:eastAsia="hu-HU"/>
         </w:rPr>
       </w:pPr>
-      <w:hyperlink w:anchor="_Toc514588967" w:history="1">
+      <w:hyperlink w:anchor="_Toc514688570" w:history="1">
         <w:r>
           <w:rPr>
             <w:rStyle w:val="Hiperhivatkozs"/>
             <w:noProof/>
           </w:rPr>
-          <w:t>6. ábra: Projekt résztvevő által elért funkciók</w:t>
+          <w:t>6. ábra: Példa MPM-el készített hálótervre</w:t>
         </w:r>
         <w:r>
           <w:rPr>
@@ -6360,7 +6964,7 @@
             <w:noProof/>
             <w:webHidden/>
           </w:rPr>
-          <w:instrText xml:space="preserve"> PAGEREF _Toc514588967 \h </w:instrText>
+          <w:instrText xml:space="preserve"> PAGEREF _Toc514688570 \h </w:instrText>
         </w:r>
         <w:r>
           <w:rPr>
@@ -6380,7 +6984,7 @@
             <w:noProof/>
             <w:webHidden/>
           </w:rPr>
-          <w:t>10</w:t>
+          <w:t>9</w:t>
         </w:r>
         <w:r>
           <w:rPr>
@@ -6404,13 +7008,13 @@
           <w:lang w:eastAsia="hu-HU"/>
         </w:rPr>
       </w:pPr>
-      <w:hyperlink w:anchor="_Toc514588968" w:history="1">
+      <w:hyperlink w:anchor="_Toc514688571" w:history="1">
         <w:r>
           <w:rPr>
             <w:rStyle w:val="Hiperhivatkozs"/>
             <w:noProof/>
           </w:rPr>
-          <w:t>7. ábra: Adminisztrátor által elért funkciók</w:t>
+          <w:t>7. ábra: Modellezett üzleti szerepkörök</w:t>
         </w:r>
         <w:r>
           <w:rPr>
@@ -6431,7 +7035,7 @@
             <w:noProof/>
             <w:webHidden/>
           </w:rPr>
-          <w:instrText xml:space="preserve"> PAGEREF _Toc514588968 \h </w:instrText>
+          <w:instrText xml:space="preserve"> PAGEREF _Toc514688571 \h </w:instrText>
         </w:r>
         <w:r>
           <w:rPr>
@@ -6451,7 +7055,7 @@
             <w:noProof/>
             <w:webHidden/>
           </w:rPr>
-          <w:t>11</w:t>
+          <w:t>12</w:t>
         </w:r>
         <w:r>
           <w:rPr>
@@ -6475,13 +7079,13 @@
           <w:lang w:eastAsia="hu-HU"/>
         </w:rPr>
       </w:pPr>
-      <w:hyperlink w:anchor="_Toc514588969" w:history="1">
+      <w:hyperlink w:anchor="_Toc514688572" w:history="1">
         <w:r>
           <w:rPr>
             <w:rStyle w:val="Hiperhivatkozs"/>
             <w:noProof/>
           </w:rPr>
-          <w:t>8. ábra: A projekttervezési szoftver felépítése</w:t>
+          <w:t>8. ábra: Projektvezető által elért funkciók</w:t>
         </w:r>
         <w:r>
           <w:rPr>
@@ -6502,7 +7106,7 @@
             <w:noProof/>
             <w:webHidden/>
           </w:rPr>
-          <w:instrText xml:space="preserve"> PAGEREF _Toc514588969 \h </w:instrText>
+          <w:instrText xml:space="preserve"> PAGEREF _Toc514688572 \h </w:instrText>
         </w:r>
         <w:r>
           <w:rPr>
@@ -6522,7 +7126,7 @@
             <w:noProof/>
             <w:webHidden/>
           </w:rPr>
-          <w:t>12</w:t>
+          <w:t>13</w:t>
         </w:r>
         <w:r>
           <w:rPr>
@@ -6546,13 +7150,13 @@
           <w:lang w:eastAsia="hu-HU"/>
         </w:rPr>
       </w:pPr>
-      <w:hyperlink w:anchor="_Toc514588970" w:history="1">
+      <w:hyperlink w:anchor="_Toc514688573" w:history="1">
         <w:r>
           <w:rPr>
             <w:rStyle w:val="Hiperhivatkozs"/>
             <w:noProof/>
           </w:rPr>
-          <w:t>9. ábra: Projekt menedzsment API belső rétegelése</w:t>
+          <w:t>9. ábra: Projekt résztvevő által elért funkciók</w:t>
         </w:r>
         <w:r>
           <w:rPr>
@@ -6573,7 +7177,7 @@
             <w:noProof/>
             <w:webHidden/>
           </w:rPr>
-          <w:instrText xml:space="preserve"> PAGEREF _Toc514588970 \h </w:instrText>
+          <w:instrText xml:space="preserve"> PAGEREF _Toc514688573 \h </w:instrText>
         </w:r>
         <w:r>
           <w:rPr>
@@ -6593,7 +7197,7 @@
             <w:noProof/>
             <w:webHidden/>
           </w:rPr>
-          <w:t>13</w:t>
+          <w:t>15</w:t>
         </w:r>
         <w:r>
           <w:rPr>
@@ -6617,13 +7221,13 @@
           <w:lang w:eastAsia="hu-HU"/>
         </w:rPr>
       </w:pPr>
-      <w:hyperlink w:anchor="_Toc514588971" w:history="1">
+      <w:hyperlink w:anchor="_Toc514688574" w:history="1">
         <w:r>
           <w:rPr>
             <w:rStyle w:val="Hiperhivatkozs"/>
             <w:noProof/>
           </w:rPr>
-          <w:t>10. ábraljnounl</w:t>
+          <w:t>10. ábra: Adminisztrátor által elért funkciók</w:t>
         </w:r>
         <w:r>
           <w:rPr>
@@ -6644,7 +7248,7 @@
             <w:noProof/>
             <w:webHidden/>
           </w:rPr>
-          <w:instrText xml:space="preserve"> PAGEREF _Toc514588971 \h </w:instrText>
+          <w:instrText xml:space="preserve"> PAGEREF _Toc514688574 \h </w:instrText>
         </w:r>
         <w:r>
           <w:rPr>
@@ -6676,6 +7280,219 @@
       </w:hyperlink>
     </w:p>
     <w:p>
+      <w:pPr>
+        <w:pStyle w:val="brajegyzk"/>
+        <w:tabs>
+          <w:tab w:val="right" w:leader="dot" w:pos="8493"/>
+        </w:tabs>
+        <w:rPr>
+          <w:rFonts w:asciiTheme="minorHAnsi" w:eastAsiaTheme="minorEastAsia" w:hAnsiTheme="minorHAnsi" w:cstheme="minorBidi"/>
+          <w:noProof/>
+          <w:szCs w:val="22"/>
+          <w:lang w:eastAsia="hu-HU"/>
+        </w:rPr>
+      </w:pPr>
+      <w:hyperlink w:anchor="_Toc514688575" w:history="1">
+        <w:r>
+          <w:rPr>
+            <w:rStyle w:val="Hiperhivatkozs"/>
+            <w:noProof/>
+          </w:rPr>
+          <w:t>11. ábra: A projekttervezési szoftver felépítése</w:t>
+        </w:r>
+        <w:r>
+          <w:rPr>
+            <w:noProof/>
+            <w:webHidden/>
+          </w:rPr>
+          <w:tab/>
+        </w:r>
+        <w:r>
+          <w:rPr>
+            <w:noProof/>
+            <w:webHidden/>
+          </w:rPr>
+          <w:fldChar w:fldCharType="begin"/>
+        </w:r>
+        <w:r>
+          <w:rPr>
+            <w:noProof/>
+            <w:webHidden/>
+          </w:rPr>
+          <w:instrText xml:space="preserve"> PAGEREF _Toc514688575 \h </w:instrText>
+        </w:r>
+        <w:r>
+          <w:rPr>
+            <w:noProof/>
+            <w:webHidden/>
+          </w:rPr>
+        </w:r>
+        <w:r>
+          <w:rPr>
+            <w:noProof/>
+            <w:webHidden/>
+          </w:rPr>
+          <w:fldChar w:fldCharType="separate"/>
+        </w:r>
+        <w:r>
+          <w:rPr>
+            <w:noProof/>
+            <w:webHidden/>
+          </w:rPr>
+          <w:t>16</w:t>
+        </w:r>
+        <w:r>
+          <w:rPr>
+            <w:noProof/>
+            <w:webHidden/>
+          </w:rPr>
+          <w:fldChar w:fldCharType="end"/>
+        </w:r>
+      </w:hyperlink>
+    </w:p>
+    <w:p>
+      <w:pPr>
+        <w:pStyle w:val="brajegyzk"/>
+        <w:tabs>
+          <w:tab w:val="right" w:leader="dot" w:pos="8493"/>
+        </w:tabs>
+        <w:rPr>
+          <w:rFonts w:asciiTheme="minorHAnsi" w:eastAsiaTheme="minorEastAsia" w:hAnsiTheme="minorHAnsi" w:cstheme="minorBidi"/>
+          <w:noProof/>
+          <w:szCs w:val="22"/>
+          <w:lang w:eastAsia="hu-HU"/>
+        </w:rPr>
+      </w:pPr>
+      <w:hyperlink w:anchor="_Toc514688576" w:history="1">
+        <w:r>
+          <w:rPr>
+            <w:rStyle w:val="Hiperhivatkozs"/>
+            <w:noProof/>
+          </w:rPr>
+          <w:t>12. ábra: Projekt menedzsment API belső rétegelése</w:t>
+        </w:r>
+        <w:r>
+          <w:rPr>
+            <w:noProof/>
+            <w:webHidden/>
+          </w:rPr>
+          <w:tab/>
+        </w:r>
+        <w:r>
+          <w:rPr>
+            <w:noProof/>
+            <w:webHidden/>
+          </w:rPr>
+          <w:fldChar w:fldCharType="begin"/>
+        </w:r>
+        <w:r>
+          <w:rPr>
+            <w:noProof/>
+            <w:webHidden/>
+          </w:rPr>
+          <w:instrText xml:space="preserve"> PAGEREF _Toc514688576 \h </w:instrText>
+        </w:r>
+        <w:r>
+          <w:rPr>
+            <w:noProof/>
+            <w:webHidden/>
+          </w:rPr>
+        </w:r>
+        <w:r>
+          <w:rPr>
+            <w:noProof/>
+            <w:webHidden/>
+          </w:rPr>
+          <w:fldChar w:fldCharType="separate"/>
+        </w:r>
+        <w:r>
+          <w:rPr>
+            <w:noProof/>
+            <w:webHidden/>
+          </w:rPr>
+          <w:t>17</w:t>
+        </w:r>
+        <w:r>
+          <w:rPr>
+            <w:noProof/>
+            <w:webHidden/>
+          </w:rPr>
+          <w:fldChar w:fldCharType="end"/>
+        </w:r>
+      </w:hyperlink>
+    </w:p>
+    <w:p>
+      <w:pPr>
+        <w:pStyle w:val="brajegyzk"/>
+        <w:tabs>
+          <w:tab w:val="right" w:leader="dot" w:pos="8493"/>
+        </w:tabs>
+        <w:rPr>
+          <w:rFonts w:asciiTheme="minorHAnsi" w:eastAsiaTheme="minorEastAsia" w:hAnsiTheme="minorHAnsi" w:cstheme="minorBidi"/>
+          <w:noProof/>
+          <w:szCs w:val="22"/>
+          <w:lang w:eastAsia="hu-HU"/>
+        </w:rPr>
+      </w:pPr>
+      <w:hyperlink w:anchor="_Toc514688577" w:history="1">
+        <w:r>
+          <w:rPr>
+            <w:rStyle w:val="Hiperhivatkozs"/>
+            <w:noProof/>
+          </w:rPr>
+          <w:t>13. A tervezett alkalmas entitás-reláció diagramja</w:t>
+        </w:r>
+        <w:r>
+          <w:rPr>
+            <w:noProof/>
+            <w:webHidden/>
+          </w:rPr>
+          <w:tab/>
+        </w:r>
+        <w:r>
+          <w:rPr>
+            <w:noProof/>
+            <w:webHidden/>
+          </w:rPr>
+          <w:fldChar w:fldCharType="begin"/>
+        </w:r>
+        <w:r>
+          <w:rPr>
+            <w:noProof/>
+            <w:webHidden/>
+          </w:rPr>
+          <w:instrText xml:space="preserve"> PAGEREF _Toc514688577 \h </w:instrText>
+        </w:r>
+        <w:r>
+          <w:rPr>
+            <w:noProof/>
+            <w:webHidden/>
+          </w:rPr>
+        </w:r>
+        <w:r>
+          <w:rPr>
+            <w:noProof/>
+            <w:webHidden/>
+          </w:rPr>
+          <w:fldChar w:fldCharType="separate"/>
+        </w:r>
+        <w:r>
+          <w:rPr>
+            <w:noProof/>
+            <w:webHidden/>
+          </w:rPr>
+          <w:t>19</w:t>
+        </w:r>
+        <w:r>
+          <w:rPr>
+            <w:noProof/>
+            <w:webHidden/>
+          </w:rPr>
+          <w:fldChar w:fldCharType="end"/>
+        </w:r>
+      </w:hyperlink>
+    </w:p>
+    <w:p>
       <w:r>
         <w:fldChar w:fldCharType="end"/>
       </w:r>
@@ -6684,13 +7501,13 @@
       <w:pPr>
         <w:pStyle w:val="Cmsor2"/>
       </w:pPr>
-      <w:bookmarkStart w:id="43" w:name="_Toc511392681"/>
-      <w:bookmarkStart w:id="44" w:name="_Toc513755904"/>
+      <w:bookmarkStart w:id="46" w:name="_Toc511392681"/>
+      <w:bookmarkStart w:id="47" w:name="_Toc513755904"/>
       <w:r>
         <w:t>Irodalomjegyzék</w:t>
       </w:r>
-      <w:bookmarkEnd w:id="43"/>
-      <w:bookmarkEnd w:id="44"/>
+      <w:bookmarkEnd w:id="46"/>
+      <w:bookmarkEnd w:id="47"/>
     </w:p>
     <w:p>
       <w:r>
@@ -6701,8 +7518,13 @@
       <w:pPr>
         <w:ind w:firstLine="709"/>
       </w:pPr>
-      <w:r>
-        <w:t>http://centroszet.hu/tananyag/projektmenedzsement/12_a_projekt_fogalma_a_projektek_csoportostsa.html</w:t>
+      <w:proofErr w:type="gramStart"/>
+      <w:r>
+        <w:t>http</w:t>
+      </w:r>
+      <w:proofErr w:type="gramEnd"/>
+      <w:r>
+        <w:t>://centroszet.hu/tananyag/projektmenedzsement/12_a_projekt_fogalma_a_projektek_csoportostsa.html</w:t>
       </w:r>
     </w:p>
     <w:p>
@@ -6715,7 +7537,15 @@
         <w:ind w:firstLine="709"/>
       </w:pPr>
       <w:r>
-        <w:t>Dr. Garaj Erika (2012): Projektmenedzsment</w:t>
+        <w:t xml:space="preserve">Dr. </w:t>
+      </w:r>
+      <w:proofErr w:type="spellStart"/>
+      <w:r>
+        <w:t>Garaj</w:t>
+      </w:r>
+      <w:proofErr w:type="spellEnd"/>
+      <w:r>
+        <w:t xml:space="preserve"> Erika (2012): Projektmenedzsment</w:t>
       </w:r>
     </w:p>
     <w:p>
@@ -6724,14 +7554,125 @@
       </w:r>
     </w:p>
     <w:p>
-      <w:r>
-        <w:t>Jesse Santiago &amp; Desirae Magallon (2009): Critical Path Method</w:t>
-      </w:r>
-    </w:p>
-    <w:p>
-      <w:r>
-        <w:t>Herold Kerzner (1979): Project Management: A Systems Approach to Planning, Scheduling and Controlling, John Wiley and Sons, Hoboken</w:t>
-      </w:r>
+      <w:proofErr w:type="spellStart"/>
+      <w:r>
+        <w:t>Jesse</w:t>
+      </w:r>
+      <w:proofErr w:type="spellEnd"/>
+      <w:r>
+        <w:t xml:space="preserve"> Santiago &amp; </w:t>
+      </w:r>
+      <w:proofErr w:type="spellStart"/>
+      <w:r>
+        <w:t>Desirae</w:t>
+      </w:r>
+      <w:proofErr w:type="spellEnd"/>
+      <w:r>
+        <w:t xml:space="preserve"> </w:t>
+      </w:r>
+      <w:proofErr w:type="spellStart"/>
+      <w:r>
+        <w:t>Magallon</w:t>
+      </w:r>
+      <w:proofErr w:type="spellEnd"/>
+      <w:r>
+        <w:t xml:space="preserve"> (2009): </w:t>
+      </w:r>
+      <w:proofErr w:type="spellStart"/>
+      <w:r>
+        <w:t>Critical</w:t>
+      </w:r>
+      <w:proofErr w:type="spellEnd"/>
+      <w:r>
+        <w:t xml:space="preserve"> </w:t>
+      </w:r>
+      <w:proofErr w:type="spellStart"/>
+      <w:r>
+        <w:t>Path</w:t>
+      </w:r>
+      <w:proofErr w:type="spellEnd"/>
+      <w:r>
+        <w:t xml:space="preserve"> </w:t>
+      </w:r>
+      <w:proofErr w:type="spellStart"/>
+      <w:r>
+        <w:t>Method</w:t>
+      </w:r>
+      <w:proofErr w:type="spellEnd"/>
+    </w:p>
+    <w:p>
+      <w:r>
+        <w:t xml:space="preserve">Herold </w:t>
+      </w:r>
+      <w:proofErr w:type="spellStart"/>
+      <w:r>
+        <w:t>Kerzner</w:t>
+      </w:r>
+      <w:proofErr w:type="spellEnd"/>
+      <w:r>
+        <w:t xml:space="preserve"> (1979): Project Management: A Systems </w:t>
+      </w:r>
+      <w:proofErr w:type="spellStart"/>
+      <w:r>
+        <w:t>Approach</w:t>
+      </w:r>
+      <w:proofErr w:type="spellEnd"/>
+      <w:r>
+        <w:t xml:space="preserve"> </w:t>
+      </w:r>
+      <w:proofErr w:type="spellStart"/>
+      <w:r>
+        <w:t>to</w:t>
+      </w:r>
+      <w:proofErr w:type="spellEnd"/>
+      <w:r>
+        <w:t xml:space="preserve"> </w:t>
+      </w:r>
+      <w:proofErr w:type="spellStart"/>
+      <w:r>
+        <w:t>Planning</w:t>
+      </w:r>
+      <w:proofErr w:type="spellEnd"/>
+      <w:r>
+        <w:t xml:space="preserve">, </w:t>
+      </w:r>
+      <w:proofErr w:type="spellStart"/>
+      <w:r>
+        <w:t>Scheduling</w:t>
+      </w:r>
+      <w:proofErr w:type="spellEnd"/>
+      <w:r>
+        <w:t xml:space="preserve"> and </w:t>
+      </w:r>
+      <w:proofErr w:type="spellStart"/>
+      <w:r>
+        <w:t>Controlling</w:t>
+      </w:r>
+      <w:proofErr w:type="spellEnd"/>
+      <w:r>
+        <w:t xml:space="preserve">, John </w:t>
+      </w:r>
+      <w:proofErr w:type="spellStart"/>
+      <w:r>
+        <w:t>Wiley</w:t>
+      </w:r>
+      <w:proofErr w:type="spellEnd"/>
+      <w:r>
+        <w:t xml:space="preserve"> and </w:t>
+      </w:r>
+      <w:proofErr w:type="spellStart"/>
+      <w:r>
+        <w:t>Sons</w:t>
+      </w:r>
+      <w:proofErr w:type="spellEnd"/>
+      <w:r>
+        <w:t xml:space="preserve">, </w:t>
+      </w:r>
+      <w:proofErr w:type="spellStart"/>
+      <w:r>
+        <w:t>Hoboken</w:t>
+      </w:r>
+      <w:proofErr w:type="spellEnd"/>
     </w:p>
     <w:p>
       <w:r>
@@ -6748,8 +7689,8 @@
     </w:p>
     <w:p/>
     <w:sectPr>
-      <w:headerReference w:type="default" r:id="rId30"/>
-      <w:footerReference w:type="default" r:id="rId31"/>
+      <w:headerReference w:type="default" r:id="rId31"/>
+      <w:footerReference w:type="default" r:id="rId32"/>
       <w:pgSz w:w="11906" w:h="16838"/>
       <w:pgMar w:top="1418" w:right="1418" w:bottom="1418" w:left="1985" w:header="709" w:footer="709" w:gutter="0"/>
       <w:cols w:space="708"/>
@@ -6760,8 +7701,8 @@
 </file>
 
 <file path=word/comments.xml><?xml version="1.0" encoding="utf-8"?>
-<w:comments xmlns:ve="http://schemas.openxmlformats.org/markup-compatibility/2006" xmlns:o="urn:schemas-microsoft-com:office:office" xmlns:r="http://schemas.openxmlformats.org/officeDocument/2006/relationships" xmlns:m="http://schemas.openxmlformats.org/officeDocument/2006/math" xmlns:v="urn:schemas-microsoft-com:vml" xmlns:wp="http://schemas.openxmlformats.org/drawingml/2006/wordprocessingDrawing" xmlns:w10="urn:schemas-microsoft-com:office:word" xmlns:w="http://schemas.openxmlformats.org/wordprocessingml/2006/main" xmlns:wne="http://schemas.microsoft.com/office/word/2006/wordml">
-  <w:comment w:id="4" w:author="Mihaly, Krisztian" w:date="2018-05-10T21:32:00Z" w:initials="MK">
+<w:comments xmlns:wpc="http://schemas.microsoft.com/office/word/2010/wordprocessingCanvas" xmlns:mc="http://schemas.openxmlformats.org/markup-compatibility/2006" xmlns:o="urn:schemas-microsoft-com:office:office" xmlns:r="http://schemas.openxmlformats.org/officeDocument/2006/relationships" xmlns:m="http://schemas.openxmlformats.org/officeDocument/2006/math" xmlns:v="urn:schemas-microsoft-com:vml" xmlns:wp14="http://schemas.microsoft.com/office/word/2010/wordprocessingDrawing" xmlns:wp="http://schemas.openxmlformats.org/drawingml/2006/wordprocessingDrawing" xmlns:w10="urn:schemas-microsoft-com:office:word" xmlns:w="http://schemas.openxmlformats.org/wordprocessingml/2006/main" xmlns:w14="http://schemas.microsoft.com/office/word/2010/wordml" xmlns:wpg="http://schemas.microsoft.com/office/word/2010/wordprocessingGroup" xmlns:wpi="http://schemas.microsoft.com/office/word/2010/wordprocessingInk" xmlns:wne="http://schemas.microsoft.com/office/word/2006/wordml" xmlns:wps="http://schemas.microsoft.com/office/word/2010/wordprocessingShape" mc:Ignorable="w14 wp14">
+  <w:comment w:id="3" w:author="Mihaly, Krisztian" w:date="2018-05-10T21:32:00Z" w:initials="MK">
     <w:p>
       <w:pPr>
         <w:pStyle w:val="Jegyzetszveg"/>
@@ -6777,7 +7718,7 @@
       </w:r>
     </w:p>
   </w:comment>
-  <w:comment w:id="5" w:author="Mihaly, Krisztian" w:date="2018-05-10T21:33:00Z" w:initials="MK">
+  <w:comment w:id="4" w:author="Mihaly, Krisztian" w:date="2018-05-10T21:33:00Z" w:initials="MK">
     <w:p>
       <w:pPr>
         <w:pStyle w:val="Jegyzetszveg"/>
@@ -6793,7 +7734,7 @@
       </w:r>
     </w:p>
   </w:comment>
-  <w:comment w:id="33" w:author="Mihaly, Krisztian" w:date="2018-05-10T22:28:00Z" w:initials="MK">
+  <w:comment w:id="36" w:author="Mihaly, Krisztian" w:date="2018-05-10T22:28:00Z" w:initials="MK">
     <w:p>
       <w:pPr>
         <w:pStyle w:val="Jegyzetszveg"/>
@@ -6815,7 +7756,14 @@
       </w:r>
       <w:r>
         <w:br/>
-        <w:t>ilyenkor nyugodtan lehet kérdezni!</w:t>
+      </w:r>
+      <w:proofErr w:type="gramStart"/>
+      <w:r>
+        <w:t>ilyenkor</w:t>
+      </w:r>
+      <w:proofErr w:type="gramEnd"/>
+      <w:r>
+        <w:t xml:space="preserve"> nyugodtan lehet kérdezni!</w:t>
       </w:r>
     </w:p>
   </w:comment>
@@ -6845,8 +7793,8 @@
 </file>
 
 <file path=word/endnotes.xml><?xml version="1.0" encoding="utf-8"?>
-<w:endnotes xmlns:ve="http://schemas.openxmlformats.org/markup-compatibility/2006" xmlns:o="urn:schemas-microsoft-com:office:office" xmlns:r="http://schemas.openxmlformats.org/officeDocument/2006/relationships" xmlns:m="http://schemas.openxmlformats.org/officeDocument/2006/math" xmlns:v="urn:schemas-microsoft-com:vml" xmlns:wp="http://schemas.openxmlformats.org/drawingml/2006/wordprocessingDrawing" xmlns:w10="urn:schemas-microsoft-com:office:word" xmlns:w="http://schemas.openxmlformats.org/wordprocessingml/2006/main" xmlns:wne="http://schemas.microsoft.com/office/word/2006/wordml">
-  <w:endnote w:type="separator" w:id="0">
+<w:endnotes xmlns:wpc="http://schemas.microsoft.com/office/word/2010/wordprocessingCanvas" xmlns:mc="http://schemas.openxmlformats.org/markup-compatibility/2006" xmlns:o="urn:schemas-microsoft-com:office:office" xmlns:r="http://schemas.openxmlformats.org/officeDocument/2006/relationships" xmlns:m="http://schemas.openxmlformats.org/officeDocument/2006/math" xmlns:v="urn:schemas-microsoft-com:vml" xmlns:wp14="http://schemas.microsoft.com/office/word/2010/wordprocessingDrawing" xmlns:wp="http://schemas.openxmlformats.org/drawingml/2006/wordprocessingDrawing" xmlns:w10="urn:schemas-microsoft-com:office:word" xmlns:w="http://schemas.openxmlformats.org/wordprocessingml/2006/main" xmlns:w14="http://schemas.microsoft.com/office/word/2010/wordml" xmlns:wpg="http://schemas.microsoft.com/office/word/2010/wordprocessingGroup" xmlns:wpi="http://schemas.microsoft.com/office/word/2010/wordprocessingInk" xmlns:wne="http://schemas.microsoft.com/office/word/2006/wordml" xmlns:wps="http://schemas.microsoft.com/office/word/2010/wordprocessingShape" mc:Ignorable="w14 wp14">
+  <w:endnote w:type="separator" w:id="-1">
     <w:p>
       <w:pPr>
         <w:spacing w:after="0" w:line="240" w:lineRule="auto"/>
@@ -6856,7 +7804,7 @@
       </w:r>
     </w:p>
   </w:endnote>
-  <w:endnote w:type="continuationSeparator" w:id="1">
+  <w:endnote w:type="continuationSeparator" w:id="0">
     <w:p>
       <w:pPr>
         <w:spacing w:after="0" w:line="240" w:lineRule="auto"/>
@@ -6870,7 +7818,7 @@
 </file>
 
 <file path=word/footer1.xml><?xml version="1.0" encoding="utf-8"?>
-<w:ftr xmlns:ve="http://schemas.openxmlformats.org/markup-compatibility/2006" xmlns:o="urn:schemas-microsoft-com:office:office" xmlns:r="http://schemas.openxmlformats.org/officeDocument/2006/relationships" xmlns:m="http://schemas.openxmlformats.org/officeDocument/2006/math" xmlns:v="urn:schemas-microsoft-com:vml" xmlns:wp="http://schemas.openxmlformats.org/drawingml/2006/wordprocessingDrawing" xmlns:w10="urn:schemas-microsoft-com:office:word" xmlns:w="http://schemas.openxmlformats.org/wordprocessingml/2006/main" xmlns:wne="http://schemas.microsoft.com/office/word/2006/wordml">
+<w:ftr xmlns:wpc="http://schemas.microsoft.com/office/word/2010/wordprocessingCanvas" xmlns:mc="http://schemas.openxmlformats.org/markup-compatibility/2006" xmlns:o="urn:schemas-microsoft-com:office:office" xmlns:r="http://schemas.openxmlformats.org/officeDocument/2006/relationships" xmlns:m="http://schemas.openxmlformats.org/officeDocument/2006/math" xmlns:v="urn:schemas-microsoft-com:vml" xmlns:wp14="http://schemas.microsoft.com/office/word/2010/wordprocessingDrawing" xmlns:wp="http://schemas.openxmlformats.org/drawingml/2006/wordprocessingDrawing" xmlns:w10="urn:schemas-microsoft-com:office:word" xmlns:w="http://schemas.openxmlformats.org/wordprocessingml/2006/main" xmlns:w14="http://schemas.microsoft.com/office/word/2010/wordml" xmlns:wpg="http://schemas.microsoft.com/office/word/2010/wordprocessingGroup" xmlns:wpi="http://schemas.microsoft.com/office/word/2010/wordprocessingInk" xmlns:wne="http://schemas.microsoft.com/office/word/2006/wordml" xmlns:wps="http://schemas.microsoft.com/office/word/2010/wordprocessingShape" mc:Ignorable="w14 wp14">
   <w:sdt>
     <w:sdtPr>
       <w:id w:val="-354121901"/>
@@ -6890,14 +7838,27 @@
           <w:pStyle w:val="llb"/>
           <w:jc w:val="right"/>
         </w:pPr>
-        <w:fldSimple w:instr=" PAGE   \* MERGEFORMAT ">
-          <w:r>
-            <w:rPr>
-              <w:noProof/>
-            </w:rPr>
-            <w:t>12</w:t>
-          </w:r>
-        </w:fldSimple>
+        <w:r>
+          <w:fldChar w:fldCharType="begin"/>
+        </w:r>
+        <w:r>
+          <w:instrText xml:space="preserve"> PAGE   \* MERGEFORMAT </w:instrText>
+        </w:r>
+        <w:r>
+          <w:fldChar w:fldCharType="separate"/>
+        </w:r>
+        <w:r>
+          <w:rPr>
+            <w:noProof/>
+          </w:rPr>
+          <w:t>12</w:t>
+        </w:r>
+        <w:r>
+          <w:rPr>
+            <w:noProof/>
+          </w:rPr>
+          <w:fldChar w:fldCharType="end"/>
+        </w:r>
       </w:p>
     </w:sdtContent>
   </w:sdt>
@@ -6910,8 +7871,8 @@
 </file>
 
 <file path=word/footnotes.xml><?xml version="1.0" encoding="utf-8"?>
-<w:footnotes xmlns:ve="http://schemas.openxmlformats.org/markup-compatibility/2006" xmlns:o="urn:schemas-microsoft-com:office:office" xmlns:r="http://schemas.openxmlformats.org/officeDocument/2006/relationships" xmlns:m="http://schemas.openxmlformats.org/officeDocument/2006/math" xmlns:v="urn:schemas-microsoft-com:vml" xmlns:wp="http://schemas.openxmlformats.org/drawingml/2006/wordprocessingDrawing" xmlns:w10="urn:schemas-microsoft-com:office:word" xmlns:w="http://schemas.openxmlformats.org/wordprocessingml/2006/main" xmlns:wne="http://schemas.microsoft.com/office/word/2006/wordml">
-  <w:footnote w:type="separator" w:id="0">
+<w:footnotes xmlns:wpc="http://schemas.microsoft.com/office/word/2010/wordprocessingCanvas" xmlns:mc="http://schemas.openxmlformats.org/markup-compatibility/2006" xmlns:o="urn:schemas-microsoft-com:office:office" xmlns:r="http://schemas.openxmlformats.org/officeDocument/2006/relationships" xmlns:m="http://schemas.openxmlformats.org/officeDocument/2006/math" xmlns:v="urn:schemas-microsoft-com:vml" xmlns:wp14="http://schemas.microsoft.com/office/word/2010/wordprocessingDrawing" xmlns:wp="http://schemas.openxmlformats.org/drawingml/2006/wordprocessingDrawing" xmlns:w10="urn:schemas-microsoft-com:office:word" xmlns:w="http://schemas.openxmlformats.org/wordprocessingml/2006/main" xmlns:w14="http://schemas.microsoft.com/office/word/2010/wordml" xmlns:wpg="http://schemas.microsoft.com/office/word/2010/wordprocessingGroup" xmlns:wpi="http://schemas.microsoft.com/office/word/2010/wordprocessingInk" xmlns:wne="http://schemas.microsoft.com/office/word/2006/wordml" xmlns:wps="http://schemas.microsoft.com/office/word/2010/wordprocessingShape" mc:Ignorable="w14 wp14">
+  <w:footnote w:type="separator" w:id="-1">
     <w:p>
       <w:pPr>
         <w:spacing w:after="0" w:line="240" w:lineRule="auto"/>
@@ -6921,7 +7882,7 @@
       </w:r>
     </w:p>
   </w:footnote>
-  <w:footnote w:type="continuationSeparator" w:id="1">
+  <w:footnote w:type="continuationSeparator" w:id="0">
     <w:p>
       <w:pPr>
         <w:spacing w:after="0" w:line="240" w:lineRule="auto"/>
@@ -6935,7 +7896,7 @@
 </file>
 
 <file path=word/header1.xml><?xml version="1.0" encoding="utf-8"?>
-<w:hdr xmlns:ve="http://schemas.openxmlformats.org/markup-compatibility/2006" xmlns:o="urn:schemas-microsoft-com:office:office" xmlns:r="http://schemas.openxmlformats.org/officeDocument/2006/relationships" xmlns:m="http://schemas.openxmlformats.org/officeDocument/2006/math" xmlns:v="urn:schemas-microsoft-com:vml" xmlns:wp="http://schemas.openxmlformats.org/drawingml/2006/wordprocessingDrawing" xmlns:w10="urn:schemas-microsoft-com:office:word" xmlns:w="http://schemas.openxmlformats.org/wordprocessingml/2006/main" xmlns:wne="http://schemas.microsoft.com/office/word/2006/wordml">
+<w:hdr xmlns:wpc="http://schemas.microsoft.com/office/word/2010/wordprocessingCanvas" xmlns:mc="http://schemas.openxmlformats.org/markup-compatibility/2006" xmlns:o="urn:schemas-microsoft-com:office:office" xmlns:r="http://schemas.openxmlformats.org/officeDocument/2006/relationships" xmlns:m="http://schemas.openxmlformats.org/officeDocument/2006/math" xmlns:v="urn:schemas-microsoft-com:vml" xmlns:wp14="http://schemas.microsoft.com/office/word/2010/wordprocessingDrawing" xmlns:wp="http://schemas.openxmlformats.org/drawingml/2006/wordprocessingDrawing" xmlns:w10="urn:schemas-microsoft-com:office:word" xmlns:w="http://schemas.openxmlformats.org/wordprocessingml/2006/main" xmlns:w14="http://schemas.microsoft.com/office/word/2010/wordml" xmlns:wpg="http://schemas.microsoft.com/office/word/2010/wordprocessingGroup" xmlns:wpi="http://schemas.microsoft.com/office/word/2010/wordprocessingInk" xmlns:wne="http://schemas.microsoft.com/office/word/2006/wordml" xmlns:wps="http://schemas.microsoft.com/office/word/2010/wordprocessingShape" mc:Ignorable="w14 wp14">
   <w:p>
     <w:pPr>
       <w:pStyle w:val="lfej"/>
@@ -6968,7 +7929,7 @@
 </file>
 
 <file path=word/numbering.xml><?xml version="1.0" encoding="utf-8"?>
-<w:numbering xmlns:ve="http://schemas.openxmlformats.org/markup-compatibility/2006" xmlns:o="urn:schemas-microsoft-com:office:office" xmlns:r="http://schemas.openxmlformats.org/officeDocument/2006/relationships" xmlns:m="http://schemas.openxmlformats.org/officeDocument/2006/math" xmlns:v="urn:schemas-microsoft-com:vml" xmlns:wp="http://schemas.openxmlformats.org/drawingml/2006/wordprocessingDrawing" xmlns:w10="urn:schemas-microsoft-com:office:word" xmlns:w="http://schemas.openxmlformats.org/wordprocessingml/2006/main" xmlns:wne="http://schemas.microsoft.com/office/word/2006/wordml">
+<w:numbering xmlns:wpc="http://schemas.microsoft.com/office/word/2010/wordprocessingCanvas" xmlns:mc="http://schemas.openxmlformats.org/markup-compatibility/2006" xmlns:o="urn:schemas-microsoft-com:office:office" xmlns:r="http://schemas.openxmlformats.org/officeDocument/2006/relationships" xmlns:m="http://schemas.openxmlformats.org/officeDocument/2006/math" xmlns:v="urn:schemas-microsoft-com:vml" xmlns:wp14="http://schemas.microsoft.com/office/word/2010/wordprocessingDrawing" xmlns:wp="http://schemas.openxmlformats.org/drawingml/2006/wordprocessingDrawing" xmlns:w10="urn:schemas-microsoft-com:office:word" xmlns:w="http://schemas.openxmlformats.org/wordprocessingml/2006/main" xmlns:w14="http://schemas.microsoft.com/office/word/2010/wordml" xmlns:wpg="http://schemas.microsoft.com/office/word/2010/wordprocessingGroup" xmlns:wpi="http://schemas.microsoft.com/office/word/2010/wordprocessingInk" xmlns:wne="http://schemas.microsoft.com/office/word/2006/wordml" xmlns:wps="http://schemas.microsoft.com/office/word/2010/wordprocessingShape" mc:Ignorable="w14 wp14">
   <w:abstractNum w:abstractNumId="0">
     <w:nsid w:val="1B54259B"/>
     <w:multiLevelType w:val="hybridMultilevel"/>
@@ -7925,7 +8886,7 @@
 </file>
 
 <file path=word/styles.xml><?xml version="1.0" encoding="utf-8"?>
-<w:styles xmlns:r="http://schemas.openxmlformats.org/officeDocument/2006/relationships" xmlns:w="http://schemas.openxmlformats.org/wordprocessingml/2006/main">
+<w:styles xmlns:mc="http://schemas.openxmlformats.org/markup-compatibility/2006" xmlns:r="http://schemas.openxmlformats.org/officeDocument/2006/relationships" xmlns:w="http://schemas.openxmlformats.org/wordprocessingml/2006/main" xmlns:w14="http://schemas.microsoft.com/office/word/2010/wordml" mc:Ignorable="w14">
   <w:docDefaults>
     <w:rPrDefault>
       <w:rPr>
@@ -8334,7 +9295,6 @@
     <w:uiPriority w:val="99"/>
     <w:semiHidden/>
     <w:unhideWhenUsed/>
-    <w:qFormat/>
     <w:tblPr>
       <w:tblInd w:w="0" w:type="dxa"/>
       <w:tblCellMar>
@@ -8798,6 +9758,196 @@
 </w:styles>
 </file>
 
+<file path=word/stylesWithEffects.xml><?xml version="1.0" encoding="utf-8"?>
+<w:styles xmlns:wpc="http://schemas.microsoft.com/office/word/2010/wordprocessingCanvas" xmlns:mc="http://schemas.openxmlformats.org/markup-compatibility/2006" xmlns:o="urn:schemas-microsoft-com:office:office" xmlns:r="http://schemas.openxmlformats.org/officeDocument/2006/relationships" xmlns:m="http://schemas.openxmlformats.org/officeDocument/2006/math" xmlns:v="urn:schemas-microsoft-com:vml" xmlns:wp14="http://schemas.microsoft.com/office/word/2010/wordprocessingDrawing" xmlns:wp="http://schemas.openxmlformats.org/drawingml/2006/wordprocessingDrawing" xmlns:w10="urn:schemas-microsoft-com:office:word" xmlns:w="http://schemas.openxmlformats.org/wordprocessingml/2006/main" xmlns:w14="http://schemas.microsoft.com/office/word/2010/wordml" xmlns:wpg="http://schemas.microsoft.com/office/word/2010/wordprocessingGroup" xmlns:wpi="http://schemas.microsoft.com/office/word/2010/wordprocessingInk" xmlns:wne="http://schemas.microsoft.com/office/word/2006/wordml" xmlns:wps="http://schemas.microsoft.com/office/word/2010/wordprocessingShape" mc:Ignorable="w14 wp14">
+  <w:docDefaults>
+    <w:rPrDefault>
+      <w:rPr>
+        <w:rFonts w:asciiTheme="minorHAnsi" w:eastAsiaTheme="minorEastAsia" w:hAnsiTheme="minorHAnsi" w:cstheme="minorBidi"/>
+        <w:sz w:val="22"/>
+        <w:szCs w:val="22"/>
+        <w:lang w:val="hu-HU" w:eastAsia="hu-HU" w:bidi="ar-SA"/>
+      </w:rPr>
+    </w:rPrDefault>
+    <w:pPrDefault>
+      <w:pPr>
+        <w:spacing w:after="200" w:line="276" w:lineRule="auto"/>
+      </w:pPr>
+    </w:pPrDefault>
+  </w:docDefaults>
+  <w:latentStyles w:defLockedState="0" w:defUIPriority="99" w:defSemiHidden="1" w:defUnhideWhenUsed="1" w:defQFormat="0" w:count="267">
+    <w:lsdException w:name="Normal" w:semiHidden="0" w:uiPriority="0" w:unhideWhenUsed="0" w:qFormat="1"/>
+    <w:lsdException w:name="heading 1" w:semiHidden="0" w:uiPriority="9" w:unhideWhenUsed="0" w:qFormat="1"/>
+    <w:lsdException w:name="heading 2" w:uiPriority="9" w:qFormat="1"/>
+    <w:lsdException w:name="heading 3" w:uiPriority="9" w:qFormat="1"/>
+    <w:lsdException w:name="heading 4" w:uiPriority="9" w:qFormat="1"/>
+    <w:lsdException w:name="heading 5" w:uiPriority="9" w:qFormat="1"/>
+    <w:lsdException w:name="heading 6" w:uiPriority="9" w:qFormat="1"/>
+    <w:lsdException w:name="heading 7" w:uiPriority="9" w:qFormat="1"/>
+    <w:lsdException w:name="heading 8" w:uiPriority="9" w:qFormat="1"/>
+    <w:lsdException w:name="heading 9" w:uiPriority="9" w:qFormat="1"/>
+    <w:lsdException w:name="toc 1" w:uiPriority="39"/>
+    <w:lsdException w:name="toc 2" w:uiPriority="39"/>
+    <w:lsdException w:name="toc 3" w:uiPriority="39"/>
+    <w:lsdException w:name="toc 4" w:uiPriority="39"/>
+    <w:lsdException w:name="toc 5" w:uiPriority="39"/>
+    <w:lsdException w:name="toc 6" w:uiPriority="39"/>
+    <w:lsdException w:name="toc 7" w:uiPriority="39"/>
+    <w:lsdException w:name="toc 8" w:uiPriority="39"/>
+    <w:lsdException w:name="toc 9" w:uiPriority="39"/>
+    <w:lsdException w:name="caption" w:uiPriority="35" w:qFormat="1"/>
+    <w:lsdException w:name="Title" w:semiHidden="0" w:uiPriority="10" w:unhideWhenUsed="0" w:qFormat="1"/>
+    <w:lsdException w:name="Default Paragraph Font" w:uiPriority="1"/>
+    <w:lsdException w:name="Subtitle" w:semiHidden="0" w:uiPriority="11" w:unhideWhenUsed="0" w:qFormat="1"/>
+    <w:lsdException w:name="Strong" w:semiHidden="0" w:uiPriority="22" w:unhideWhenUsed="0" w:qFormat="1"/>
+    <w:lsdException w:name="Emphasis" w:semiHidden="0" w:uiPriority="20" w:unhideWhenUsed="0" w:qFormat="1"/>
+    <w:lsdException w:name="Table Grid" w:semiHidden="0" w:uiPriority="59" w:unhideWhenUsed="0"/>
+    <w:lsdException w:name="Placeholder Text" w:unhideWhenUsed="0"/>
+    <w:lsdException w:name="No Spacing" w:semiHidden="0" w:uiPriority="1" w:unhideWhenUsed="0" w:qFormat="1"/>
+    <w:lsdException w:name="Light Shading" w:semiHidden="0" w:uiPriority="60" w:unhideWhenUsed="0"/>
+    <w:lsdException w:name="Light List" w:semiHidden="0" w:uiPriority="61" w:unhideWhenUsed="0"/>
+    <w:lsdException w:name="Light Grid" w:semiHidden="0" w:uiPriority="62" w:unhideWhenUsed="0"/>
+    <w:lsdException w:name="Medium Shading 1" w:semiHidden="0" w:uiPriority="63" w:unhideWhenUsed="0"/>
+    <w:lsdException w:name="Medium Shading 2" w:semiHidden="0" w:uiPriority="64" w:unhideWhenUsed="0"/>
+    <w:lsdException w:name="Medium List 1" w:semiHidden="0" w:uiPriority="65" w:unhideWhenUsed="0"/>
+    <w:lsdException w:name="Medium List 2" w:semiHidden="0" w:uiPriority="66" w:unhideWhenUsed="0"/>
+    <w:lsdException w:name="Medium Grid 1" w:semiHidden="0" w:uiPriority="67" w:unhideWhenUsed="0"/>
+    <w:lsdException w:name="Medium Grid 2" w:semiHidden="0" w:uiPriority="68" w:unhideWhenUsed="0"/>
+    <w:lsdException w:name="Medium Grid 3" w:semiHidden="0" w:uiPriority="69" w:unhideWhenUsed="0"/>
+    <w:lsdException w:name="Dark List" w:semiHidden="0" w:uiPriority="70" w:unhideWhenUsed="0"/>
+    <w:lsdException w:name="Colorful Shading" w:semiHidden="0" w:uiPriority="71" w:unhideWhenUsed="0"/>
+    <w:lsdException w:name="Colorful List" w:semiHidden="0" w:uiPriority="72" w:unhideWhenUsed="0"/>
+    <w:lsdException w:name="Colorful Grid" w:semiHidden="0" w:uiPriority="73" w:unhideWhenUsed="0"/>
+    <w:lsdException w:name="Light Shading Accent 1" w:semiHidden="0" w:uiPriority="60" w:unhideWhenUsed="0"/>
+    <w:lsdException w:name="Light List Accent 1" w:semiHidden="0" w:uiPriority="61" w:unhideWhenUsed="0"/>
+    <w:lsdException w:name="Light Grid Accent 1" w:semiHidden="0" w:uiPriority="62" w:unhideWhenUsed="0"/>
+    <w:lsdException w:name="Medium Shading 1 Accent 1" w:semiHidden="0" w:uiPriority="63" w:unhideWhenUsed="0"/>
+    <w:lsdException w:name="Medium Shading 2 Accent 1" w:semiHidden="0" w:uiPriority="64" w:unhideWhenUsed="0"/>
+    <w:lsdException w:name="Medium List 1 Accent 1" w:semiHidden="0" w:uiPriority="65" w:unhideWhenUsed="0"/>
+    <w:lsdException w:name="Revision" w:unhideWhenUsed="0"/>
+    <w:lsdException w:name="List Paragraph" w:semiHidden="0" w:uiPriority="34" w:unhideWhenUsed="0" w:qFormat="1"/>
+    <w:lsdException w:name="Quote" w:semiHidden="0" w:uiPriority="29" w:unhideWhenUsed="0" w:qFormat="1"/>
+    <w:lsdException w:name="Intense Quote" w:semiHidden="0" w:uiPriority="30" w:unhideWhenUsed="0" w:qFormat="1"/>
+    <w:lsdException w:name="Medium List 2 Accent 1" w:semiHidden="0" w:uiPriority="66" w:unhideWhenUsed="0"/>
+    <w:lsdException w:name="Medium Grid 1 Accent 1" w:semiHidden="0" w:uiPriority="67" w:unhideWhenUsed="0"/>
+    <w:lsdException w:name="Medium Grid 2 Accent 1" w:semiHidden="0" w:uiPriority="68" w:unhideWhenUsed="0"/>
+    <w:lsdException w:name="Medium Grid 3 Accent 1" w:semiHidden="0" w:uiPriority="69" w:unhideWhenUsed="0"/>
+    <w:lsdException w:name="Dark List Accent 1" w:semiHidden="0" w:uiPriority="70" w:unhideWhenUsed="0"/>
+    <w:lsdException w:name="Colorful Shading Accent 1" w:semiHidden="0" w:uiPriority="71" w:unhideWhenUsed="0"/>
+    <w:lsdException w:name="Colorful List Accent 1" w:semiHidden="0" w:uiPriority="72" w:unhideWhenUsed="0"/>
+    <w:lsdException w:name="Colorful Grid Accent 1" w:semiHidden="0" w:uiPriority="73" w:unhideWhenUsed="0"/>
+    <w:lsdException w:name="Light Shading Accent 2" w:semiHidden="0" w:uiPriority="60" w:unhideWhenUsed="0"/>
+    <w:lsdException w:name="Light List Accent 2" w:semiHidden="0" w:uiPriority="61" w:unhideWhenUsed="0"/>
+    <w:lsdException w:name="Light Grid Accent 2" w:semiHidden="0" w:uiPriority="62" w:unhideWhenUsed="0"/>
+    <w:lsdException w:name="Medium Shading 1 Accent 2" w:semiHidden="0" w:uiPriority="63" w:unhideWhenUsed="0"/>
+    <w:lsdException w:name="Medium Shading 2 Accent 2" w:semiHidden="0" w:uiPriority="64" w:unhideWhenUsed="0"/>
+    <w:lsdException w:name="Medium List 1 Accent 2" w:semiHidden="0" w:uiPriority="65" w:unhideWhenUsed="0"/>
+    <w:lsdException w:name="Medium List 2 Accent 2" w:semiHidden="0" w:uiPriority="66" w:unhideWhenUsed="0"/>
+    <w:lsdException w:name="Medium Grid 1 Accent 2" w:semiHidden="0" w:uiPriority="67" w:unhideWhenUsed="0"/>
+    <w:lsdException w:name="Medium Grid 2 Accent 2" w:semiHidden="0" w:uiPriority="68" w:unhideWhenUsed="0"/>
+    <w:lsdException w:name="Medium Grid 3 Accent 2" w:semiHidden="0" w:uiPriority="69" w:unhideWhenUsed="0"/>
+    <w:lsdException w:name="Dark List Accent 2" w:semiHidden="0" w:uiPriority="70" w:unhideWhenUsed="0"/>
+    <w:lsdException w:name="Colorful Shading Accent 2" w:semiHidden="0" w:uiPriority="71" w:unhideWhenUsed="0"/>
+    <w:lsdException w:name="Colorful List Accent 2" w:semiHidden="0" w:uiPriority="72" w:unhideWhenUsed="0"/>
+    <w:lsdException w:name="Colorful Grid Accent 2" w:semiHidden="0" w:uiPriority="73" w:unhideWhenUsed="0"/>
+    <w:lsdException w:name="Light Shading Accent 3" w:semiHidden="0" w:uiPriority="60" w:unhideWhenUsed="0"/>
+    <w:lsdException w:name="Light List Accent 3" w:semiHidden="0" w:uiPriority="61" w:unhideWhenUsed="0"/>
+    <w:lsdException w:name="Light Grid Accent 3" w:semiHidden="0" w:uiPriority="62" w:unhideWhenUsed="0"/>
+    <w:lsdException w:name="Medium Shading 1 Accent 3" w:semiHidden="0" w:uiPriority="63" w:unhideWhenUsed="0"/>
+    <w:lsdException w:name="Medium Shading 2 Accent 3" w:semiHidden="0" w:uiPriority="64" w:unhideWhenUsed="0"/>
+    <w:lsdException w:name="Medium List 1 Accent 3" w:semiHidden="0" w:uiPriority="65" w:unhideWhenUsed="0"/>
+    <w:lsdException w:name="Medium List 2 Accent 3" w:semiHidden="0" w:uiPriority="66" w:unhideWhenUsed="0"/>
+    <w:lsdException w:name="Medium Grid 1 Accent 3" w:semiHidden="0" w:uiPriority="67" w:unhideWhenUsed="0"/>
+    <w:lsdException w:name="Medium Grid 2 Accent 3" w:semiHidden="0" w:uiPriority="68" w:unhideWhenUsed="0"/>
+    <w:lsdException w:name="Medium Grid 3 Accent 3" w:semiHidden="0" w:uiPriority="69" w:unhideWhenUsed="0"/>
+    <w:lsdException w:name="Dark List Accent 3" w:semiHidden="0" w:uiPriority="70" w:unhideWhenUsed="0"/>
+    <w:lsdException w:name="Colorful Shading Accent 3" w:semiHidden="0" w:uiPriority="71" w:unhideWhenUsed="0"/>
+    <w:lsdException w:name="Colorful List Accent 3" w:semiHidden="0" w:uiPriority="72" w:unhideWhenUsed="0"/>
+    <w:lsdException w:name="Colorful Grid Accent 3" w:semiHidden="0" w:uiPriority="73" w:unhideWhenUsed="0"/>
+    <w:lsdException w:name="Light Shading Accent 4" w:semiHidden="0" w:uiPriority="60" w:unhideWhenUsed="0"/>
+    <w:lsdException w:name="Light List Accent 4" w:semiHidden="0" w:uiPriority="61" w:unhideWhenUsed="0"/>
+    <w:lsdException w:name="Light Grid Accent 4" w:semiHidden="0" w:uiPriority="62" w:unhideWhenUsed="0"/>
+    <w:lsdException w:name="Medium Shading 1 Accent 4" w:semiHidden="0" w:uiPriority="63" w:unhideWhenUsed="0"/>
+    <w:lsdException w:name="Medium Shading 2 Accent 4" w:semiHidden="0" w:uiPriority="64" w:unhideWhenUsed="0"/>
+    <w:lsdException w:name="Medium List 1 Accent 4" w:semiHidden="0" w:uiPriority="65" w:unhideWhenUsed="0"/>
+    <w:lsdException w:name="Medium List 2 Accent 4" w:semiHidden="0" w:uiPriority="66" w:unhideWhenUsed="0"/>
+    <w:lsdException w:name="Medium Grid 1 Accent 4" w:semiHidden="0" w:uiPriority="67" w:unhideWhenUsed="0"/>
+    <w:lsdException w:name="Medium Grid 2 Accent 4" w:semiHidden="0" w:uiPriority="68" w:unhideWhenUsed="0"/>
+    <w:lsdException w:name="Medium Grid 3 Accent 4" w:semiHidden="0" w:uiPriority="69" w:unhideWhenUsed="0"/>
+    <w:lsdException w:name="Dark List Accent 4" w:semiHidden="0" w:uiPriority="70" w:unhideWhenUsed="0"/>
+    <w:lsdException w:name="Colorful Shading Accent 4" w:semiHidden="0" w:uiPriority="71" w:unhideWhenUsed="0"/>
+    <w:lsdException w:name="Colorful List Accent 4" w:semiHidden="0" w:uiPriority="72" w:unhideWhenUsed="0"/>
+    <w:lsdException w:name="Colorful Grid Accent 4" w:semiHidden="0" w:uiPriority="73" w:unhideWhenUsed="0"/>
+    <w:lsdException w:name="Light Shading Accent 5" w:semiHidden="0" w:uiPriority="60" w:unhideWhenUsed="0"/>
+    <w:lsdException w:name="Light List Accent 5" w:semiHidden="0" w:uiPriority="61" w:unhideWhenUsed="0"/>
+    <w:lsdException w:name="Light Grid Accent 5" w:semiHidden="0" w:uiPriority="62" w:unhideWhenUsed="0"/>
+    <w:lsdException w:name="Medium Shading 1 Accent 5" w:semiHidden="0" w:uiPriority="63" w:unhideWhenUsed="0"/>
+    <w:lsdException w:name="Medium Shading 2 Accent 5" w:semiHidden="0" w:uiPriority="64" w:unhideWhenUsed="0"/>
+    <w:lsdException w:name="Medium List 1 Accent 5" w:semiHidden="0" w:uiPriority="65" w:unhideWhenUsed="0"/>
+    <w:lsdException w:name="Medium List 2 Accent 5" w:semiHidden="0" w:uiPriority="66" w:unhideWhenUsed="0"/>
+    <w:lsdException w:name="Medium Grid 1 Accent 5" w:semiHidden="0" w:uiPriority="67" w:unhideWhenUsed="0"/>
+    <w:lsdException w:name="Medium Grid 2 Accent 5" w:semiHidden="0" w:uiPriority="68" w:unhideWhenUsed="0"/>
+    <w:lsdException w:name="Medium Grid 3 Accent 5" w:semiHidden="0" w:uiPriority="69" w:unhideWhenUsed="0"/>
+    <w:lsdException w:name="Dark List Accent 5" w:semiHidden="0" w:uiPriority="70" w:unhideWhenUsed="0"/>
+    <w:lsdException w:name="Colorful Shading Accent 5" w:semiHidden="0" w:uiPriority="71" w:unhideWhenUsed="0"/>
+    <w:lsdException w:name="Colorful List Accent 5" w:semiHidden="0" w:uiPriority="72" w:unhideWhenUsed="0"/>
+    <w:lsdException w:name="Colorful Grid Accent 5" w:semiHidden="0" w:uiPriority="73" w:unhideWhenUsed="0"/>
+    <w:lsdException w:name="Light Shading Accent 6" w:semiHidden="0" w:uiPriority="60" w:unhideWhenUsed="0"/>
+    <w:lsdException w:name="Light List Accent 6" w:semiHidden="0" w:uiPriority="61" w:unhideWhenUsed="0"/>
+    <w:lsdException w:name="Light Grid Accent 6" w:semiHidden="0" w:uiPriority="62" w:unhideWhenUsed="0"/>
+    <w:lsdException w:name="Medium Shading 1 Accent 6" w:semiHidden="0" w:uiPriority="63" w:unhideWhenUsed="0"/>
+    <w:lsdException w:name="Medium Shading 2 Accent 6" w:semiHidden="0" w:uiPriority="64" w:unhideWhenUsed="0"/>
+    <w:lsdException w:name="Medium List 1 Accent 6" w:semiHidden="0" w:uiPriority="65" w:unhideWhenUsed="0"/>
+    <w:lsdException w:name="Medium List 2 Accent 6" w:semiHidden="0" w:uiPriority="66" w:unhideWhenUsed="0"/>
+    <w:lsdException w:name="Medium Grid 1 Accent 6" w:semiHidden="0" w:uiPriority="67" w:unhideWhenUsed="0"/>
+    <w:lsdException w:name="Medium Grid 2 Accent 6" w:semiHidden="0" w:uiPriority="68" w:unhideWhenUsed="0"/>
+    <w:lsdException w:name="Medium Grid 3 Accent 6" w:semiHidden="0" w:uiPriority="69" w:unhideWhenUsed="0"/>
+    <w:lsdException w:name="Dark List Accent 6" w:semiHidden="0" w:uiPriority="70" w:unhideWhenUsed="0"/>
+    <w:lsdException w:name="Colorful Shading Accent 6" w:semiHidden="0" w:uiPriority="71" w:unhideWhenUsed="0"/>
+    <w:lsdException w:name="Colorful List Accent 6" w:semiHidden="0" w:uiPriority="72" w:unhideWhenUsed="0"/>
+    <w:lsdException w:name="Colorful Grid Accent 6" w:semiHidden="0" w:uiPriority="73" w:unhideWhenUsed="0"/>
+    <w:lsdException w:name="Subtle Emphasis" w:semiHidden="0" w:uiPriority="19" w:unhideWhenUsed="0" w:qFormat="1"/>
+    <w:lsdException w:name="Intense Emphasis" w:semiHidden="0" w:uiPriority="21" w:unhideWhenUsed="0" w:qFormat="1"/>
+    <w:lsdException w:name="Subtle Reference" w:semiHidden="0" w:uiPriority="31" w:unhideWhenUsed="0" w:qFormat="1"/>
+    <w:lsdException w:name="Intense Reference" w:semiHidden="0" w:uiPriority="32" w:unhideWhenUsed="0" w:qFormat="1"/>
+    <w:lsdException w:name="Book Title" w:semiHidden="0" w:uiPriority="33" w:unhideWhenUsed="0" w:qFormat="1"/>
+    <w:lsdException w:name="Bibliography" w:uiPriority="37"/>
+    <w:lsdException w:name="TOC Heading" w:uiPriority="39" w:qFormat="1"/>
+  </w:latentStyles>
+  <w:style w:type="paragraph" w:default="1" w:styleId="Norml">
+    <w:name w:val="Normal"/>
+    <w:qFormat/>
+  </w:style>
+  <w:style w:type="character" w:default="1" w:styleId="Bekezdsalapbettpusa">
+    <w:name w:val="Default Paragraph Font"/>
+    <w:uiPriority w:val="1"/>
+    <w:semiHidden/>
+    <w:unhideWhenUsed/>
+  </w:style>
+  <w:style w:type="table" w:default="1" w:styleId="Normltblzat">
+    <w:name w:val="Normal Table"/>
+    <w:uiPriority w:val="99"/>
+    <w:semiHidden/>
+    <w:unhideWhenUsed/>
+    <w:tblPr>
+      <w:tblInd w:w="0" w:type="dxa"/>
+      <w:tblCellMar>
+        <w:top w:w="0" w:type="dxa"/>
+        <w:left w:w="108" w:type="dxa"/>
+        <w:bottom w:w="0" w:type="dxa"/>
+        <w:right w:w="108" w:type="dxa"/>
+      </w:tblCellMar>
+    </w:tblPr>
+  </w:style>
+  <w:style w:type="numbering" w:default="1" w:styleId="Nemlista">
+    <w:name w:val="No List"/>
+    <w:uiPriority w:val="99"/>
+    <w:semiHidden/>
+    <w:unhideWhenUsed/>
+  </w:style>
+</w:styles>
+</file>
+
 <file path=word/theme/theme1.xml><?xml version="1.0" encoding="utf-8"?>
 <a:theme xmlns:a="http://schemas.openxmlformats.org/drawingml/2006/main" name="Office Theme">
   <a:themeElements>
@@ -9098,7 +10248,7 @@
 </file>
 
 <file path=customXml/itemProps1.xml><?xml version="1.0" encoding="utf-8"?>
-<ds:datastoreItem xmlns:ds="http://schemas.openxmlformats.org/officeDocument/2006/customXml" ds:itemID="{03252505-5A5E-4EED-A4F5-A60C54FECDA3}">
+<ds:datastoreItem xmlns:ds="http://schemas.openxmlformats.org/officeDocument/2006/customXml" ds:itemID="{DF498B10-E3A2-4FEE-9092-C9C4DE74BCB2}">
   <ds:schemaRefs>
     <ds:schemaRef ds:uri="http://schemas.openxmlformats.org/officeDocument/2006/bibliography"/>
   </ds:schemaRefs>

</xml_diff>